<commit_message>
Added solution for 2 questions
</commit_message>
<xml_diff>
--- a/13. Bit Manipulation/Bit Manipulation.docx
+++ b/13. Bit Manipulation/Bit Manipulation.docx
@@ -8641,6 +8641,7 @@
     </w:p>
     <w:p>
       <w:pPr>
+        <w:spacing w:after="0"/>
         <w:rPr>
           <w:rFonts w:asciiTheme="majorHAnsi" w:hAnsiTheme="majorHAnsi" w:cstheme="majorHAnsi"/>
           <w:color w:val="1F4E79" w:themeColor="accent5" w:themeShade="80"/>
@@ -8656,75 +8657,29 @@
           <w:ilvl w:val="0"/>
           <w:numId w:val="26"/>
         </w:numPr>
+        <w:ind w:left="360"/>
         <w:rPr>
           <w:rFonts w:cstheme="majorHAnsi"/>
           <w:color w:val="1F4E79" w:themeColor="accent5" w:themeShade="80"/>
         </w:rPr>
       </w:pPr>
-      <w:bookmarkStart w:id="3" w:name="_Toc171628513"/>
       <w:r>
         <w:rPr>
           <w:rFonts w:cstheme="majorHAnsi"/>
           <w:color w:val="1F4E79" w:themeColor="accent5" w:themeShade="80"/>
         </w:rPr>
-        <w:t>+</w:t>
-      </w:r>
-      <w:proofErr w:type="spellStart"/>
-      <w:r>
-        <w:rPr>
-          <w:rFonts w:cstheme="majorHAnsi"/>
-          <w:color w:val="1F4E79" w:themeColor="accent5" w:themeShade="80"/>
-        </w:rPr>
-        <w:t>ys</w:t>
-      </w:r>
-      <w:proofErr w:type="spellEnd"/>
-      <w:r>
-        <w:rPr>
-          <w:rFonts w:cstheme="majorHAnsi"/>
-          <w:color w:val="1F4E79" w:themeColor="accent5" w:themeShade="80"/>
-        </w:rPr>
-        <w:t>+-*+</w:t>
-      </w:r>
-    </w:p>
-    <w:p>
-      <w:pPr>
-        <w:pStyle w:val="Heading3"/>
-        <w:numPr>
-          <w:ilvl w:val="0"/>
-          <w:numId w:val="26"/>
-        </w:numPr>
-        <w:rPr>
-          <w:rFonts w:cstheme="majorHAnsi"/>
-          <w:color w:val="1F4E79" w:themeColor="accent5" w:themeShade="80"/>
-        </w:rPr>
-      </w:pPr>
-      <w:r>
-        <w:rPr>
-          <w:rFonts w:cstheme="majorHAnsi"/>
-          <w:color w:val="1F4E79" w:themeColor="accent5" w:themeShade="80"/>
-        </w:rPr>
-        <w:t xml:space="preserve"> `12w3e4567890-=\</w:t>
-      </w:r>
-      <w:r>
-        <w:rPr>
-          <w:rFonts w:cstheme="majorHAnsi"/>
-          <w:color w:val="1F4E79" w:themeColor="accent5" w:themeShade="80"/>
-        </w:rPr>
-        <w:t>Question</w:t>
-      </w:r>
-      <w:bookmarkEnd w:id="3"/>
+        <w:t>Hamming Distance</w:t>
+      </w:r>
     </w:p>
     <w:p>
       <w:pPr>
         <w:spacing w:after="0"/>
-        <w:ind w:left="720"/>
-        <w:rPr>
-          <w:rStyle w:val="Hyperlink"/>
+        <w:ind w:left="360"/>
+        <w:rPr>
           <w:rFonts w:asciiTheme="majorHAnsi" w:hAnsiTheme="majorHAnsi" w:cstheme="majorHAnsi"/>
           <w:color w:val="1F4E79" w:themeColor="accent5" w:themeShade="80"/>
           <w:sz w:val="24"/>
           <w:szCs w:val="24"/>
-          <w:u w:val="none"/>
         </w:rPr>
       </w:pPr>
       <w:r>
@@ -8746,18 +8701,50 @@
             <w:szCs w:val="24"/>
             <w:u w:val="none"/>
           </w:rPr>
-          <w:t>Link</w:t>
+          <w:t>https://leetcode.com/problems/ham</w:t>
+        </w:r>
+        <w:r>
+          <w:rPr>
+            <w:rStyle w:val="Hyperlink"/>
+            <w:rFonts w:asciiTheme="majorHAnsi" w:hAnsiTheme="majorHAnsi" w:cstheme="majorHAnsi"/>
+            <w:color w:val="1F4E79" w:themeColor="accent5" w:themeShade="80"/>
+            <w:sz w:val="24"/>
+            <w:szCs w:val="24"/>
+            <w:u w:val="none"/>
+          </w:rPr>
+          <w:t>m</w:t>
+        </w:r>
+        <w:r>
+          <w:rPr>
+            <w:rStyle w:val="Hyperlink"/>
+            <w:rFonts w:asciiTheme="majorHAnsi" w:hAnsiTheme="majorHAnsi" w:cstheme="majorHAnsi"/>
+            <w:color w:val="1F4E79" w:themeColor="accent5" w:themeShade="80"/>
+            <w:sz w:val="24"/>
+            <w:szCs w:val="24"/>
+            <w:u w:val="none"/>
+          </w:rPr>
+          <w:t>ing-distance</w:t>
         </w:r>
       </w:hyperlink>
     </w:p>
     <w:p>
       <w:pPr>
         <w:spacing w:after="0"/>
-        <w:ind w:left="720"/>
         <w:rPr>
           <w:rFonts w:asciiTheme="majorHAnsi" w:hAnsiTheme="majorHAnsi" w:cstheme="majorHAnsi"/>
           <w:color w:val="1F4E79" w:themeColor="accent5" w:themeShade="80"/>
           <w:sz w:val="24"/>
+          <w:szCs w:val="24"/>
+        </w:rPr>
+      </w:pPr>
+    </w:p>
+    <w:p>
+      <w:pPr>
+        <w:spacing w:after="0"/>
+        <w:rPr>
+          <w:rFonts w:asciiTheme="majorHAnsi" w:hAnsiTheme="majorHAnsi" w:cstheme="majorHAnsi"/>
+          <w:color w:val="1F4E79" w:themeColor="accent5" w:themeShade="80"/>
+          <w:sz w:val="2"/>
           <w:szCs w:val="24"/>
         </w:rPr>
       </w:pPr>
@@ -8769,25 +8756,24 @@
           <w:ilvl w:val="0"/>
           <w:numId w:val="26"/>
         </w:numPr>
+        <w:ind w:left="360"/>
         <w:rPr>
           <w:rFonts w:cstheme="majorHAnsi"/>
           <w:color w:val="1F4E79" w:themeColor="accent5" w:themeShade="80"/>
         </w:rPr>
       </w:pPr>
-      <w:bookmarkStart w:id="4" w:name="_Toc171628514"/>
       <w:r>
         <w:rPr>
           <w:rFonts w:cstheme="majorHAnsi"/>
           <w:color w:val="1F4E79" w:themeColor="accent5" w:themeShade="80"/>
         </w:rPr>
-        <w:t>Question</w:t>
-      </w:r>
-      <w:bookmarkEnd w:id="4"/>
+        <w:t>Counting Bits</w:t>
+      </w:r>
     </w:p>
     <w:p>
       <w:pPr>
         <w:spacing w:after="0"/>
-        <w:ind w:left="720"/>
+        <w:ind w:left="360"/>
         <w:rPr>
           <w:rFonts w:asciiTheme="majorHAnsi" w:hAnsiTheme="majorHAnsi" w:cstheme="majorHAnsi"/>
           <w:color w:val="1F4E79" w:themeColor="accent5" w:themeShade="80"/>
@@ -8814,7 +8800,7 @@
             <w:szCs w:val="24"/>
             <w:u w:val="none"/>
           </w:rPr>
-          <w:t>Link</w:t>
+          <w:t>https://leetcode.com/problems/counting-bits/</w:t>
         </w:r>
       </w:hyperlink>
     </w:p>
@@ -8886,61 +8872,6 @@
     </w:p>
     <w:p>
       <w:pPr>
-        <w:spacing w:after="0"/>
-        <w:rPr>
-          <w:rFonts w:asciiTheme="majorHAnsi" w:hAnsiTheme="majorHAnsi" w:cstheme="majorHAnsi"/>
-          <w:color w:val="1F4E79" w:themeColor="accent5" w:themeShade="80"/>
-          <w:sz w:val="24"/>
-          <w:szCs w:val="24"/>
-        </w:rPr>
-      </w:pPr>
-    </w:p>
-    <w:p>
-      <w:pPr>
-        <w:spacing w:after="0"/>
-        <w:rPr>
-          <w:rFonts w:asciiTheme="majorHAnsi" w:hAnsiTheme="majorHAnsi" w:cstheme="majorHAnsi"/>
-          <w:color w:val="1F4E79" w:themeColor="accent5" w:themeShade="80"/>
-          <w:sz w:val="24"/>
-          <w:szCs w:val="24"/>
-        </w:rPr>
-      </w:pPr>
-    </w:p>
-    <w:p>
-      <w:pPr>
-        <w:spacing w:after="0"/>
-        <w:rPr>
-          <w:rFonts w:asciiTheme="majorHAnsi" w:hAnsiTheme="majorHAnsi" w:cstheme="majorHAnsi"/>
-          <w:color w:val="1F4E79" w:themeColor="accent5" w:themeShade="80"/>
-          <w:sz w:val="24"/>
-          <w:szCs w:val="24"/>
-        </w:rPr>
-      </w:pPr>
-    </w:p>
-    <w:p>
-      <w:pPr>
-        <w:spacing w:after="0"/>
-        <w:rPr>
-          <w:rFonts w:asciiTheme="majorHAnsi" w:hAnsiTheme="majorHAnsi" w:cstheme="majorHAnsi"/>
-          <w:color w:val="1F4E79" w:themeColor="accent5" w:themeShade="80"/>
-          <w:sz w:val="24"/>
-          <w:szCs w:val="24"/>
-        </w:rPr>
-      </w:pPr>
-    </w:p>
-    <w:p>
-      <w:pPr>
-        <w:spacing w:after="0"/>
-        <w:rPr>
-          <w:rFonts w:asciiTheme="majorHAnsi" w:hAnsiTheme="majorHAnsi" w:cstheme="majorHAnsi"/>
-          <w:color w:val="1F4E79" w:themeColor="accent5" w:themeShade="80"/>
-          <w:sz w:val="24"/>
-          <w:szCs w:val="24"/>
-        </w:rPr>
-      </w:pPr>
-    </w:p>
-    <w:p>
-      <w:pPr>
         <w:spacing w:after="0" w:line="240" w:lineRule="auto"/>
         <w:rPr>
           <w:rFonts w:ascii="Consolas" w:eastAsia="Times New Roman" w:hAnsi="Consolas" w:cs="Times New Roman"/>
@@ -8950,6 +8881,13 @@
           <w:lang w:eastAsia="en-IN"/>
         </w:rPr>
       </w:pPr>
+      <w:bookmarkStart w:id="3" w:name="_GoBack"/>
+      <w:bookmarkEnd w:id="3"/>
+    </w:p>
+    <w:p>
+      <w:pPr>
+        <w:spacing w:after="0" w:line="240" w:lineRule="auto"/>
+      </w:pPr>
       <w:r>
         <w:rPr>
           <w:rFonts w:ascii="Consolas" w:eastAsia="Times New Roman" w:hAnsi="Consolas" w:cs="Times New Roman"/>
@@ -8958,97 +8896,12 @@
           <w:szCs w:val="21"/>
           <w:lang w:eastAsia="en-IN"/>
         </w:rPr>
-        <w:t xml:space="preserve">1. </w:t>
+        <w:t>3.</w:t>
+      </w:r>
+      <w:r>
+        <w:t xml:space="preserve"> </w:t>
       </w:r>
       <w:hyperlink r:id="rId10" w:history="1">
-        <w:r>
-          <w:rPr>
-            <w:rStyle w:val="Hyperlink"/>
-            <w:rFonts w:ascii="Consolas" w:eastAsia="Times New Roman" w:hAnsi="Consolas" w:cs="Times New Roman"/>
-            <w:sz w:val="20"/>
-            <w:szCs w:val="21"/>
-            <w:lang w:eastAsia="en-IN"/>
-          </w:rPr>
-          <w:t>https://leetcode.com/problems/hamming-distance/description/?envType=problem-list-v2&amp;envId=bit-manipulation</w:t>
-        </w:r>
-      </w:hyperlink>
-    </w:p>
-    <w:p>
-      <w:pPr>
-        <w:spacing w:after="0" w:line="240" w:lineRule="auto"/>
-        <w:rPr>
-          <w:rFonts w:ascii="Consolas" w:eastAsia="Times New Roman" w:hAnsi="Consolas" w:cs="Times New Roman"/>
-          <w:color w:val="C792EA"/>
-          <w:sz w:val="20"/>
-          <w:szCs w:val="21"/>
-          <w:lang w:eastAsia="en-IN"/>
-        </w:rPr>
-      </w:pPr>
-    </w:p>
-    <w:p>
-      <w:pPr>
-        <w:spacing w:after="0" w:line="240" w:lineRule="auto"/>
-        <w:rPr>
-          <w:rFonts w:ascii="Consolas" w:eastAsia="Times New Roman" w:hAnsi="Consolas" w:cs="Times New Roman"/>
-          <w:color w:val="C792EA"/>
-          <w:sz w:val="20"/>
-          <w:szCs w:val="21"/>
-          <w:lang w:eastAsia="en-IN"/>
-        </w:rPr>
-      </w:pPr>
-      <w:r>
-        <w:rPr>
-          <w:rFonts w:ascii="Consolas" w:eastAsia="Times New Roman" w:hAnsi="Consolas" w:cs="Times New Roman"/>
-          <w:color w:val="C792EA"/>
-          <w:sz w:val="20"/>
-          <w:szCs w:val="21"/>
-          <w:lang w:eastAsia="en-IN"/>
-        </w:rPr>
-        <w:t xml:space="preserve">2. </w:t>
-      </w:r>
-      <w:hyperlink r:id="rId11" w:history="1">
-        <w:r>
-          <w:rPr>
-            <w:rStyle w:val="Hyperlink"/>
-            <w:rFonts w:ascii="Consolas" w:eastAsia="Times New Roman" w:hAnsi="Consolas" w:cs="Times New Roman"/>
-            <w:sz w:val="20"/>
-            <w:szCs w:val="21"/>
-            <w:lang w:eastAsia="en-IN"/>
-          </w:rPr>
-          <w:t>https://leetcode.com/problems/counting-bits/?envType=problem-list-v2&amp;envId=bit-manipulation</w:t>
-        </w:r>
-      </w:hyperlink>
-    </w:p>
-    <w:p>
-      <w:pPr>
-        <w:spacing w:after="0" w:line="240" w:lineRule="auto"/>
-        <w:rPr>
-          <w:rFonts w:ascii="Consolas" w:eastAsia="Times New Roman" w:hAnsi="Consolas" w:cs="Times New Roman"/>
-          <w:color w:val="C792EA"/>
-          <w:sz w:val="20"/>
-          <w:szCs w:val="21"/>
-          <w:lang w:eastAsia="en-IN"/>
-        </w:rPr>
-      </w:pPr>
-    </w:p>
-    <w:p>
-      <w:pPr>
-        <w:spacing w:after="0" w:line="240" w:lineRule="auto"/>
-      </w:pPr>
-      <w:r>
-        <w:rPr>
-          <w:rFonts w:ascii="Consolas" w:eastAsia="Times New Roman" w:hAnsi="Consolas" w:cs="Times New Roman"/>
-          <w:color w:val="C792EA"/>
-          <w:sz w:val="20"/>
-          <w:szCs w:val="21"/>
-          <w:lang w:eastAsia="en-IN"/>
-        </w:rPr>
-        <w:t>3.</w:t>
-      </w:r>
-      <w:r>
-        <w:t xml:space="preserve"> </w:t>
-      </w:r>
-      <w:hyperlink r:id="rId12" w:history="1">
         <w:r>
           <w:rPr>
             <w:rStyle w:val="Hyperlink"/>
@@ -9069,7 +8922,7 @@
       <w:r>
         <w:t xml:space="preserve">4. </w:t>
       </w:r>
-      <w:hyperlink r:id="rId13" w:history="1">
+      <w:hyperlink r:id="rId11" w:history="1">
         <w:r>
           <w:rPr>
             <w:rStyle w:val="Hyperlink"/>
@@ -9116,7 +8969,7 @@
         </w:rPr>
         <w:t xml:space="preserve">3. </w:t>
       </w:r>
-      <w:hyperlink r:id="rId14" w:history="1">
+      <w:hyperlink r:id="rId12" w:history="1">
         <w:r>
           <w:rPr>
             <w:rStyle w:val="Hyperlink"/>
@@ -9162,7 +9015,7 @@
         </w:rPr>
         <w:t xml:space="preserve">4. </w:t>
       </w:r>
-      <w:hyperlink r:id="rId15" w:history="1">
+      <w:hyperlink r:id="rId13" w:history="1">
         <w:r>
           <w:rPr>
             <w:rStyle w:val="Hyperlink"/>
@@ -9208,7 +9061,7 @@
         </w:rPr>
         <w:t xml:space="preserve">5. </w:t>
       </w:r>
-      <w:hyperlink r:id="rId16" w:history="1">
+      <w:hyperlink r:id="rId14" w:history="1">
         <w:r>
           <w:rPr>
             <w:rStyle w:val="Hyperlink"/>
@@ -9276,7 +9129,7 @@
         </w:rPr>
         <w:t xml:space="preserve">. </w:t>
       </w:r>
-      <w:hyperlink r:id="rId17" w:history="1">
+      <w:hyperlink r:id="rId15" w:history="1">
         <w:r>
           <w:rPr>
             <w:rStyle w:val="Hyperlink"/>
@@ -9331,7 +9184,7 @@
         </w:rPr>
         <w:t xml:space="preserve">. </w:t>
       </w:r>
-      <w:hyperlink r:id="rId18" w:history="1">
+      <w:hyperlink r:id="rId16" w:history="1">
         <w:r>
           <w:rPr>
             <w:rStyle w:val="Hyperlink"/>
@@ -9377,7 +9230,7 @@
         </w:rPr>
         <w:t xml:space="preserve">8. </w:t>
       </w:r>
-      <w:hyperlink r:id="rId19" w:history="1">
+      <w:hyperlink r:id="rId17" w:history="1">
         <w:r>
           <w:rPr>
             <w:rStyle w:val="Hyperlink"/>
@@ -9413,8 +9266,6 @@
           <w:lang w:eastAsia="en-IN"/>
         </w:rPr>
       </w:pPr>
-      <w:bookmarkStart w:id="5" w:name="_GoBack"/>
-      <w:bookmarkEnd w:id="5"/>
     </w:p>
     <w:p>
       <w:pPr>
@@ -9548,13 +9399,14 @@
           <w:sz w:val="40"/>
         </w:rPr>
       </w:pPr>
-      <w:bookmarkStart w:id="6" w:name="_Toc171628515"/>
+      <w:bookmarkStart w:id="4" w:name="_Toc171628515"/>
       <w:r>
         <w:rPr>
           <w:rFonts w:cstheme="majorHAnsi"/>
           <w:b/>
           <w:sz w:val="40"/>
         </w:rPr>
+        <w:lastRenderedPageBreak/>
         <w:t>LEVEL</w:t>
       </w:r>
       <w:r>
@@ -9582,7 +9434,7 @@
         </w:rPr>
         <w:t>Medium</w:t>
       </w:r>
-      <w:bookmarkEnd w:id="6"/>
+      <w:bookmarkEnd w:id="4"/>
     </w:p>
     <w:p>
       <w:pPr>
@@ -9606,7 +9458,7 @@
           <w:color w:val="1F4E79" w:themeColor="accent5" w:themeShade="80"/>
         </w:rPr>
       </w:pPr>
-      <w:bookmarkStart w:id="7" w:name="_Toc171628516"/>
+      <w:bookmarkStart w:id="5" w:name="_Toc171628516"/>
       <w:r>
         <w:rPr>
           <w:rFonts w:cstheme="majorHAnsi"/>
@@ -9614,7 +9466,7 @@
         </w:rPr>
         <w:t>Array Removal</w:t>
       </w:r>
-      <w:bookmarkEnd w:id="7"/>
+      <w:bookmarkEnd w:id="5"/>
     </w:p>
     <w:p>
       <w:pPr>
@@ -9638,7 +9490,7 @@
         </w:rPr>
         <w:t xml:space="preserve">Link: </w:t>
       </w:r>
-      <w:hyperlink r:id="rId20" w:history="1">
+      <w:hyperlink r:id="rId18" w:history="1">
         <w:r>
           <w:rPr>
             <w:rStyle w:val="Hyperlink"/>
@@ -9693,13 +9545,14 @@
           <w:u w:val="single"/>
         </w:rPr>
       </w:pPr>
-      <w:bookmarkStart w:id="8" w:name="_Toc138608496"/>
-      <w:bookmarkStart w:id="9" w:name="_Toc171628517"/>
+      <w:bookmarkStart w:id="6" w:name="_Toc138608496"/>
+      <w:bookmarkStart w:id="7" w:name="_Toc171628517"/>
       <w:r>
         <w:rPr>
           <w:rFonts w:cstheme="majorHAnsi"/>
           <w:sz w:val="40"/>
         </w:rPr>
+        <w:lastRenderedPageBreak/>
         <w:t>LEVEL 3:</w:t>
       </w:r>
       <w:r>
@@ -9710,7 +9563,7 @@
         </w:rPr>
         <w:t xml:space="preserve"> </w:t>
       </w:r>
-      <w:bookmarkEnd w:id="8"/>
+      <w:bookmarkEnd w:id="6"/>
       <w:r>
         <w:rPr>
           <w:rFonts w:cstheme="majorHAnsi"/>
@@ -9721,7 +9574,7 @@
         </w:rPr>
         <w:t>Difficult</w:t>
       </w:r>
-      <w:bookmarkEnd w:id="9"/>
+      <w:bookmarkEnd w:id="7"/>
     </w:p>
     <w:p>
       <w:pPr>
@@ -9746,7 +9599,7 @@
           <w:sz w:val="48"/>
         </w:rPr>
       </w:pPr>
-      <w:bookmarkStart w:id="10" w:name="_Toc171628518"/>
+      <w:bookmarkStart w:id="8" w:name="_Toc171628518"/>
       <w:r>
         <w:rPr>
           <w:rFonts w:cstheme="majorHAnsi"/>
@@ -9756,7 +9609,7 @@
         <w:lastRenderedPageBreak/>
         <w:t>SOLUTIONS:</w:t>
       </w:r>
-      <w:bookmarkEnd w:id="10"/>
+      <w:bookmarkEnd w:id="8"/>
     </w:p>
     <w:p>
       <w:pPr>
@@ -9766,7 +9619,7 @@
           <w:sz w:val="36"/>
         </w:rPr>
       </w:pPr>
-      <w:bookmarkStart w:id="11" w:name="_Toc171628519"/>
+      <w:bookmarkStart w:id="9" w:name="_Toc171628519"/>
       <w:r>
         <w:rPr>
           <w:b/>
@@ -9781,7 +9634,7 @@
         </w:rPr>
         <w:t>:</w:t>
       </w:r>
-      <w:bookmarkEnd w:id="11"/>
+      <w:bookmarkEnd w:id="9"/>
     </w:p>
     <w:p/>
     <w:p>
@@ -9793,103 +9646,116 @@
         </w:numPr>
       </w:pPr>
       <w:r>
-        <w:t>Same tree</w:t>
-      </w:r>
-    </w:p>
-    <w:p>
-      <w:pPr>
-        <w:pStyle w:val="Header"/>
-        <w:tabs>
-          <w:tab w:val="clear" w:pos="4513"/>
-          <w:tab w:val="clear" w:pos="9026"/>
-        </w:tabs>
-        <w:spacing w:after="160" w:line="259" w:lineRule="auto"/>
-      </w:pPr>
-    </w:p>
-    <w:p>
-      <w:pPr>
-        <w:shd w:val="clear" w:color="auto" w:fill="1E1E1E"/>
+        <w:t>Hamming Distance</w:t>
+      </w:r>
+    </w:p>
+    <w:p>
+      <w:pPr>
+        <w:shd w:val="clear" w:color="auto" w:fill="1F1F1F"/>
         <w:spacing w:after="0" w:line="285" w:lineRule="atLeast"/>
         <w:rPr>
           <w:rFonts w:ascii="Consolas" w:eastAsia="Times New Roman" w:hAnsi="Consolas" w:cs="Times New Roman"/>
+          <w:color w:val="6A9955"/>
+          <w:sz w:val="21"/>
+          <w:szCs w:val="21"/>
+          <w:lang w:eastAsia="en-IN"/>
+        </w:rPr>
+      </w:pPr>
+    </w:p>
+    <w:p>
+      <w:pPr>
+        <w:shd w:val="clear" w:color="auto" w:fill="1F1F1F"/>
+        <w:spacing w:after="0" w:line="285" w:lineRule="atLeast"/>
+        <w:rPr>
+          <w:rFonts w:ascii="Consolas" w:eastAsia="Times New Roman" w:hAnsi="Consolas" w:cs="Times New Roman"/>
+          <w:color w:val="CCCCCC"/>
+          <w:sz w:val="21"/>
+          <w:szCs w:val="21"/>
+          <w:lang w:eastAsia="en-IN"/>
+        </w:rPr>
+      </w:pPr>
+      <w:r>
+        <w:rPr>
+          <w:rFonts w:ascii="Consolas" w:eastAsia="Times New Roman" w:hAnsi="Consolas" w:cs="Times New Roman"/>
+          <w:color w:val="6A9955"/>
+          <w:sz w:val="21"/>
+          <w:szCs w:val="21"/>
+          <w:lang w:eastAsia="en-IN"/>
+        </w:rPr>
+        <w:t>#can also say this as, number of bits we need to flip too covert x to y</w:t>
+      </w:r>
+    </w:p>
+    <w:p>
+      <w:pPr>
+        <w:shd w:val="clear" w:color="auto" w:fill="1F1F1F"/>
+        <w:spacing w:after="0" w:line="285" w:lineRule="atLeast"/>
+        <w:rPr>
+          <w:rFonts w:ascii="Consolas" w:eastAsia="Times New Roman" w:hAnsi="Consolas" w:cs="Times New Roman"/>
+          <w:color w:val="CCCCCC"/>
+          <w:sz w:val="21"/>
+          <w:szCs w:val="21"/>
+          <w:lang w:eastAsia="en-IN"/>
+        </w:rPr>
+      </w:pPr>
+      <w:proofErr w:type="gramStart"/>
+      <w:r>
+        <w:rPr>
+          <w:rFonts w:ascii="Consolas" w:eastAsia="Times New Roman" w:hAnsi="Consolas" w:cs="Times New Roman"/>
           <w:color w:val="569CD6"/>
           <w:sz w:val="21"/>
           <w:szCs w:val="21"/>
           <w:lang w:eastAsia="en-IN"/>
         </w:rPr>
-      </w:pPr>
-    </w:p>
-    <w:p>
-      <w:pPr>
-        <w:shd w:val="clear" w:color="auto" w:fill="1E1E1E"/>
+        <w:t>class</w:t>
+      </w:r>
+      <w:proofErr w:type="gramEnd"/>
+      <w:r>
+        <w:rPr>
+          <w:rFonts w:ascii="Consolas" w:eastAsia="Times New Roman" w:hAnsi="Consolas" w:cs="Times New Roman"/>
+          <w:color w:val="CCCCCC"/>
+          <w:sz w:val="21"/>
+          <w:szCs w:val="21"/>
+          <w:lang w:eastAsia="en-IN"/>
+        </w:rPr>
+        <w:t xml:space="preserve"> </w:t>
+      </w:r>
+      <w:r>
+        <w:rPr>
+          <w:rFonts w:ascii="Consolas" w:eastAsia="Times New Roman" w:hAnsi="Consolas" w:cs="Times New Roman"/>
+          <w:color w:val="4EC9B0"/>
+          <w:sz w:val="21"/>
+          <w:szCs w:val="21"/>
+          <w:lang w:eastAsia="en-IN"/>
+        </w:rPr>
+        <w:t>Solution</w:t>
+      </w:r>
+      <w:r>
+        <w:rPr>
+          <w:rFonts w:ascii="Consolas" w:eastAsia="Times New Roman" w:hAnsi="Consolas" w:cs="Times New Roman"/>
+          <w:color w:val="CCCCCC"/>
+          <w:sz w:val="21"/>
+          <w:szCs w:val="21"/>
+          <w:lang w:eastAsia="en-IN"/>
+        </w:rPr>
+        <w:t>:</w:t>
+      </w:r>
+    </w:p>
+    <w:p>
+      <w:pPr>
+        <w:shd w:val="clear" w:color="auto" w:fill="1F1F1F"/>
         <w:spacing w:after="0" w:line="285" w:lineRule="atLeast"/>
         <w:rPr>
           <w:rFonts w:ascii="Consolas" w:eastAsia="Times New Roman" w:hAnsi="Consolas" w:cs="Times New Roman"/>
-          <w:color w:val="D4D4D4"/>
-          <w:sz w:val="21"/>
-          <w:szCs w:val="21"/>
-          <w:lang w:eastAsia="en-IN"/>
-        </w:rPr>
-      </w:pPr>
-      <w:proofErr w:type="gramStart"/>
-      <w:r>
-        <w:rPr>
-          <w:rFonts w:ascii="Consolas" w:eastAsia="Times New Roman" w:hAnsi="Consolas" w:cs="Times New Roman"/>
-          <w:color w:val="569CD6"/>
-          <w:sz w:val="21"/>
-          <w:szCs w:val="21"/>
-          <w:lang w:eastAsia="en-IN"/>
-        </w:rPr>
-        <w:t>class</w:t>
-      </w:r>
-      <w:proofErr w:type="gramEnd"/>
-      <w:r>
-        <w:rPr>
-          <w:rFonts w:ascii="Consolas" w:eastAsia="Times New Roman" w:hAnsi="Consolas" w:cs="Times New Roman"/>
-          <w:color w:val="D4D4D4"/>
-          <w:sz w:val="21"/>
-          <w:szCs w:val="21"/>
-          <w:lang w:eastAsia="en-IN"/>
-        </w:rPr>
-        <w:t xml:space="preserve"> </w:t>
-      </w:r>
-      <w:r>
-        <w:rPr>
-          <w:rFonts w:ascii="Consolas" w:eastAsia="Times New Roman" w:hAnsi="Consolas" w:cs="Times New Roman"/>
-          <w:color w:val="4EC9B0"/>
-          <w:sz w:val="21"/>
-          <w:szCs w:val="21"/>
-          <w:lang w:eastAsia="en-IN"/>
-        </w:rPr>
-        <w:t>Solution</w:t>
-      </w:r>
-      <w:r>
-        <w:rPr>
-          <w:rFonts w:ascii="Consolas" w:eastAsia="Times New Roman" w:hAnsi="Consolas" w:cs="Times New Roman"/>
-          <w:color w:val="D4D4D4"/>
-          <w:sz w:val="21"/>
-          <w:szCs w:val="21"/>
-          <w:lang w:eastAsia="en-IN"/>
-        </w:rPr>
-        <w:t>:</w:t>
-      </w:r>
-    </w:p>
-    <w:p>
-      <w:pPr>
-        <w:shd w:val="clear" w:color="auto" w:fill="1E1E1E"/>
-        <w:spacing w:after="0" w:line="285" w:lineRule="atLeast"/>
-        <w:rPr>
-          <w:rFonts w:ascii="Consolas" w:eastAsia="Times New Roman" w:hAnsi="Consolas" w:cs="Times New Roman"/>
-          <w:color w:val="D4D4D4"/>
-          <w:sz w:val="21"/>
-          <w:szCs w:val="21"/>
-          <w:lang w:eastAsia="en-IN"/>
-        </w:rPr>
-      </w:pPr>
-      <w:r>
-        <w:rPr>
-          <w:rFonts w:ascii="Consolas" w:eastAsia="Times New Roman" w:hAnsi="Consolas" w:cs="Times New Roman"/>
-          <w:color w:val="D4D4D4"/>
+          <w:color w:val="CCCCCC"/>
+          <w:sz w:val="21"/>
+          <w:szCs w:val="21"/>
+          <w:lang w:eastAsia="en-IN"/>
+        </w:rPr>
+      </w:pPr>
+      <w:r>
+        <w:rPr>
+          <w:rFonts w:ascii="Consolas" w:eastAsia="Times New Roman" w:hAnsi="Consolas" w:cs="Times New Roman"/>
+          <w:color w:val="CCCCCC"/>
           <w:sz w:val="21"/>
           <w:szCs w:val="21"/>
           <w:lang w:eastAsia="en-IN"/>
@@ -9913,1132 +9779,2563 @@
       <w:r>
         <w:rPr>
           <w:rFonts w:ascii="Consolas" w:eastAsia="Times New Roman" w:hAnsi="Consolas" w:cs="Times New Roman"/>
+          <w:color w:val="CCCCCC"/>
+          <w:sz w:val="21"/>
+          <w:szCs w:val="21"/>
+          <w:lang w:eastAsia="en-IN"/>
+        </w:rPr>
+        <w:t xml:space="preserve"> </w:t>
+      </w:r>
+      <w:proofErr w:type="spellStart"/>
+      <w:r>
+        <w:rPr>
+          <w:rFonts w:ascii="Consolas" w:eastAsia="Times New Roman" w:hAnsi="Consolas" w:cs="Times New Roman"/>
+          <w:color w:val="DCDCAA"/>
+          <w:sz w:val="21"/>
+          <w:szCs w:val="21"/>
+          <w:lang w:eastAsia="en-IN"/>
+        </w:rPr>
+        <w:t>hammingDistance</w:t>
+      </w:r>
+      <w:proofErr w:type="spellEnd"/>
+      <w:r>
+        <w:rPr>
+          <w:rFonts w:ascii="Consolas" w:eastAsia="Times New Roman" w:hAnsi="Consolas" w:cs="Times New Roman"/>
+          <w:color w:val="CCCCCC"/>
+          <w:sz w:val="21"/>
+          <w:szCs w:val="21"/>
+          <w:lang w:eastAsia="en-IN"/>
+        </w:rPr>
+        <w:t>(</w:t>
+      </w:r>
+      <w:r>
+        <w:rPr>
+          <w:rFonts w:ascii="Consolas" w:eastAsia="Times New Roman" w:hAnsi="Consolas" w:cs="Times New Roman"/>
+          <w:color w:val="9CDCFE"/>
+          <w:sz w:val="21"/>
+          <w:szCs w:val="21"/>
+          <w:lang w:eastAsia="en-IN"/>
+        </w:rPr>
+        <w:t>self</w:t>
+      </w:r>
+      <w:r>
+        <w:rPr>
+          <w:rFonts w:ascii="Consolas" w:eastAsia="Times New Roman" w:hAnsi="Consolas" w:cs="Times New Roman"/>
+          <w:color w:val="CCCCCC"/>
+          <w:sz w:val="21"/>
+          <w:szCs w:val="21"/>
+          <w:lang w:eastAsia="en-IN"/>
+        </w:rPr>
+        <w:t xml:space="preserve">, </w:t>
+      </w:r>
+      <w:r>
+        <w:rPr>
+          <w:rFonts w:ascii="Consolas" w:eastAsia="Times New Roman" w:hAnsi="Consolas" w:cs="Times New Roman"/>
+          <w:color w:val="9CDCFE"/>
+          <w:sz w:val="21"/>
+          <w:szCs w:val="21"/>
+          <w:lang w:eastAsia="en-IN"/>
+        </w:rPr>
+        <w:t>x</w:t>
+      </w:r>
+      <w:r>
+        <w:rPr>
+          <w:rFonts w:ascii="Consolas" w:eastAsia="Times New Roman" w:hAnsi="Consolas" w:cs="Times New Roman"/>
+          <w:color w:val="CCCCCC"/>
+          <w:sz w:val="21"/>
+          <w:szCs w:val="21"/>
+          <w:lang w:eastAsia="en-IN"/>
+        </w:rPr>
+        <w:t xml:space="preserve">: </w:t>
+      </w:r>
+      <w:proofErr w:type="spellStart"/>
+      <w:r>
+        <w:rPr>
+          <w:rFonts w:ascii="Consolas" w:eastAsia="Times New Roman" w:hAnsi="Consolas" w:cs="Times New Roman"/>
+          <w:color w:val="4EC9B0"/>
+          <w:sz w:val="21"/>
+          <w:szCs w:val="21"/>
+          <w:lang w:eastAsia="en-IN"/>
+        </w:rPr>
+        <w:t>int</w:t>
+      </w:r>
+      <w:proofErr w:type="spellEnd"/>
+      <w:r>
+        <w:rPr>
+          <w:rFonts w:ascii="Consolas" w:eastAsia="Times New Roman" w:hAnsi="Consolas" w:cs="Times New Roman"/>
+          <w:color w:val="CCCCCC"/>
+          <w:sz w:val="21"/>
+          <w:szCs w:val="21"/>
+          <w:lang w:eastAsia="en-IN"/>
+        </w:rPr>
+        <w:t xml:space="preserve">, </w:t>
+      </w:r>
+      <w:r>
+        <w:rPr>
+          <w:rFonts w:ascii="Consolas" w:eastAsia="Times New Roman" w:hAnsi="Consolas" w:cs="Times New Roman"/>
+          <w:color w:val="9CDCFE"/>
+          <w:sz w:val="21"/>
+          <w:szCs w:val="21"/>
+          <w:lang w:eastAsia="en-IN"/>
+        </w:rPr>
+        <w:t>y</w:t>
+      </w:r>
+      <w:r>
+        <w:rPr>
+          <w:rFonts w:ascii="Consolas" w:eastAsia="Times New Roman" w:hAnsi="Consolas" w:cs="Times New Roman"/>
+          <w:color w:val="CCCCCC"/>
+          <w:sz w:val="21"/>
+          <w:szCs w:val="21"/>
+          <w:lang w:eastAsia="en-IN"/>
+        </w:rPr>
+        <w:t xml:space="preserve">: </w:t>
+      </w:r>
+      <w:proofErr w:type="spellStart"/>
+      <w:r>
+        <w:rPr>
+          <w:rFonts w:ascii="Consolas" w:eastAsia="Times New Roman" w:hAnsi="Consolas" w:cs="Times New Roman"/>
+          <w:color w:val="4EC9B0"/>
+          <w:sz w:val="21"/>
+          <w:szCs w:val="21"/>
+          <w:lang w:eastAsia="en-IN"/>
+        </w:rPr>
+        <w:t>int</w:t>
+      </w:r>
+      <w:proofErr w:type="spellEnd"/>
+      <w:r>
+        <w:rPr>
+          <w:rFonts w:ascii="Consolas" w:eastAsia="Times New Roman" w:hAnsi="Consolas" w:cs="Times New Roman"/>
+          <w:color w:val="CCCCCC"/>
+          <w:sz w:val="21"/>
+          <w:szCs w:val="21"/>
+          <w:lang w:eastAsia="en-IN"/>
+        </w:rPr>
+        <w:t xml:space="preserve">) -&gt; </w:t>
+      </w:r>
+      <w:proofErr w:type="spellStart"/>
+      <w:r>
+        <w:rPr>
+          <w:rFonts w:ascii="Consolas" w:eastAsia="Times New Roman" w:hAnsi="Consolas" w:cs="Times New Roman"/>
+          <w:color w:val="4EC9B0"/>
+          <w:sz w:val="21"/>
+          <w:szCs w:val="21"/>
+          <w:lang w:eastAsia="en-IN"/>
+        </w:rPr>
+        <w:t>int</w:t>
+      </w:r>
+      <w:proofErr w:type="spellEnd"/>
+      <w:r>
+        <w:rPr>
+          <w:rFonts w:ascii="Consolas" w:eastAsia="Times New Roman" w:hAnsi="Consolas" w:cs="Times New Roman"/>
+          <w:color w:val="CCCCCC"/>
+          <w:sz w:val="21"/>
+          <w:szCs w:val="21"/>
+          <w:lang w:eastAsia="en-IN"/>
+        </w:rPr>
+        <w:t>:</w:t>
+      </w:r>
+    </w:p>
+    <w:p>
+      <w:pPr>
+        <w:shd w:val="clear" w:color="auto" w:fill="1F1F1F"/>
+        <w:spacing w:after="0" w:line="285" w:lineRule="atLeast"/>
+        <w:rPr>
+          <w:rFonts w:ascii="Consolas" w:eastAsia="Times New Roman" w:hAnsi="Consolas" w:cs="Times New Roman"/>
+          <w:color w:val="CCCCCC"/>
+          <w:sz w:val="21"/>
+          <w:szCs w:val="21"/>
+          <w:lang w:eastAsia="en-IN"/>
+        </w:rPr>
+      </w:pPr>
+      <w:r>
+        <w:rPr>
+          <w:rFonts w:ascii="Consolas" w:eastAsia="Times New Roman" w:hAnsi="Consolas" w:cs="Times New Roman"/>
+          <w:color w:val="CCCCCC"/>
+          <w:sz w:val="21"/>
+          <w:szCs w:val="21"/>
+          <w:lang w:eastAsia="en-IN"/>
+        </w:rPr>
+        <w:t xml:space="preserve">        </w:t>
+      </w:r>
+      <w:proofErr w:type="gramStart"/>
+      <w:r>
+        <w:rPr>
+          <w:rFonts w:ascii="Consolas" w:eastAsia="Times New Roman" w:hAnsi="Consolas" w:cs="Times New Roman"/>
+          <w:color w:val="9CDCFE"/>
+          <w:sz w:val="21"/>
+          <w:szCs w:val="21"/>
+          <w:lang w:eastAsia="en-IN"/>
+        </w:rPr>
+        <w:t>xv</w:t>
+      </w:r>
+      <w:proofErr w:type="gramEnd"/>
+      <w:r>
+        <w:rPr>
+          <w:rFonts w:ascii="Consolas" w:eastAsia="Times New Roman" w:hAnsi="Consolas" w:cs="Times New Roman"/>
+          <w:color w:val="CCCCCC"/>
+          <w:sz w:val="21"/>
+          <w:szCs w:val="21"/>
+          <w:lang w:eastAsia="en-IN"/>
+        </w:rPr>
+        <w:t xml:space="preserve"> </w:t>
+      </w:r>
+      <w:r>
+        <w:rPr>
+          <w:rFonts w:ascii="Consolas" w:eastAsia="Times New Roman" w:hAnsi="Consolas" w:cs="Times New Roman"/>
           <w:color w:val="D4D4D4"/>
           <w:sz w:val="21"/>
           <w:szCs w:val="21"/>
           <w:lang w:eastAsia="en-IN"/>
         </w:rPr>
+        <w:t>=</w:t>
+      </w:r>
+      <w:r>
+        <w:rPr>
+          <w:rFonts w:ascii="Consolas" w:eastAsia="Times New Roman" w:hAnsi="Consolas" w:cs="Times New Roman"/>
+          <w:color w:val="CCCCCC"/>
+          <w:sz w:val="21"/>
+          <w:szCs w:val="21"/>
+          <w:lang w:eastAsia="en-IN"/>
+        </w:rPr>
         <w:t xml:space="preserve"> </w:t>
       </w:r>
       <w:proofErr w:type="spellStart"/>
       <w:r>
         <w:rPr>
           <w:rFonts w:ascii="Consolas" w:eastAsia="Times New Roman" w:hAnsi="Consolas" w:cs="Times New Roman"/>
-          <w:color w:val="DCDCAA"/>
-          <w:sz w:val="21"/>
-          <w:szCs w:val="21"/>
-          <w:lang w:eastAsia="en-IN"/>
-        </w:rPr>
-        <w:t>isSameTree</w:t>
+          <w:color w:val="9CDCFE"/>
+          <w:sz w:val="21"/>
+          <w:szCs w:val="21"/>
+          <w:lang w:eastAsia="en-IN"/>
+        </w:rPr>
+        <w:t>x</w:t>
+      </w:r>
+      <w:r>
+        <w:rPr>
+          <w:rFonts w:ascii="Consolas" w:eastAsia="Times New Roman" w:hAnsi="Consolas" w:cs="Times New Roman"/>
+          <w:color w:val="D4D4D4"/>
+          <w:sz w:val="21"/>
+          <w:szCs w:val="21"/>
+          <w:lang w:eastAsia="en-IN"/>
+        </w:rPr>
+        <w:t>^</w:t>
+      </w:r>
+      <w:r>
+        <w:rPr>
+          <w:rFonts w:ascii="Consolas" w:eastAsia="Times New Roman" w:hAnsi="Consolas" w:cs="Times New Roman"/>
+          <w:color w:val="9CDCFE"/>
+          <w:sz w:val="21"/>
+          <w:szCs w:val="21"/>
+          <w:lang w:eastAsia="en-IN"/>
+        </w:rPr>
+        <w:t>y</w:t>
       </w:r>
       <w:proofErr w:type="spellEnd"/>
       <w:r>
         <w:rPr>
           <w:rFonts w:ascii="Consolas" w:eastAsia="Times New Roman" w:hAnsi="Consolas" w:cs="Times New Roman"/>
-          <w:color w:val="D4D4D4"/>
-          <w:sz w:val="21"/>
-          <w:szCs w:val="21"/>
-          <w:lang w:eastAsia="en-IN"/>
-        </w:rPr>
-        <w:t>(</w:t>
-      </w:r>
-      <w:r>
-        <w:rPr>
-          <w:rFonts w:ascii="Consolas" w:eastAsia="Times New Roman" w:hAnsi="Consolas" w:cs="Times New Roman"/>
-          <w:color w:val="9CDCFE"/>
-          <w:sz w:val="21"/>
-          <w:szCs w:val="21"/>
-          <w:lang w:eastAsia="en-IN"/>
-        </w:rPr>
-        <w:t>self</w:t>
-      </w:r>
-      <w:r>
-        <w:rPr>
-          <w:rFonts w:ascii="Consolas" w:eastAsia="Times New Roman" w:hAnsi="Consolas" w:cs="Times New Roman"/>
-          <w:color w:val="D4D4D4"/>
-          <w:sz w:val="21"/>
-          <w:szCs w:val="21"/>
-          <w:lang w:eastAsia="en-IN"/>
-        </w:rPr>
-        <w:t xml:space="preserve">, </w:t>
-      </w:r>
-      <w:r>
-        <w:rPr>
-          <w:rFonts w:ascii="Consolas" w:eastAsia="Times New Roman" w:hAnsi="Consolas" w:cs="Times New Roman"/>
-          <w:color w:val="9CDCFE"/>
-          <w:sz w:val="21"/>
-          <w:szCs w:val="21"/>
-          <w:lang w:eastAsia="en-IN"/>
-        </w:rPr>
-        <w:t>p</w:t>
-      </w:r>
-      <w:r>
-        <w:rPr>
-          <w:rFonts w:ascii="Consolas" w:eastAsia="Times New Roman" w:hAnsi="Consolas" w:cs="Times New Roman"/>
-          <w:color w:val="D4D4D4"/>
-          <w:sz w:val="21"/>
-          <w:szCs w:val="21"/>
-          <w:lang w:eastAsia="en-IN"/>
-        </w:rPr>
-        <w:t>: Optional[</w:t>
+          <w:color w:val="CCCCCC"/>
+          <w:sz w:val="21"/>
+          <w:szCs w:val="21"/>
+          <w:lang w:eastAsia="en-IN"/>
+        </w:rPr>
+        <w:t xml:space="preserve">           </w:t>
+      </w:r>
+      <w:r>
+        <w:rPr>
+          <w:rFonts w:ascii="Consolas" w:eastAsia="Times New Roman" w:hAnsi="Consolas" w:cs="Times New Roman"/>
+          <w:color w:val="6A9955"/>
+          <w:sz w:val="21"/>
+          <w:szCs w:val="21"/>
+          <w:lang w:eastAsia="en-IN"/>
+        </w:rPr>
+        <w:t>#</w:t>
       </w:r>
       <w:proofErr w:type="spellStart"/>
       <w:r>
         <w:rPr>
           <w:rFonts w:ascii="Consolas" w:eastAsia="Times New Roman" w:hAnsi="Consolas" w:cs="Times New Roman"/>
-          <w:color w:val="D4D4D4"/>
-          <w:sz w:val="21"/>
-          <w:szCs w:val="21"/>
-          <w:lang w:eastAsia="en-IN"/>
-        </w:rPr>
-        <w:t>TreeNode</w:t>
+          <w:color w:val="6A9955"/>
+          <w:sz w:val="21"/>
+          <w:szCs w:val="21"/>
+          <w:lang w:eastAsia="en-IN"/>
+        </w:rPr>
+        <w:t>xor</w:t>
       </w:r>
       <w:proofErr w:type="spellEnd"/>
       <w:r>
         <w:rPr>
           <w:rFonts w:ascii="Consolas" w:eastAsia="Times New Roman" w:hAnsi="Consolas" w:cs="Times New Roman"/>
-          <w:color w:val="D4D4D4"/>
-          <w:sz w:val="21"/>
-          <w:szCs w:val="21"/>
-          <w:lang w:eastAsia="en-IN"/>
-        </w:rPr>
-        <w:t xml:space="preserve">], </w:t>
-      </w:r>
-      <w:r>
-        <w:rPr>
-          <w:rFonts w:ascii="Consolas" w:eastAsia="Times New Roman" w:hAnsi="Consolas" w:cs="Times New Roman"/>
-          <w:color w:val="9CDCFE"/>
-          <w:sz w:val="21"/>
-          <w:szCs w:val="21"/>
-          <w:lang w:eastAsia="en-IN"/>
-        </w:rPr>
-        <w:t>q</w:t>
-      </w:r>
-      <w:r>
-        <w:rPr>
-          <w:rFonts w:ascii="Consolas" w:eastAsia="Times New Roman" w:hAnsi="Consolas" w:cs="Times New Roman"/>
-          <w:color w:val="D4D4D4"/>
-          <w:sz w:val="21"/>
-          <w:szCs w:val="21"/>
-          <w:lang w:eastAsia="en-IN"/>
-        </w:rPr>
-        <w:t>: Optional[</w:t>
-      </w:r>
-      <w:proofErr w:type="spellStart"/>
-      <w:r>
-        <w:rPr>
-          <w:rFonts w:ascii="Consolas" w:eastAsia="Times New Roman" w:hAnsi="Consolas" w:cs="Times New Roman"/>
-          <w:color w:val="D4D4D4"/>
-          <w:sz w:val="21"/>
-          <w:szCs w:val="21"/>
-          <w:lang w:eastAsia="en-IN"/>
-        </w:rPr>
-        <w:t>TreeNode</w:t>
-      </w:r>
-      <w:proofErr w:type="spellEnd"/>
-      <w:r>
-        <w:rPr>
-          <w:rFonts w:ascii="Consolas" w:eastAsia="Times New Roman" w:hAnsi="Consolas" w:cs="Times New Roman"/>
-          <w:color w:val="D4D4D4"/>
-          <w:sz w:val="21"/>
-          <w:szCs w:val="21"/>
-          <w:lang w:eastAsia="en-IN"/>
-        </w:rPr>
-        <w:t xml:space="preserve">]) -&gt; </w:t>
-      </w:r>
-      <w:r>
-        <w:rPr>
-          <w:rFonts w:ascii="Consolas" w:eastAsia="Times New Roman" w:hAnsi="Consolas" w:cs="Times New Roman"/>
-          <w:color w:val="4EC9B0"/>
-          <w:sz w:val="21"/>
-          <w:szCs w:val="21"/>
-          <w:lang w:eastAsia="en-IN"/>
-        </w:rPr>
-        <w:t>bool</w:t>
-      </w:r>
-      <w:r>
-        <w:rPr>
-          <w:rFonts w:ascii="Consolas" w:eastAsia="Times New Roman" w:hAnsi="Consolas" w:cs="Times New Roman"/>
-          <w:color w:val="D4D4D4"/>
-          <w:sz w:val="21"/>
-          <w:szCs w:val="21"/>
-          <w:lang w:eastAsia="en-IN"/>
-        </w:rPr>
-        <w:t>:</w:t>
-      </w:r>
-    </w:p>
-    <w:p>
-      <w:pPr>
-        <w:shd w:val="clear" w:color="auto" w:fill="1E1E1E"/>
+          <w:color w:val="6A9955"/>
+          <w:sz w:val="21"/>
+          <w:szCs w:val="21"/>
+          <w:lang w:eastAsia="en-IN"/>
+        </w:rPr>
+        <w:t xml:space="preserve"> sets bits that are different in x and y</w:t>
+      </w:r>
+    </w:p>
+    <w:p>
+      <w:pPr>
+        <w:shd w:val="clear" w:color="auto" w:fill="1F1F1F"/>
         <w:spacing w:after="0" w:line="285" w:lineRule="atLeast"/>
         <w:rPr>
           <w:rFonts w:ascii="Consolas" w:eastAsia="Times New Roman" w:hAnsi="Consolas" w:cs="Times New Roman"/>
-          <w:color w:val="D4D4D4"/>
-          <w:sz w:val="21"/>
-          <w:szCs w:val="21"/>
-          <w:lang w:eastAsia="en-IN"/>
-        </w:rPr>
-      </w:pPr>
-      <w:r>
-        <w:rPr>
-          <w:rFonts w:ascii="Consolas" w:eastAsia="Times New Roman" w:hAnsi="Consolas" w:cs="Times New Roman"/>
-          <w:color w:val="D4D4D4"/>
+          <w:color w:val="CCCCCC"/>
+          <w:sz w:val="21"/>
+          <w:szCs w:val="21"/>
+          <w:lang w:eastAsia="en-IN"/>
+        </w:rPr>
+      </w:pPr>
+      <w:r>
+        <w:rPr>
+          <w:rFonts w:ascii="Consolas" w:eastAsia="Times New Roman" w:hAnsi="Consolas" w:cs="Times New Roman"/>
+          <w:color w:val="CCCCCC"/>
           <w:sz w:val="21"/>
           <w:szCs w:val="21"/>
           <w:lang w:eastAsia="en-IN"/>
         </w:rPr>
         <w:t xml:space="preserve">        </w:t>
-      </w:r>
-      <w:proofErr w:type="gramStart"/>
-      <w:r>
-        <w:rPr>
-          <w:rFonts w:ascii="Consolas" w:eastAsia="Times New Roman" w:hAnsi="Consolas" w:cs="Times New Roman"/>
-          <w:color w:val="C586C0"/>
-          <w:sz w:val="21"/>
-          <w:szCs w:val="21"/>
-          <w:lang w:eastAsia="en-IN"/>
-        </w:rPr>
-        <w:t>if</w:t>
-      </w:r>
-      <w:proofErr w:type="gramEnd"/>
-      <w:r>
-        <w:rPr>
-          <w:rFonts w:ascii="Consolas" w:eastAsia="Times New Roman" w:hAnsi="Consolas" w:cs="Times New Roman"/>
-          <w:color w:val="D4D4D4"/>
-          <w:sz w:val="21"/>
-          <w:szCs w:val="21"/>
-          <w:lang w:eastAsia="en-IN"/>
-        </w:rPr>
-        <w:t xml:space="preserve"> </w:t>
-      </w:r>
-      <w:r>
-        <w:rPr>
-          <w:rFonts w:ascii="Consolas" w:eastAsia="Times New Roman" w:hAnsi="Consolas" w:cs="Times New Roman"/>
-          <w:color w:val="9CDCFE"/>
-          <w:sz w:val="21"/>
-          <w:szCs w:val="21"/>
-          <w:lang w:eastAsia="en-IN"/>
-        </w:rPr>
-        <w:t>p</w:t>
-      </w:r>
-      <w:r>
-        <w:rPr>
-          <w:rFonts w:ascii="Consolas" w:eastAsia="Times New Roman" w:hAnsi="Consolas" w:cs="Times New Roman"/>
-          <w:color w:val="D4D4D4"/>
-          <w:sz w:val="21"/>
-          <w:szCs w:val="21"/>
-          <w:lang w:eastAsia="en-IN"/>
-        </w:rPr>
-        <w:t xml:space="preserve"> </w:t>
-      </w:r>
-      <w:r>
-        <w:rPr>
-          <w:rFonts w:ascii="Consolas" w:eastAsia="Times New Roman" w:hAnsi="Consolas" w:cs="Times New Roman"/>
-          <w:color w:val="569CD6"/>
-          <w:sz w:val="21"/>
-          <w:szCs w:val="21"/>
-          <w:lang w:eastAsia="en-IN"/>
-        </w:rPr>
-        <w:t>is</w:t>
-      </w:r>
-      <w:r>
-        <w:rPr>
-          <w:rFonts w:ascii="Consolas" w:eastAsia="Times New Roman" w:hAnsi="Consolas" w:cs="Times New Roman"/>
-          <w:color w:val="D4D4D4"/>
-          <w:sz w:val="21"/>
-          <w:szCs w:val="21"/>
-          <w:lang w:eastAsia="en-IN"/>
-        </w:rPr>
-        <w:t xml:space="preserve"> </w:t>
-      </w:r>
-      <w:r>
-        <w:rPr>
-          <w:rFonts w:ascii="Consolas" w:eastAsia="Times New Roman" w:hAnsi="Consolas" w:cs="Times New Roman"/>
-          <w:color w:val="569CD6"/>
-          <w:sz w:val="21"/>
-          <w:szCs w:val="21"/>
-          <w:lang w:eastAsia="en-IN"/>
-        </w:rPr>
-        <w:t>None</w:t>
-      </w:r>
-      <w:r>
-        <w:rPr>
-          <w:rFonts w:ascii="Consolas" w:eastAsia="Times New Roman" w:hAnsi="Consolas" w:cs="Times New Roman"/>
-          <w:color w:val="D4D4D4"/>
-          <w:sz w:val="21"/>
-          <w:szCs w:val="21"/>
-          <w:lang w:eastAsia="en-IN"/>
-        </w:rPr>
-        <w:t xml:space="preserve"> </w:t>
-      </w:r>
-      <w:r>
-        <w:rPr>
-          <w:rFonts w:ascii="Consolas" w:eastAsia="Times New Roman" w:hAnsi="Consolas" w:cs="Times New Roman"/>
-          <w:color w:val="569CD6"/>
-          <w:sz w:val="21"/>
-          <w:szCs w:val="21"/>
-          <w:lang w:eastAsia="en-IN"/>
-        </w:rPr>
-        <w:t>and</w:t>
-      </w:r>
-      <w:r>
-        <w:rPr>
-          <w:rFonts w:ascii="Consolas" w:eastAsia="Times New Roman" w:hAnsi="Consolas" w:cs="Times New Roman"/>
-          <w:color w:val="D4D4D4"/>
-          <w:sz w:val="21"/>
-          <w:szCs w:val="21"/>
-          <w:lang w:eastAsia="en-IN"/>
-        </w:rPr>
-        <w:t xml:space="preserve"> </w:t>
-      </w:r>
-      <w:r>
-        <w:rPr>
-          <w:rFonts w:ascii="Consolas" w:eastAsia="Times New Roman" w:hAnsi="Consolas" w:cs="Times New Roman"/>
-          <w:color w:val="9CDCFE"/>
-          <w:sz w:val="21"/>
-          <w:szCs w:val="21"/>
-          <w:lang w:eastAsia="en-IN"/>
-        </w:rPr>
-        <w:t>q</w:t>
-      </w:r>
-      <w:r>
-        <w:rPr>
-          <w:rFonts w:ascii="Consolas" w:eastAsia="Times New Roman" w:hAnsi="Consolas" w:cs="Times New Roman"/>
-          <w:color w:val="D4D4D4"/>
-          <w:sz w:val="21"/>
-          <w:szCs w:val="21"/>
-          <w:lang w:eastAsia="en-IN"/>
-        </w:rPr>
-        <w:t xml:space="preserve"> </w:t>
-      </w:r>
-      <w:r>
-        <w:rPr>
-          <w:rFonts w:ascii="Consolas" w:eastAsia="Times New Roman" w:hAnsi="Consolas" w:cs="Times New Roman"/>
-          <w:color w:val="569CD6"/>
-          <w:sz w:val="21"/>
-          <w:szCs w:val="21"/>
-          <w:lang w:eastAsia="en-IN"/>
-        </w:rPr>
-        <w:t>is</w:t>
-      </w:r>
-      <w:r>
-        <w:rPr>
-          <w:rFonts w:ascii="Consolas" w:eastAsia="Times New Roman" w:hAnsi="Consolas" w:cs="Times New Roman"/>
-          <w:color w:val="D4D4D4"/>
-          <w:sz w:val="21"/>
-          <w:szCs w:val="21"/>
-          <w:lang w:eastAsia="en-IN"/>
-        </w:rPr>
-        <w:t xml:space="preserve"> </w:t>
-      </w:r>
-      <w:r>
-        <w:rPr>
-          <w:rFonts w:ascii="Consolas" w:eastAsia="Times New Roman" w:hAnsi="Consolas" w:cs="Times New Roman"/>
-          <w:color w:val="569CD6"/>
-          <w:sz w:val="21"/>
-          <w:szCs w:val="21"/>
-          <w:lang w:eastAsia="en-IN"/>
-        </w:rPr>
-        <w:t>None</w:t>
-      </w:r>
-      <w:r>
-        <w:rPr>
-          <w:rFonts w:ascii="Consolas" w:eastAsia="Times New Roman" w:hAnsi="Consolas" w:cs="Times New Roman"/>
-          <w:color w:val="D4D4D4"/>
-          <w:sz w:val="21"/>
-          <w:szCs w:val="21"/>
-          <w:lang w:eastAsia="en-IN"/>
-        </w:rPr>
-        <w:t>:</w:t>
-      </w:r>
-    </w:p>
-    <w:p>
-      <w:pPr>
-        <w:shd w:val="clear" w:color="auto" w:fill="1E1E1E"/>
-        <w:spacing w:after="0" w:line="285" w:lineRule="atLeast"/>
-        <w:rPr>
-          <w:rFonts w:ascii="Consolas" w:eastAsia="Times New Roman" w:hAnsi="Consolas" w:cs="Times New Roman"/>
-          <w:color w:val="D4D4D4"/>
-          <w:sz w:val="21"/>
-          <w:szCs w:val="21"/>
-          <w:lang w:eastAsia="en-IN"/>
-        </w:rPr>
-      </w:pPr>
-      <w:r>
-        <w:rPr>
-          <w:rFonts w:ascii="Consolas" w:eastAsia="Times New Roman" w:hAnsi="Consolas" w:cs="Times New Roman"/>
-          <w:color w:val="D4D4D4"/>
-          <w:sz w:val="21"/>
-          <w:szCs w:val="21"/>
-          <w:lang w:eastAsia="en-IN"/>
-        </w:rPr>
-        <w:t xml:space="preserve">            </w:t>
-      </w:r>
-      <w:proofErr w:type="gramStart"/>
-      <w:r>
-        <w:rPr>
-          <w:rFonts w:ascii="Consolas" w:eastAsia="Times New Roman" w:hAnsi="Consolas" w:cs="Times New Roman"/>
-          <w:color w:val="C586C0"/>
-          <w:sz w:val="21"/>
-          <w:szCs w:val="21"/>
-          <w:lang w:eastAsia="en-IN"/>
-        </w:rPr>
-        <w:t>return</w:t>
-      </w:r>
-      <w:proofErr w:type="gramEnd"/>
-      <w:r>
-        <w:rPr>
-          <w:rFonts w:ascii="Consolas" w:eastAsia="Times New Roman" w:hAnsi="Consolas" w:cs="Times New Roman"/>
-          <w:color w:val="D4D4D4"/>
-          <w:sz w:val="21"/>
-          <w:szCs w:val="21"/>
-          <w:lang w:eastAsia="en-IN"/>
-        </w:rPr>
-        <w:t xml:space="preserve"> </w:t>
-      </w:r>
-      <w:r>
-        <w:rPr>
-          <w:rFonts w:ascii="Consolas" w:eastAsia="Times New Roman" w:hAnsi="Consolas" w:cs="Times New Roman"/>
-          <w:color w:val="569CD6"/>
-          <w:sz w:val="21"/>
-          <w:szCs w:val="21"/>
-          <w:lang w:eastAsia="en-IN"/>
-        </w:rPr>
-        <w:t>True</w:t>
-      </w:r>
-    </w:p>
-    <w:p>
-      <w:pPr>
-        <w:shd w:val="clear" w:color="auto" w:fill="1E1E1E"/>
-        <w:spacing w:after="0" w:line="285" w:lineRule="atLeast"/>
-        <w:rPr>
-          <w:rFonts w:ascii="Consolas" w:eastAsia="Times New Roman" w:hAnsi="Consolas" w:cs="Times New Roman"/>
-          <w:color w:val="D4D4D4"/>
-          <w:sz w:val="21"/>
-          <w:szCs w:val="21"/>
-          <w:lang w:eastAsia="en-IN"/>
-        </w:rPr>
-      </w:pPr>
-      <w:r>
-        <w:rPr>
-          <w:rFonts w:ascii="Consolas" w:eastAsia="Times New Roman" w:hAnsi="Consolas" w:cs="Times New Roman"/>
-          <w:color w:val="D4D4D4"/>
-          <w:sz w:val="21"/>
-          <w:szCs w:val="21"/>
-          <w:lang w:eastAsia="en-IN"/>
-        </w:rPr>
-        <w:t xml:space="preserve">        </w:t>
-      </w:r>
-      <w:proofErr w:type="gramStart"/>
-      <w:r>
-        <w:rPr>
-          <w:rFonts w:ascii="Consolas" w:eastAsia="Times New Roman" w:hAnsi="Consolas" w:cs="Times New Roman"/>
-          <w:color w:val="C586C0"/>
-          <w:sz w:val="21"/>
-          <w:szCs w:val="21"/>
-          <w:lang w:eastAsia="en-IN"/>
-        </w:rPr>
-        <w:t>if</w:t>
-      </w:r>
-      <w:proofErr w:type="gramEnd"/>
-      <w:r>
-        <w:rPr>
-          <w:rFonts w:ascii="Consolas" w:eastAsia="Times New Roman" w:hAnsi="Consolas" w:cs="Times New Roman"/>
-          <w:color w:val="D4D4D4"/>
-          <w:sz w:val="21"/>
-          <w:szCs w:val="21"/>
-          <w:lang w:eastAsia="en-IN"/>
-        </w:rPr>
-        <w:t xml:space="preserve"> (</w:t>
-      </w:r>
-      <w:r>
-        <w:rPr>
-          <w:rFonts w:ascii="Consolas" w:eastAsia="Times New Roman" w:hAnsi="Consolas" w:cs="Times New Roman"/>
-          <w:color w:val="9CDCFE"/>
-          <w:sz w:val="21"/>
-          <w:szCs w:val="21"/>
-          <w:lang w:eastAsia="en-IN"/>
-        </w:rPr>
-        <w:t>p</w:t>
-      </w:r>
-      <w:r>
-        <w:rPr>
-          <w:rFonts w:ascii="Consolas" w:eastAsia="Times New Roman" w:hAnsi="Consolas" w:cs="Times New Roman"/>
-          <w:color w:val="D4D4D4"/>
-          <w:sz w:val="21"/>
-          <w:szCs w:val="21"/>
-          <w:lang w:eastAsia="en-IN"/>
-        </w:rPr>
-        <w:t xml:space="preserve"> </w:t>
-      </w:r>
-      <w:r>
-        <w:rPr>
-          <w:rFonts w:ascii="Consolas" w:eastAsia="Times New Roman" w:hAnsi="Consolas" w:cs="Times New Roman"/>
-          <w:color w:val="569CD6"/>
-          <w:sz w:val="21"/>
-          <w:szCs w:val="21"/>
-          <w:lang w:eastAsia="en-IN"/>
-        </w:rPr>
-        <w:t>s</w:t>
-      </w:r>
-      <w:r>
-        <w:rPr>
-          <w:rFonts w:ascii="Consolas" w:eastAsia="Times New Roman" w:hAnsi="Consolas" w:cs="Times New Roman"/>
-          <w:color w:val="D4D4D4"/>
-          <w:sz w:val="21"/>
-          <w:szCs w:val="21"/>
-          <w:lang w:eastAsia="en-IN"/>
-        </w:rPr>
-        <w:t xml:space="preserve"> </w:t>
-      </w:r>
-      <w:r>
-        <w:rPr>
-          <w:rFonts w:ascii="Consolas" w:eastAsia="Times New Roman" w:hAnsi="Consolas" w:cs="Times New Roman"/>
-          <w:color w:val="569CD6"/>
-          <w:sz w:val="21"/>
-          <w:szCs w:val="21"/>
-          <w:lang w:eastAsia="en-IN"/>
-        </w:rPr>
-        <w:t>None</w:t>
-      </w:r>
-      <w:r>
-        <w:rPr>
-          <w:rFonts w:ascii="Consolas" w:eastAsia="Times New Roman" w:hAnsi="Consolas" w:cs="Times New Roman"/>
-          <w:color w:val="D4D4D4"/>
-          <w:sz w:val="21"/>
-          <w:szCs w:val="21"/>
-          <w:lang w:eastAsia="en-IN"/>
-        </w:rPr>
-        <w:t xml:space="preserve">) </w:t>
-      </w:r>
-      <w:r>
-        <w:rPr>
-          <w:rFonts w:ascii="Consolas" w:eastAsia="Times New Roman" w:hAnsi="Consolas" w:cs="Times New Roman"/>
-          <w:color w:val="569CD6"/>
-          <w:sz w:val="21"/>
-          <w:szCs w:val="21"/>
-          <w:lang w:eastAsia="en-IN"/>
-        </w:rPr>
-        <w:t>or</w:t>
-      </w:r>
-      <w:r>
-        <w:rPr>
-          <w:rFonts w:ascii="Consolas" w:eastAsia="Times New Roman" w:hAnsi="Consolas" w:cs="Times New Roman"/>
-          <w:color w:val="D4D4D4"/>
-          <w:sz w:val="21"/>
-          <w:szCs w:val="21"/>
-          <w:lang w:eastAsia="en-IN"/>
-        </w:rPr>
-        <w:t xml:space="preserve"> (</w:t>
-      </w:r>
-      <w:r>
-        <w:rPr>
-          <w:rFonts w:ascii="Consolas" w:eastAsia="Times New Roman" w:hAnsi="Consolas" w:cs="Times New Roman"/>
-          <w:color w:val="9CDCFE"/>
-          <w:sz w:val="21"/>
-          <w:szCs w:val="21"/>
-          <w:lang w:eastAsia="en-IN"/>
-        </w:rPr>
-        <w:t>q</w:t>
-      </w:r>
-      <w:r>
-        <w:rPr>
-          <w:rFonts w:ascii="Consolas" w:eastAsia="Times New Roman" w:hAnsi="Consolas" w:cs="Times New Roman"/>
-          <w:color w:val="D4D4D4"/>
-          <w:sz w:val="21"/>
-          <w:szCs w:val="21"/>
-          <w:lang w:eastAsia="en-IN"/>
-        </w:rPr>
-        <w:t xml:space="preserve"> </w:t>
-      </w:r>
-      <w:r>
-        <w:rPr>
-          <w:rFonts w:ascii="Consolas" w:eastAsia="Times New Roman" w:hAnsi="Consolas" w:cs="Times New Roman"/>
-          <w:color w:val="569CD6"/>
-          <w:sz w:val="21"/>
-          <w:szCs w:val="21"/>
-          <w:lang w:eastAsia="en-IN"/>
-        </w:rPr>
-        <w:t>is</w:t>
-      </w:r>
-      <w:r>
-        <w:rPr>
-          <w:rFonts w:ascii="Consolas" w:eastAsia="Times New Roman" w:hAnsi="Consolas" w:cs="Times New Roman"/>
-          <w:color w:val="D4D4D4"/>
-          <w:sz w:val="21"/>
-          <w:szCs w:val="21"/>
-          <w:lang w:eastAsia="en-IN"/>
-        </w:rPr>
-        <w:t xml:space="preserve"> </w:t>
-      </w:r>
-      <w:r>
-        <w:rPr>
-          <w:rFonts w:ascii="Consolas" w:eastAsia="Times New Roman" w:hAnsi="Consolas" w:cs="Times New Roman"/>
-          <w:color w:val="569CD6"/>
-          <w:sz w:val="21"/>
-          <w:szCs w:val="21"/>
-          <w:lang w:eastAsia="en-IN"/>
-        </w:rPr>
-        <w:t>None</w:t>
-      </w:r>
-      <w:r>
-        <w:rPr>
-          <w:rFonts w:ascii="Consolas" w:eastAsia="Times New Roman" w:hAnsi="Consolas" w:cs="Times New Roman"/>
-          <w:color w:val="D4D4D4"/>
-          <w:sz w:val="21"/>
-          <w:szCs w:val="21"/>
-          <w:lang w:eastAsia="en-IN"/>
-        </w:rPr>
-        <w:t>):</w:t>
-      </w:r>
-    </w:p>
-    <w:p>
-      <w:pPr>
-        <w:shd w:val="clear" w:color="auto" w:fill="1E1E1E"/>
-        <w:spacing w:after="0" w:line="285" w:lineRule="atLeast"/>
-        <w:rPr>
-          <w:rFonts w:ascii="Consolas" w:eastAsia="Times New Roman" w:hAnsi="Consolas" w:cs="Times New Roman"/>
-          <w:color w:val="D4D4D4"/>
-          <w:sz w:val="21"/>
-          <w:szCs w:val="21"/>
-          <w:lang w:eastAsia="en-IN"/>
-        </w:rPr>
-      </w:pPr>
-      <w:r>
-        <w:rPr>
-          <w:rFonts w:ascii="Consolas" w:eastAsia="Times New Roman" w:hAnsi="Consolas" w:cs="Times New Roman"/>
-          <w:color w:val="D4D4D4"/>
-          <w:sz w:val="21"/>
-          <w:szCs w:val="21"/>
-          <w:lang w:eastAsia="en-IN"/>
-        </w:rPr>
-        <w:t xml:space="preserve">            </w:t>
-      </w:r>
-      <w:proofErr w:type="gramStart"/>
-      <w:r>
-        <w:rPr>
-          <w:rFonts w:ascii="Consolas" w:eastAsia="Times New Roman" w:hAnsi="Consolas" w:cs="Times New Roman"/>
-          <w:color w:val="C586C0"/>
-          <w:sz w:val="21"/>
-          <w:szCs w:val="21"/>
-          <w:lang w:eastAsia="en-IN"/>
-        </w:rPr>
-        <w:t>return</w:t>
-      </w:r>
-      <w:proofErr w:type="gramEnd"/>
-      <w:r>
-        <w:rPr>
-          <w:rFonts w:ascii="Consolas" w:eastAsia="Times New Roman" w:hAnsi="Consolas" w:cs="Times New Roman"/>
-          <w:color w:val="D4D4D4"/>
-          <w:sz w:val="21"/>
-          <w:szCs w:val="21"/>
-          <w:lang w:eastAsia="en-IN"/>
-        </w:rPr>
-        <w:t xml:space="preserve"> </w:t>
-      </w:r>
-      <w:r>
-        <w:rPr>
-          <w:rFonts w:ascii="Consolas" w:eastAsia="Times New Roman" w:hAnsi="Consolas" w:cs="Times New Roman"/>
-          <w:color w:val="569CD6"/>
-          <w:sz w:val="21"/>
-          <w:szCs w:val="21"/>
-          <w:lang w:eastAsia="en-IN"/>
-        </w:rPr>
-        <w:t>False</w:t>
-      </w:r>
-    </w:p>
-    <w:p>
-      <w:pPr>
-        <w:shd w:val="clear" w:color="auto" w:fill="1E1E1E"/>
-        <w:spacing w:after="0" w:line="285" w:lineRule="atLeast"/>
-        <w:rPr>
-          <w:rFonts w:ascii="Consolas" w:eastAsia="Times New Roman" w:hAnsi="Consolas" w:cs="Times New Roman"/>
-          <w:color w:val="D4D4D4"/>
-          <w:sz w:val="21"/>
-          <w:szCs w:val="21"/>
-          <w:lang w:eastAsia="en-IN"/>
-        </w:rPr>
-      </w:pPr>
-      <w:r>
-        <w:rPr>
-          <w:rFonts w:ascii="Consolas" w:eastAsia="Times New Roman" w:hAnsi="Consolas" w:cs="Times New Roman"/>
-          <w:color w:val="D4D4D4"/>
-          <w:sz w:val="21"/>
-          <w:szCs w:val="21"/>
-          <w:lang w:eastAsia="en-IN"/>
-        </w:rPr>
-        <w:t xml:space="preserve">        </w:t>
-      </w:r>
-      <w:proofErr w:type="gramStart"/>
-      <w:r>
-        <w:rPr>
-          <w:rFonts w:ascii="Consolas" w:eastAsia="Times New Roman" w:hAnsi="Consolas" w:cs="Times New Roman"/>
-          <w:color w:val="C586C0"/>
-          <w:sz w:val="21"/>
-          <w:szCs w:val="21"/>
-          <w:lang w:eastAsia="en-IN"/>
-        </w:rPr>
-        <w:t>if</w:t>
-      </w:r>
-      <w:proofErr w:type="gramEnd"/>
-      <w:r>
-        <w:rPr>
-          <w:rFonts w:ascii="Consolas" w:eastAsia="Times New Roman" w:hAnsi="Consolas" w:cs="Times New Roman"/>
-          <w:color w:val="D4D4D4"/>
-          <w:sz w:val="21"/>
-          <w:szCs w:val="21"/>
-          <w:lang w:eastAsia="en-IN"/>
-        </w:rPr>
-        <w:t xml:space="preserve"> </w:t>
-      </w:r>
-      <w:proofErr w:type="spellStart"/>
-      <w:r>
-        <w:rPr>
-          <w:rFonts w:ascii="Consolas" w:eastAsia="Times New Roman" w:hAnsi="Consolas" w:cs="Times New Roman"/>
-          <w:color w:val="9CDCFE"/>
-          <w:sz w:val="21"/>
-          <w:szCs w:val="21"/>
-          <w:lang w:eastAsia="en-IN"/>
-        </w:rPr>
-        <w:t>p</w:t>
-      </w:r>
-      <w:r>
-        <w:rPr>
-          <w:rFonts w:ascii="Consolas" w:eastAsia="Times New Roman" w:hAnsi="Consolas" w:cs="Times New Roman"/>
-          <w:color w:val="D4D4D4"/>
-          <w:sz w:val="21"/>
-          <w:szCs w:val="21"/>
-          <w:lang w:eastAsia="en-IN"/>
-        </w:rPr>
-        <w:t>.val</w:t>
-      </w:r>
-      <w:proofErr w:type="spellEnd"/>
-      <w:r>
-        <w:rPr>
-          <w:rFonts w:ascii="Consolas" w:eastAsia="Times New Roman" w:hAnsi="Consolas" w:cs="Times New Roman"/>
-          <w:color w:val="D4D4D4"/>
-          <w:sz w:val="21"/>
-          <w:szCs w:val="21"/>
-          <w:lang w:eastAsia="en-IN"/>
-        </w:rPr>
-        <w:t>!=</w:t>
-      </w:r>
-      <w:proofErr w:type="spellStart"/>
-      <w:r>
-        <w:rPr>
-          <w:rFonts w:ascii="Consolas" w:eastAsia="Times New Roman" w:hAnsi="Consolas" w:cs="Times New Roman"/>
-          <w:color w:val="9CDCFE"/>
-          <w:sz w:val="21"/>
-          <w:szCs w:val="21"/>
-          <w:lang w:eastAsia="en-IN"/>
-        </w:rPr>
-        <w:t>q</w:t>
-      </w:r>
-      <w:r>
-        <w:rPr>
-          <w:rFonts w:ascii="Consolas" w:eastAsia="Times New Roman" w:hAnsi="Consolas" w:cs="Times New Roman"/>
-          <w:color w:val="D4D4D4"/>
-          <w:sz w:val="21"/>
-          <w:szCs w:val="21"/>
-          <w:lang w:eastAsia="en-IN"/>
-        </w:rPr>
-        <w:t>.val</w:t>
-      </w:r>
-      <w:proofErr w:type="spellEnd"/>
-      <w:r>
-        <w:rPr>
-          <w:rFonts w:ascii="Consolas" w:eastAsia="Times New Roman" w:hAnsi="Consolas" w:cs="Times New Roman"/>
-          <w:color w:val="D4D4D4"/>
-          <w:sz w:val="21"/>
-          <w:szCs w:val="21"/>
-          <w:lang w:eastAsia="en-IN"/>
-        </w:rPr>
-        <w:t>:</w:t>
-      </w:r>
-    </w:p>
-    <w:p>
-      <w:pPr>
-        <w:shd w:val="clear" w:color="auto" w:fill="1E1E1E"/>
-        <w:spacing w:after="0" w:line="285" w:lineRule="atLeast"/>
-        <w:rPr>
-          <w:rFonts w:ascii="Consolas" w:eastAsia="Times New Roman" w:hAnsi="Consolas" w:cs="Times New Roman"/>
-          <w:color w:val="D4D4D4"/>
-          <w:sz w:val="21"/>
-          <w:szCs w:val="21"/>
-          <w:lang w:eastAsia="en-IN"/>
-        </w:rPr>
-      </w:pPr>
-      <w:r>
-        <w:rPr>
-          <w:rFonts w:ascii="Consolas" w:eastAsia="Times New Roman" w:hAnsi="Consolas" w:cs="Times New Roman"/>
-          <w:color w:val="D4D4D4"/>
-          <w:sz w:val="21"/>
-          <w:szCs w:val="21"/>
-          <w:lang w:eastAsia="en-IN"/>
-        </w:rPr>
-        <w:t xml:space="preserve">            </w:t>
-      </w:r>
-      <w:proofErr w:type="gramStart"/>
-      <w:r>
-        <w:rPr>
-          <w:rFonts w:ascii="Consolas" w:eastAsia="Times New Roman" w:hAnsi="Consolas" w:cs="Times New Roman"/>
-          <w:color w:val="C586C0"/>
-          <w:sz w:val="21"/>
-          <w:szCs w:val="21"/>
-          <w:lang w:eastAsia="en-IN"/>
-        </w:rPr>
-        <w:t>return</w:t>
-      </w:r>
-      <w:proofErr w:type="gramEnd"/>
-      <w:r>
-        <w:rPr>
-          <w:rFonts w:ascii="Consolas" w:eastAsia="Times New Roman" w:hAnsi="Consolas" w:cs="Times New Roman"/>
-          <w:color w:val="D4D4D4"/>
-          <w:sz w:val="21"/>
-          <w:szCs w:val="21"/>
-          <w:lang w:eastAsia="en-IN"/>
-        </w:rPr>
-        <w:t xml:space="preserve"> </w:t>
-      </w:r>
-      <w:r>
-        <w:rPr>
-          <w:rFonts w:ascii="Consolas" w:eastAsia="Times New Roman" w:hAnsi="Consolas" w:cs="Times New Roman"/>
-          <w:color w:val="569CD6"/>
-          <w:sz w:val="21"/>
-          <w:szCs w:val="21"/>
-          <w:lang w:eastAsia="en-IN"/>
-        </w:rPr>
-        <w:t>False</w:t>
-      </w:r>
-    </w:p>
-    <w:p>
-      <w:pPr>
-        <w:shd w:val="clear" w:color="auto" w:fill="1E1E1E"/>
-        <w:spacing w:after="0" w:line="285" w:lineRule="atLeast"/>
-        <w:rPr>
-          <w:rFonts w:ascii="Consolas" w:eastAsia="Times New Roman" w:hAnsi="Consolas" w:cs="Times New Roman"/>
-          <w:color w:val="D4D4D4"/>
-          <w:sz w:val="21"/>
-          <w:szCs w:val="21"/>
-          <w:lang w:eastAsia="en-IN"/>
-        </w:rPr>
-      </w:pPr>
-      <w:r>
-        <w:rPr>
-          <w:rFonts w:ascii="Consolas" w:eastAsia="Times New Roman" w:hAnsi="Consolas" w:cs="Times New Roman"/>
-          <w:color w:val="D4D4D4"/>
-          <w:sz w:val="21"/>
-          <w:szCs w:val="21"/>
-          <w:lang w:eastAsia="en-IN"/>
-        </w:rPr>
-        <w:t xml:space="preserve">        </w:t>
-      </w:r>
-      <w:proofErr w:type="gramStart"/>
-      <w:r>
-        <w:rPr>
-          <w:rFonts w:ascii="Consolas" w:eastAsia="Times New Roman" w:hAnsi="Consolas" w:cs="Times New Roman"/>
-          <w:color w:val="C586C0"/>
-          <w:sz w:val="21"/>
-          <w:szCs w:val="21"/>
-          <w:lang w:eastAsia="en-IN"/>
-        </w:rPr>
-        <w:t>return</w:t>
-      </w:r>
-      <w:proofErr w:type="gramEnd"/>
-      <w:r>
-        <w:rPr>
-          <w:rFonts w:ascii="Consolas" w:eastAsia="Times New Roman" w:hAnsi="Consolas" w:cs="Times New Roman"/>
-          <w:color w:val="D4D4D4"/>
-          <w:sz w:val="21"/>
-          <w:szCs w:val="21"/>
-          <w:lang w:eastAsia="en-IN"/>
-        </w:rPr>
-        <w:t xml:space="preserve"> </w:t>
-      </w:r>
-      <w:proofErr w:type="spellStart"/>
-      <w:r>
-        <w:rPr>
-          <w:rFonts w:ascii="Consolas" w:eastAsia="Times New Roman" w:hAnsi="Consolas" w:cs="Times New Roman"/>
-          <w:color w:val="9CDCFE"/>
-          <w:sz w:val="21"/>
-          <w:szCs w:val="21"/>
-          <w:lang w:eastAsia="en-IN"/>
-        </w:rPr>
-        <w:t>self</w:t>
-      </w:r>
-      <w:r>
-        <w:rPr>
-          <w:rFonts w:ascii="Consolas" w:eastAsia="Times New Roman" w:hAnsi="Consolas" w:cs="Times New Roman"/>
-          <w:color w:val="D4D4D4"/>
-          <w:sz w:val="21"/>
-          <w:szCs w:val="21"/>
-          <w:lang w:eastAsia="en-IN"/>
-        </w:rPr>
-        <w:t>.</w:t>
-      </w:r>
-      <w:r>
-        <w:rPr>
-          <w:rFonts w:ascii="Consolas" w:eastAsia="Times New Roman" w:hAnsi="Consolas" w:cs="Times New Roman"/>
-          <w:color w:val="DCDCAA"/>
-          <w:sz w:val="21"/>
-          <w:szCs w:val="21"/>
-          <w:lang w:eastAsia="en-IN"/>
-        </w:rPr>
-        <w:t>isSameTree</w:t>
-      </w:r>
-      <w:proofErr w:type="spellEnd"/>
-      <w:r>
-        <w:rPr>
-          <w:rFonts w:ascii="Consolas" w:eastAsia="Times New Roman" w:hAnsi="Consolas" w:cs="Times New Roman"/>
-          <w:color w:val="D4D4D4"/>
-          <w:sz w:val="21"/>
-          <w:szCs w:val="21"/>
-          <w:lang w:eastAsia="en-IN"/>
-        </w:rPr>
-        <w:t>(</w:t>
-      </w:r>
-      <w:proofErr w:type="spellStart"/>
-      <w:r>
-        <w:rPr>
-          <w:rFonts w:ascii="Consolas" w:eastAsia="Times New Roman" w:hAnsi="Consolas" w:cs="Times New Roman"/>
-          <w:color w:val="9CDCFE"/>
-          <w:sz w:val="21"/>
-          <w:szCs w:val="21"/>
-          <w:lang w:eastAsia="en-IN"/>
-        </w:rPr>
-        <w:t>p</w:t>
-      </w:r>
-      <w:r>
-        <w:rPr>
-          <w:rFonts w:ascii="Consolas" w:eastAsia="Times New Roman" w:hAnsi="Consolas" w:cs="Times New Roman"/>
-          <w:color w:val="D4D4D4"/>
-          <w:sz w:val="21"/>
-          <w:szCs w:val="21"/>
-          <w:lang w:eastAsia="en-IN"/>
-        </w:rPr>
-        <w:t>.left,</w:t>
-      </w:r>
-      <w:r>
-        <w:rPr>
-          <w:rFonts w:ascii="Consolas" w:eastAsia="Times New Roman" w:hAnsi="Consolas" w:cs="Times New Roman"/>
-          <w:color w:val="9CDCFE"/>
-          <w:sz w:val="21"/>
-          <w:szCs w:val="21"/>
-          <w:lang w:eastAsia="en-IN"/>
-        </w:rPr>
-        <w:t>q</w:t>
-      </w:r>
-      <w:r>
-        <w:rPr>
-          <w:rFonts w:ascii="Consolas" w:eastAsia="Times New Roman" w:hAnsi="Consolas" w:cs="Times New Roman"/>
-          <w:color w:val="D4D4D4"/>
-          <w:sz w:val="21"/>
-          <w:szCs w:val="21"/>
-          <w:lang w:eastAsia="en-IN"/>
-        </w:rPr>
-        <w:t>.left</w:t>
-      </w:r>
-      <w:proofErr w:type="spellEnd"/>
-      <w:r>
-        <w:rPr>
-          <w:rFonts w:ascii="Consolas" w:eastAsia="Times New Roman" w:hAnsi="Consolas" w:cs="Times New Roman"/>
-          <w:color w:val="D4D4D4"/>
-          <w:sz w:val="21"/>
-          <w:szCs w:val="21"/>
-          <w:lang w:eastAsia="en-IN"/>
-        </w:rPr>
-        <w:t xml:space="preserve">) </w:t>
-      </w:r>
-      <w:r>
-        <w:rPr>
-          <w:rFonts w:ascii="Consolas" w:eastAsia="Times New Roman" w:hAnsi="Consolas" w:cs="Times New Roman"/>
-          <w:color w:val="569CD6"/>
-          <w:sz w:val="21"/>
-          <w:szCs w:val="21"/>
-          <w:lang w:eastAsia="en-IN"/>
-        </w:rPr>
-        <w:t>and</w:t>
-      </w:r>
-      <w:r>
-        <w:rPr>
-          <w:rFonts w:ascii="Consolas" w:eastAsia="Times New Roman" w:hAnsi="Consolas" w:cs="Times New Roman"/>
-          <w:color w:val="D4D4D4"/>
-          <w:sz w:val="21"/>
-          <w:szCs w:val="21"/>
-          <w:lang w:eastAsia="en-IN"/>
-        </w:rPr>
-        <w:t xml:space="preserve"> </w:t>
-      </w:r>
-      <w:proofErr w:type="spellStart"/>
-      <w:r>
-        <w:rPr>
-          <w:rFonts w:ascii="Consolas" w:eastAsia="Times New Roman" w:hAnsi="Consolas" w:cs="Times New Roman"/>
-          <w:color w:val="9CDCFE"/>
-          <w:sz w:val="21"/>
-          <w:szCs w:val="21"/>
-          <w:lang w:eastAsia="en-IN"/>
-        </w:rPr>
-        <w:t>self</w:t>
-      </w:r>
-      <w:r>
-        <w:rPr>
-          <w:rFonts w:ascii="Consolas" w:eastAsia="Times New Roman" w:hAnsi="Consolas" w:cs="Times New Roman"/>
-          <w:color w:val="D4D4D4"/>
-          <w:sz w:val="21"/>
-          <w:szCs w:val="21"/>
-          <w:lang w:eastAsia="en-IN"/>
-        </w:rPr>
-        <w:t>.</w:t>
-      </w:r>
-      <w:r>
-        <w:rPr>
-          <w:rFonts w:ascii="Consolas" w:eastAsia="Times New Roman" w:hAnsi="Consolas" w:cs="Times New Roman"/>
-          <w:color w:val="DCDCAA"/>
-          <w:sz w:val="21"/>
-          <w:szCs w:val="21"/>
-          <w:lang w:eastAsia="en-IN"/>
-        </w:rPr>
-        <w:t>isSameTree</w:t>
-      </w:r>
-      <w:proofErr w:type="spellEnd"/>
-      <w:r>
-        <w:rPr>
-          <w:rFonts w:ascii="Consolas" w:eastAsia="Times New Roman" w:hAnsi="Consolas" w:cs="Times New Roman"/>
-          <w:color w:val="D4D4D4"/>
-          <w:sz w:val="21"/>
-          <w:szCs w:val="21"/>
-          <w:lang w:eastAsia="en-IN"/>
-        </w:rPr>
-        <w:t>(</w:t>
-      </w:r>
-      <w:proofErr w:type="spellStart"/>
-      <w:r>
-        <w:rPr>
-          <w:rFonts w:ascii="Consolas" w:eastAsia="Times New Roman" w:hAnsi="Consolas" w:cs="Times New Roman"/>
-          <w:color w:val="9CDCFE"/>
-          <w:sz w:val="21"/>
-          <w:szCs w:val="21"/>
-          <w:lang w:eastAsia="en-IN"/>
-        </w:rPr>
-        <w:t>p</w:t>
-      </w:r>
-      <w:r>
-        <w:rPr>
-          <w:rFonts w:ascii="Consolas" w:eastAsia="Times New Roman" w:hAnsi="Consolas" w:cs="Times New Roman"/>
-          <w:color w:val="D4D4D4"/>
-          <w:sz w:val="21"/>
-          <w:szCs w:val="21"/>
-          <w:lang w:eastAsia="en-IN"/>
-        </w:rPr>
-        <w:t>.right,</w:t>
-      </w:r>
-      <w:r>
-        <w:rPr>
-          <w:rFonts w:ascii="Consolas" w:eastAsia="Times New Roman" w:hAnsi="Consolas" w:cs="Times New Roman"/>
-          <w:color w:val="9CDCFE"/>
-          <w:sz w:val="21"/>
-          <w:szCs w:val="21"/>
-          <w:lang w:eastAsia="en-IN"/>
-        </w:rPr>
-        <w:t>q</w:t>
-      </w:r>
-      <w:r>
-        <w:rPr>
-          <w:rFonts w:ascii="Consolas" w:eastAsia="Times New Roman" w:hAnsi="Consolas" w:cs="Times New Roman"/>
-          <w:color w:val="D4D4D4"/>
-          <w:sz w:val="21"/>
-          <w:szCs w:val="21"/>
-          <w:lang w:eastAsia="en-IN"/>
-        </w:rPr>
-        <w:t>.right</w:t>
-      </w:r>
-      <w:proofErr w:type="spellEnd"/>
-      <w:r>
-        <w:rPr>
-          <w:rFonts w:ascii="Consolas" w:eastAsia="Times New Roman" w:hAnsi="Consolas" w:cs="Times New Roman"/>
-          <w:color w:val="D4D4D4"/>
-          <w:sz w:val="21"/>
-          <w:szCs w:val="21"/>
-          <w:lang w:eastAsia="en-IN"/>
-        </w:rPr>
-        <w:t>)</w:t>
-      </w:r>
-    </w:p>
-    <w:p>
-      <w:pPr>
-        <w:shd w:val="clear" w:color="auto" w:fill="1E1E1E"/>
-        <w:spacing w:after="0" w:line="285" w:lineRule="atLeast"/>
-        <w:rPr>
-          <w:rFonts w:ascii="Consolas" w:eastAsia="Times New Roman" w:hAnsi="Consolas" w:cs="Times New Roman"/>
-          <w:color w:val="D4D4D4"/>
-          <w:sz w:val="21"/>
-          <w:szCs w:val="21"/>
-          <w:lang w:eastAsia="en-IN"/>
-        </w:rPr>
-      </w:pPr>
-    </w:p>
-    <w:p>
-      <w:pPr>
-        <w:shd w:val="clear" w:color="auto" w:fill="1E1E1E"/>
-        <w:spacing w:after="0" w:line="285" w:lineRule="atLeast"/>
-        <w:rPr>
-          <w:rFonts w:ascii="Consolas" w:eastAsia="Times New Roman" w:hAnsi="Consolas" w:cs="Times New Roman"/>
-          <w:color w:val="D4D4D4"/>
-          <w:sz w:val="21"/>
-          <w:szCs w:val="21"/>
-          <w:lang w:eastAsia="en-IN"/>
-        </w:rPr>
-      </w:pPr>
-    </w:p>
-    <w:p>
-      <w:pPr>
-        <w:shd w:val="clear" w:color="auto" w:fill="000000"/>
-        <w:spacing w:after="0" w:line="285" w:lineRule="atLeast"/>
-        <w:rPr>
-          <w:rFonts w:ascii="Consolas" w:eastAsia="Times New Roman" w:hAnsi="Consolas" w:cs="Times New Roman"/>
-          <w:color w:val="F78C6C"/>
-          <w:sz w:val="18"/>
-          <w:szCs w:val="21"/>
-          <w:lang w:eastAsia="en-IN"/>
-        </w:rPr>
-      </w:pPr>
-      <w:r>
-        <w:rPr>
-          <w:rFonts w:ascii="Consolas" w:eastAsia="Times New Roman" w:hAnsi="Consolas" w:cs="Times New Roman"/>
-          <w:color w:val="F78C6C"/>
-          <w:sz w:val="18"/>
-          <w:szCs w:val="21"/>
-          <w:lang w:eastAsia="en-IN"/>
-        </w:rPr>
-        <w:t xml:space="preserve"> </w:t>
       </w:r>
       <w:proofErr w:type="spellStart"/>
       <w:proofErr w:type="gramStart"/>
       <w:r>
         <w:rPr>
           <w:rFonts w:ascii="Consolas" w:eastAsia="Times New Roman" w:hAnsi="Consolas" w:cs="Times New Roman"/>
-          <w:color w:val="F78C6C"/>
-          <w:sz w:val="18"/>
-          <w:szCs w:val="21"/>
-          <w:lang w:eastAsia="en-IN"/>
-        </w:rPr>
-        <w:t>dd</w:t>
+          <w:color w:val="9CDCFE"/>
+          <w:sz w:val="21"/>
+          <w:szCs w:val="21"/>
+          <w:lang w:eastAsia="en-IN"/>
+        </w:rPr>
+        <w:t>ans</w:t>
+      </w:r>
+      <w:proofErr w:type="spellEnd"/>
+      <w:r>
+        <w:rPr>
+          <w:rFonts w:ascii="Consolas" w:eastAsia="Times New Roman" w:hAnsi="Consolas" w:cs="Times New Roman"/>
+          <w:color w:val="D4D4D4"/>
+          <w:sz w:val="21"/>
+          <w:szCs w:val="21"/>
+          <w:lang w:eastAsia="en-IN"/>
+        </w:rPr>
+        <w:t>=</w:t>
+      </w:r>
+      <w:proofErr w:type="gramEnd"/>
+      <w:r>
+        <w:rPr>
+          <w:rFonts w:ascii="Consolas" w:eastAsia="Times New Roman" w:hAnsi="Consolas" w:cs="Times New Roman"/>
+          <w:color w:val="B5CEA8"/>
+          <w:sz w:val="21"/>
+          <w:szCs w:val="21"/>
+          <w:lang w:eastAsia="en-IN"/>
+        </w:rPr>
+        <w:t>0</w:t>
+      </w:r>
+      <w:r>
+        <w:rPr>
+          <w:rFonts w:ascii="Consolas" w:eastAsia="Times New Roman" w:hAnsi="Consolas" w:cs="Times New Roman"/>
+          <w:color w:val="CCCCCC"/>
+          <w:sz w:val="21"/>
+          <w:szCs w:val="21"/>
+          <w:lang w:eastAsia="en-IN"/>
+        </w:rPr>
+        <w:t xml:space="preserve">              </w:t>
+      </w:r>
+      <w:r>
+        <w:rPr>
+          <w:rFonts w:ascii="Consolas" w:eastAsia="Times New Roman" w:hAnsi="Consolas" w:cs="Times New Roman"/>
+          <w:color w:val="6A9955"/>
+          <w:sz w:val="21"/>
+          <w:szCs w:val="21"/>
+          <w:lang w:eastAsia="en-IN"/>
+        </w:rPr>
+        <w:t>#count of set bits</w:t>
+      </w:r>
+    </w:p>
+    <w:p>
+      <w:pPr>
+        <w:shd w:val="clear" w:color="auto" w:fill="1F1F1F"/>
+        <w:spacing w:after="0" w:line="285" w:lineRule="atLeast"/>
+        <w:rPr>
+          <w:rFonts w:ascii="Consolas" w:eastAsia="Times New Roman" w:hAnsi="Consolas" w:cs="Times New Roman"/>
+          <w:color w:val="CCCCCC"/>
+          <w:sz w:val="21"/>
+          <w:szCs w:val="21"/>
+          <w:lang w:eastAsia="en-IN"/>
+        </w:rPr>
+      </w:pPr>
+      <w:r>
+        <w:rPr>
+          <w:rFonts w:ascii="Consolas" w:eastAsia="Times New Roman" w:hAnsi="Consolas" w:cs="Times New Roman"/>
+          <w:color w:val="CCCCCC"/>
+          <w:sz w:val="21"/>
+          <w:szCs w:val="21"/>
+          <w:lang w:eastAsia="en-IN"/>
+        </w:rPr>
+        <w:t xml:space="preserve">        </w:t>
+      </w:r>
+      <w:proofErr w:type="gramStart"/>
+      <w:r>
+        <w:rPr>
+          <w:rFonts w:ascii="Consolas" w:eastAsia="Times New Roman" w:hAnsi="Consolas" w:cs="Times New Roman"/>
+          <w:color w:val="C586C0"/>
+          <w:sz w:val="21"/>
+          <w:szCs w:val="21"/>
+          <w:lang w:eastAsia="en-IN"/>
+        </w:rPr>
+        <w:t>for</w:t>
+      </w:r>
+      <w:proofErr w:type="gramEnd"/>
+      <w:r>
+        <w:rPr>
+          <w:rFonts w:ascii="Consolas" w:eastAsia="Times New Roman" w:hAnsi="Consolas" w:cs="Times New Roman"/>
+          <w:color w:val="CCCCCC"/>
+          <w:sz w:val="21"/>
+          <w:szCs w:val="21"/>
+          <w:lang w:eastAsia="en-IN"/>
+        </w:rPr>
+        <w:t xml:space="preserve"> </w:t>
+      </w:r>
+      <w:proofErr w:type="spellStart"/>
+      <w:r>
+        <w:rPr>
+          <w:rFonts w:ascii="Consolas" w:eastAsia="Times New Roman" w:hAnsi="Consolas" w:cs="Times New Roman"/>
+          <w:color w:val="9CDCFE"/>
+          <w:sz w:val="21"/>
+          <w:szCs w:val="21"/>
+          <w:lang w:eastAsia="en-IN"/>
+        </w:rPr>
+        <w:t>i</w:t>
+      </w:r>
+      <w:proofErr w:type="spellEnd"/>
+      <w:r>
+        <w:rPr>
+          <w:rFonts w:ascii="Consolas" w:eastAsia="Times New Roman" w:hAnsi="Consolas" w:cs="Times New Roman"/>
+          <w:color w:val="CCCCCC"/>
+          <w:sz w:val="21"/>
+          <w:szCs w:val="21"/>
+          <w:lang w:eastAsia="en-IN"/>
+        </w:rPr>
+        <w:t xml:space="preserve"> </w:t>
+      </w:r>
+      <w:r>
+        <w:rPr>
+          <w:rFonts w:ascii="Consolas" w:eastAsia="Times New Roman" w:hAnsi="Consolas" w:cs="Times New Roman"/>
+          <w:color w:val="C586C0"/>
+          <w:sz w:val="21"/>
+          <w:szCs w:val="21"/>
+          <w:lang w:eastAsia="en-IN"/>
+        </w:rPr>
+        <w:t>in</w:t>
+      </w:r>
+      <w:r>
+        <w:rPr>
+          <w:rFonts w:ascii="Consolas" w:eastAsia="Times New Roman" w:hAnsi="Consolas" w:cs="Times New Roman"/>
+          <w:color w:val="CCCCCC"/>
+          <w:sz w:val="21"/>
+          <w:szCs w:val="21"/>
+          <w:lang w:eastAsia="en-IN"/>
+        </w:rPr>
+        <w:t xml:space="preserve"> </w:t>
+      </w:r>
+      <w:r>
+        <w:rPr>
+          <w:rFonts w:ascii="Consolas" w:eastAsia="Times New Roman" w:hAnsi="Consolas" w:cs="Times New Roman"/>
+          <w:color w:val="4EC9B0"/>
+          <w:sz w:val="21"/>
+          <w:szCs w:val="21"/>
+          <w:lang w:eastAsia="en-IN"/>
+        </w:rPr>
+        <w:t>range</w:t>
+      </w:r>
+      <w:r>
+        <w:rPr>
+          <w:rFonts w:ascii="Consolas" w:eastAsia="Times New Roman" w:hAnsi="Consolas" w:cs="Times New Roman"/>
+          <w:color w:val="CCCCCC"/>
+          <w:sz w:val="21"/>
+          <w:szCs w:val="21"/>
+          <w:lang w:eastAsia="en-IN"/>
+        </w:rPr>
+        <w:t>(</w:t>
+      </w:r>
+      <w:r>
+        <w:rPr>
+          <w:rFonts w:ascii="Consolas" w:eastAsia="Times New Roman" w:hAnsi="Consolas" w:cs="Times New Roman"/>
+          <w:color w:val="B5CEA8"/>
+          <w:sz w:val="21"/>
+          <w:szCs w:val="21"/>
+          <w:lang w:eastAsia="en-IN"/>
+        </w:rPr>
+        <w:t>31</w:t>
+      </w:r>
+      <w:r>
+        <w:rPr>
+          <w:rFonts w:ascii="Consolas" w:eastAsia="Times New Roman" w:hAnsi="Consolas" w:cs="Times New Roman"/>
+          <w:color w:val="CCCCCC"/>
+          <w:sz w:val="21"/>
+          <w:szCs w:val="21"/>
+          <w:lang w:eastAsia="en-IN"/>
+        </w:rPr>
+        <w:t>):</w:t>
+      </w:r>
+    </w:p>
+    <w:p>
+      <w:pPr>
+        <w:shd w:val="clear" w:color="auto" w:fill="1F1F1F"/>
+        <w:spacing w:after="0" w:line="285" w:lineRule="atLeast"/>
+        <w:rPr>
+          <w:rFonts w:ascii="Consolas" w:eastAsia="Times New Roman" w:hAnsi="Consolas" w:cs="Times New Roman"/>
+          <w:color w:val="CCCCCC"/>
+          <w:sz w:val="21"/>
+          <w:szCs w:val="21"/>
+          <w:lang w:eastAsia="en-IN"/>
+        </w:rPr>
+      </w:pPr>
+      <w:r>
+        <w:rPr>
+          <w:rFonts w:ascii="Consolas" w:eastAsia="Times New Roman" w:hAnsi="Consolas" w:cs="Times New Roman"/>
+          <w:color w:val="CCCCCC"/>
+          <w:sz w:val="21"/>
+          <w:szCs w:val="21"/>
+          <w:lang w:eastAsia="en-IN"/>
+        </w:rPr>
+        <w:t xml:space="preserve">            </w:t>
+      </w:r>
+      <w:proofErr w:type="gramStart"/>
+      <w:r>
+        <w:rPr>
+          <w:rFonts w:ascii="Consolas" w:eastAsia="Times New Roman" w:hAnsi="Consolas" w:cs="Times New Roman"/>
+          <w:color w:val="C586C0"/>
+          <w:sz w:val="21"/>
+          <w:szCs w:val="21"/>
+          <w:lang w:eastAsia="en-IN"/>
+        </w:rPr>
+        <w:t>if</w:t>
+      </w:r>
+      <w:proofErr w:type="gramEnd"/>
+      <w:r>
+        <w:rPr>
+          <w:rFonts w:ascii="Consolas" w:eastAsia="Times New Roman" w:hAnsi="Consolas" w:cs="Times New Roman"/>
+          <w:color w:val="CCCCCC"/>
+          <w:sz w:val="21"/>
+          <w:szCs w:val="21"/>
+          <w:lang w:eastAsia="en-IN"/>
+        </w:rPr>
+        <w:t xml:space="preserve"> (</w:t>
+      </w:r>
+      <w:r>
+        <w:rPr>
+          <w:rFonts w:ascii="Consolas" w:eastAsia="Times New Roman" w:hAnsi="Consolas" w:cs="Times New Roman"/>
+          <w:color w:val="9CDCFE"/>
+          <w:sz w:val="21"/>
+          <w:szCs w:val="21"/>
+          <w:lang w:eastAsia="en-IN"/>
+        </w:rPr>
+        <w:t>xv</w:t>
+      </w:r>
+      <w:r>
+        <w:rPr>
+          <w:rFonts w:ascii="Consolas" w:eastAsia="Times New Roman" w:hAnsi="Consolas" w:cs="Times New Roman"/>
+          <w:color w:val="CCCCCC"/>
+          <w:sz w:val="21"/>
+          <w:szCs w:val="21"/>
+          <w:lang w:eastAsia="en-IN"/>
+        </w:rPr>
+        <w:t xml:space="preserve"> </w:t>
+      </w:r>
+      <w:r>
+        <w:rPr>
+          <w:rFonts w:ascii="Consolas" w:eastAsia="Times New Roman" w:hAnsi="Consolas" w:cs="Times New Roman"/>
+          <w:color w:val="D4D4D4"/>
+          <w:sz w:val="21"/>
+          <w:szCs w:val="21"/>
+          <w:lang w:eastAsia="en-IN"/>
+        </w:rPr>
+        <w:t>&amp;</w:t>
+      </w:r>
+      <w:r>
+        <w:rPr>
+          <w:rFonts w:ascii="Consolas" w:eastAsia="Times New Roman" w:hAnsi="Consolas" w:cs="Times New Roman"/>
+          <w:color w:val="CCCCCC"/>
+          <w:sz w:val="21"/>
+          <w:szCs w:val="21"/>
+          <w:lang w:eastAsia="en-IN"/>
+        </w:rPr>
+        <w:t xml:space="preserve"> (</w:t>
+      </w:r>
+      <w:r>
+        <w:rPr>
+          <w:rFonts w:ascii="Consolas" w:eastAsia="Times New Roman" w:hAnsi="Consolas" w:cs="Times New Roman"/>
+          <w:color w:val="B5CEA8"/>
+          <w:sz w:val="21"/>
+          <w:szCs w:val="21"/>
+          <w:lang w:eastAsia="en-IN"/>
+        </w:rPr>
+        <w:t>1</w:t>
+      </w:r>
+      <w:r>
+        <w:rPr>
+          <w:rFonts w:ascii="Consolas" w:eastAsia="Times New Roman" w:hAnsi="Consolas" w:cs="Times New Roman"/>
+          <w:color w:val="D4D4D4"/>
+          <w:sz w:val="21"/>
+          <w:szCs w:val="21"/>
+          <w:lang w:eastAsia="en-IN"/>
+        </w:rPr>
+        <w:t>&lt;&lt;</w:t>
+      </w:r>
+      <w:proofErr w:type="spellStart"/>
+      <w:r>
+        <w:rPr>
+          <w:rFonts w:ascii="Consolas" w:eastAsia="Times New Roman" w:hAnsi="Consolas" w:cs="Times New Roman"/>
+          <w:color w:val="9CDCFE"/>
+          <w:sz w:val="21"/>
+          <w:szCs w:val="21"/>
+          <w:lang w:eastAsia="en-IN"/>
+        </w:rPr>
+        <w:t>i</w:t>
+      </w:r>
+      <w:proofErr w:type="spellEnd"/>
+      <w:r>
+        <w:rPr>
+          <w:rFonts w:ascii="Consolas" w:eastAsia="Times New Roman" w:hAnsi="Consolas" w:cs="Times New Roman"/>
+          <w:color w:val="CCCCCC"/>
+          <w:sz w:val="21"/>
+          <w:szCs w:val="21"/>
+          <w:lang w:eastAsia="en-IN"/>
+        </w:rPr>
+        <w:t>))</w:t>
+      </w:r>
+      <w:r>
+        <w:rPr>
+          <w:rFonts w:ascii="Consolas" w:eastAsia="Times New Roman" w:hAnsi="Consolas" w:cs="Times New Roman"/>
+          <w:color w:val="D4D4D4"/>
+          <w:sz w:val="21"/>
+          <w:szCs w:val="21"/>
+          <w:lang w:eastAsia="en-IN"/>
+        </w:rPr>
+        <w:t>!=</w:t>
+      </w:r>
+      <w:r>
+        <w:rPr>
+          <w:rFonts w:ascii="Consolas" w:eastAsia="Times New Roman" w:hAnsi="Consolas" w:cs="Times New Roman"/>
+          <w:color w:val="B5CEA8"/>
+          <w:sz w:val="21"/>
+          <w:szCs w:val="21"/>
+          <w:lang w:eastAsia="en-IN"/>
+        </w:rPr>
+        <w:t>0</w:t>
+      </w:r>
+      <w:r>
+        <w:rPr>
+          <w:rFonts w:ascii="Consolas" w:eastAsia="Times New Roman" w:hAnsi="Consolas" w:cs="Times New Roman"/>
+          <w:color w:val="CCCCCC"/>
+          <w:sz w:val="21"/>
+          <w:szCs w:val="21"/>
+          <w:lang w:eastAsia="en-IN"/>
+        </w:rPr>
+        <w:t>:</w:t>
+      </w:r>
+    </w:p>
+    <w:p>
+      <w:pPr>
+        <w:shd w:val="clear" w:color="auto" w:fill="1F1F1F"/>
+        <w:spacing w:after="0" w:line="285" w:lineRule="atLeast"/>
+        <w:rPr>
+          <w:rFonts w:ascii="Consolas" w:eastAsia="Times New Roman" w:hAnsi="Consolas" w:cs="Times New Roman"/>
+          <w:color w:val="CCCCCC"/>
+          <w:sz w:val="21"/>
+          <w:szCs w:val="21"/>
+          <w:lang w:eastAsia="en-IN"/>
+        </w:rPr>
+      </w:pPr>
+      <w:r>
+        <w:rPr>
+          <w:rFonts w:ascii="Consolas" w:eastAsia="Times New Roman" w:hAnsi="Consolas" w:cs="Times New Roman"/>
+          <w:color w:val="CCCCCC"/>
+          <w:sz w:val="21"/>
+          <w:szCs w:val="21"/>
+          <w:lang w:eastAsia="en-IN"/>
+        </w:rPr>
+        <w:t xml:space="preserve">                </w:t>
+      </w:r>
+      <w:proofErr w:type="spellStart"/>
+      <w:proofErr w:type="gramStart"/>
+      <w:r>
+        <w:rPr>
+          <w:rFonts w:ascii="Consolas" w:eastAsia="Times New Roman" w:hAnsi="Consolas" w:cs="Times New Roman"/>
+          <w:color w:val="9CDCFE"/>
+          <w:sz w:val="21"/>
+          <w:szCs w:val="21"/>
+          <w:lang w:eastAsia="en-IN"/>
+        </w:rPr>
+        <w:t>ans</w:t>
       </w:r>
       <w:proofErr w:type="spellEnd"/>
       <w:proofErr w:type="gramEnd"/>
-    </w:p>
-    <w:p>
-      <w:pPr>
-        <w:shd w:val="clear" w:color="auto" w:fill="000000"/>
+      <w:r>
+        <w:rPr>
+          <w:rFonts w:ascii="Consolas" w:eastAsia="Times New Roman" w:hAnsi="Consolas" w:cs="Times New Roman"/>
+          <w:color w:val="D4D4D4"/>
+          <w:sz w:val="21"/>
+          <w:szCs w:val="21"/>
+          <w:lang w:eastAsia="en-IN"/>
+        </w:rPr>
+        <w:t>+=</w:t>
+      </w:r>
+      <w:r>
+        <w:rPr>
+          <w:rFonts w:ascii="Consolas" w:eastAsia="Times New Roman" w:hAnsi="Consolas" w:cs="Times New Roman"/>
+          <w:color w:val="B5CEA8"/>
+          <w:sz w:val="21"/>
+          <w:szCs w:val="21"/>
+          <w:lang w:eastAsia="en-IN"/>
+        </w:rPr>
+        <w:t>1</w:t>
+      </w:r>
+    </w:p>
+    <w:p>
+      <w:pPr>
+        <w:shd w:val="clear" w:color="auto" w:fill="1F1F1F"/>
         <w:spacing w:after="0" w:line="285" w:lineRule="atLeast"/>
         <w:rPr>
           <w:rFonts w:ascii="Consolas" w:eastAsia="Times New Roman" w:hAnsi="Consolas" w:cs="Times New Roman"/>
-          <w:color w:val="F78C6C"/>
-          <w:sz w:val="18"/>
-          <w:szCs w:val="21"/>
-          <w:lang w:eastAsia="en-IN"/>
-        </w:rPr>
-      </w:pPr>
+          <w:color w:val="CCCCCC"/>
+          <w:sz w:val="21"/>
+          <w:szCs w:val="21"/>
+          <w:lang w:eastAsia="en-IN"/>
+        </w:rPr>
+      </w:pPr>
+      <w:r>
+        <w:rPr>
+          <w:rFonts w:ascii="Consolas" w:eastAsia="Times New Roman" w:hAnsi="Consolas" w:cs="Times New Roman"/>
+          <w:color w:val="CCCCCC"/>
+          <w:sz w:val="21"/>
+          <w:szCs w:val="21"/>
+          <w:lang w:eastAsia="en-IN"/>
+        </w:rPr>
+        <w:t xml:space="preserve">        </w:t>
+      </w:r>
+      <w:proofErr w:type="gramStart"/>
+      <w:r>
+        <w:rPr>
+          <w:rFonts w:ascii="Consolas" w:eastAsia="Times New Roman" w:hAnsi="Consolas" w:cs="Times New Roman"/>
+          <w:color w:val="C586C0"/>
+          <w:sz w:val="21"/>
+          <w:szCs w:val="21"/>
+          <w:lang w:eastAsia="en-IN"/>
+        </w:rPr>
+        <w:t>return</w:t>
+      </w:r>
+      <w:proofErr w:type="gramEnd"/>
+      <w:r>
+        <w:rPr>
+          <w:rFonts w:ascii="Consolas" w:eastAsia="Times New Roman" w:hAnsi="Consolas" w:cs="Times New Roman"/>
+          <w:color w:val="CCCCCC"/>
+          <w:sz w:val="21"/>
+          <w:szCs w:val="21"/>
+          <w:lang w:eastAsia="en-IN"/>
+        </w:rPr>
+        <w:t xml:space="preserve"> </w:t>
+      </w:r>
+      <w:proofErr w:type="spellStart"/>
+      <w:r>
+        <w:rPr>
+          <w:rFonts w:ascii="Consolas" w:eastAsia="Times New Roman" w:hAnsi="Consolas" w:cs="Times New Roman"/>
+          <w:color w:val="9CDCFE"/>
+          <w:sz w:val="21"/>
+          <w:szCs w:val="21"/>
+          <w:lang w:eastAsia="en-IN"/>
+        </w:rPr>
+        <w:t>ans</w:t>
+      </w:r>
+      <w:proofErr w:type="spellEnd"/>
+    </w:p>
+    <w:p>
+      <w:pPr>
+        <w:shd w:val="clear" w:color="auto" w:fill="1F1F1F"/>
+        <w:spacing w:after="240" w:line="285" w:lineRule="atLeast"/>
+        <w:rPr>
+          <w:rFonts w:ascii="Consolas" w:eastAsia="Times New Roman" w:hAnsi="Consolas" w:cs="Times New Roman"/>
+          <w:color w:val="CCCCCC"/>
+          <w:sz w:val="21"/>
+          <w:szCs w:val="21"/>
+          <w:lang w:eastAsia="en-IN"/>
+        </w:rPr>
+      </w:pPr>
+    </w:p>
+    <w:p>
+      <w:pPr>
+        <w:shd w:val="clear" w:color="auto" w:fill="1F1F1F"/>
+        <w:spacing w:after="0" w:line="285" w:lineRule="atLeast"/>
+        <w:rPr>
+          <w:rFonts w:ascii="Consolas" w:eastAsia="Times New Roman" w:hAnsi="Consolas" w:cs="Times New Roman"/>
+          <w:color w:val="CCCCCC"/>
+          <w:sz w:val="21"/>
+          <w:szCs w:val="21"/>
+          <w:lang w:eastAsia="en-IN"/>
+        </w:rPr>
+      </w:pPr>
+      <w:r>
+        <w:rPr>
+          <w:rFonts w:ascii="Consolas" w:eastAsia="Times New Roman" w:hAnsi="Consolas" w:cs="Times New Roman"/>
+          <w:color w:val="6A9955"/>
+          <w:sz w:val="21"/>
+          <w:szCs w:val="21"/>
+          <w:lang w:eastAsia="en-IN"/>
+        </w:rPr>
+        <w:t>#to check if given bit is set, do and with (1&lt;&lt;</w:t>
+      </w:r>
+      <w:proofErr w:type="spellStart"/>
+      <w:r>
+        <w:rPr>
+          <w:rFonts w:ascii="Consolas" w:eastAsia="Times New Roman" w:hAnsi="Consolas" w:cs="Times New Roman"/>
+          <w:color w:val="6A9955"/>
+          <w:sz w:val="21"/>
+          <w:szCs w:val="21"/>
+          <w:lang w:eastAsia="en-IN"/>
+        </w:rPr>
+        <w:t>i</w:t>
+      </w:r>
+      <w:proofErr w:type="spellEnd"/>
+      <w:r>
+        <w:rPr>
+          <w:rFonts w:ascii="Consolas" w:eastAsia="Times New Roman" w:hAnsi="Consolas" w:cs="Times New Roman"/>
+          <w:color w:val="6A9955"/>
+          <w:sz w:val="21"/>
+          <w:szCs w:val="21"/>
+          <w:lang w:eastAsia="en-IN"/>
+        </w:rPr>
+        <w:t>)</w:t>
+      </w:r>
+    </w:p>
+    <w:p>
+      <w:pPr>
+        <w:shd w:val="clear" w:color="auto" w:fill="1F1F1F"/>
+        <w:spacing w:after="0" w:line="285" w:lineRule="atLeast"/>
+        <w:rPr>
+          <w:rFonts w:ascii="Consolas" w:eastAsia="Times New Roman" w:hAnsi="Consolas" w:cs="Times New Roman"/>
+          <w:color w:val="CCCCCC"/>
+          <w:sz w:val="21"/>
+          <w:szCs w:val="21"/>
+          <w:lang w:eastAsia="en-IN"/>
+        </w:rPr>
+      </w:pPr>
+      <w:r>
+        <w:rPr>
+          <w:rFonts w:ascii="Consolas" w:eastAsia="Times New Roman" w:hAnsi="Consolas" w:cs="Times New Roman"/>
+          <w:color w:val="6A9955"/>
+          <w:sz w:val="21"/>
+          <w:szCs w:val="21"/>
+          <w:lang w:eastAsia="en-IN"/>
+        </w:rPr>
+        <w:t>#xv &amp; (1&lt;&lt;</w:t>
+      </w:r>
+      <w:proofErr w:type="spellStart"/>
+      <w:r>
+        <w:rPr>
+          <w:rFonts w:ascii="Consolas" w:eastAsia="Times New Roman" w:hAnsi="Consolas" w:cs="Times New Roman"/>
+          <w:color w:val="6A9955"/>
+          <w:sz w:val="21"/>
+          <w:szCs w:val="21"/>
+          <w:lang w:eastAsia="en-IN"/>
+        </w:rPr>
+        <w:t>i</w:t>
+      </w:r>
+      <w:proofErr w:type="spellEnd"/>
+      <w:r>
+        <w:rPr>
+          <w:rFonts w:ascii="Consolas" w:eastAsia="Times New Roman" w:hAnsi="Consolas" w:cs="Times New Roman"/>
+          <w:color w:val="6A9955"/>
+          <w:sz w:val="21"/>
+          <w:szCs w:val="21"/>
+          <w:lang w:eastAsia="en-IN"/>
+        </w:rPr>
+        <w:t xml:space="preserve">), for </w:t>
+      </w:r>
+      <w:proofErr w:type="spellStart"/>
+      <w:r>
+        <w:rPr>
+          <w:rFonts w:ascii="Consolas" w:eastAsia="Times New Roman" w:hAnsi="Consolas" w:cs="Times New Roman"/>
+          <w:color w:val="6A9955"/>
+          <w:sz w:val="21"/>
+          <w:szCs w:val="21"/>
+          <w:lang w:eastAsia="en-IN"/>
+        </w:rPr>
+        <w:t>i</w:t>
+      </w:r>
+      <w:proofErr w:type="spellEnd"/>
+      <w:r>
+        <w:rPr>
+          <w:rFonts w:ascii="Consolas" w:eastAsia="Times New Roman" w:hAnsi="Consolas" w:cs="Times New Roman"/>
+          <w:color w:val="6A9955"/>
+          <w:sz w:val="21"/>
+          <w:szCs w:val="21"/>
+          <w:lang w:eastAsia="en-IN"/>
+        </w:rPr>
+        <w:t>=2, 1&lt;&lt;2 = 100(4)</w:t>
+      </w:r>
+    </w:p>
+    <w:p>
+      <w:pPr>
+        <w:shd w:val="clear" w:color="auto" w:fill="1F1F1F"/>
+        <w:spacing w:after="0" w:line="285" w:lineRule="atLeast"/>
+        <w:rPr>
+          <w:rFonts w:ascii="Consolas" w:eastAsia="Times New Roman" w:hAnsi="Consolas" w:cs="Times New Roman"/>
+          <w:color w:val="6A9955"/>
+          <w:sz w:val="21"/>
+          <w:szCs w:val="21"/>
+          <w:lang w:eastAsia="en-IN"/>
+        </w:rPr>
+      </w:pPr>
+      <w:r>
+        <w:rPr>
+          <w:rFonts w:ascii="Consolas" w:eastAsia="Times New Roman" w:hAnsi="Consolas" w:cs="Times New Roman"/>
+          <w:color w:val="6A9955"/>
+          <w:sz w:val="21"/>
+          <w:szCs w:val="21"/>
+          <w:lang w:eastAsia="en-IN"/>
+        </w:rPr>
+        <w:t xml:space="preserve"># </w:t>
+      </w:r>
+      <w:proofErr w:type="spellStart"/>
+      <w:r>
+        <w:rPr>
+          <w:rFonts w:ascii="Consolas" w:eastAsia="Times New Roman" w:hAnsi="Consolas" w:cs="Times New Roman"/>
+          <w:color w:val="6A9955"/>
+          <w:sz w:val="21"/>
+          <w:szCs w:val="21"/>
+          <w:lang w:eastAsia="en-IN"/>
+        </w:rPr>
+        <w:t>i</w:t>
+      </w:r>
+      <w:proofErr w:type="spellEnd"/>
+      <w:r>
+        <w:rPr>
+          <w:rFonts w:ascii="Consolas" w:eastAsia="Times New Roman" w:hAnsi="Consolas" w:cs="Times New Roman"/>
+          <w:color w:val="6A9955"/>
+          <w:sz w:val="21"/>
+          <w:szCs w:val="21"/>
+          <w:lang w:eastAsia="en-IN"/>
+        </w:rPr>
+        <w:t>=5, 1&lt;&lt;5 = 100000(32)</w:t>
+      </w:r>
+    </w:p>
+    <w:p/>
+    <w:p/>
+    <w:p>
+      <w:pPr>
+        <w:pStyle w:val="ListParagraph"/>
+        <w:numPr>
+          <w:ilvl w:val="0"/>
+          <w:numId w:val="21"/>
+        </w:numPr>
+      </w:pPr>
+      <w:r>
+        <w:t>Hamming Distance</w:t>
+      </w:r>
+    </w:p>
+    <w:p>
+      <w:pPr>
+        <w:shd w:val="clear" w:color="auto" w:fill="1F1F1F"/>
+        <w:spacing w:after="0" w:line="285" w:lineRule="atLeast"/>
+        <w:rPr>
+          <w:rFonts w:ascii="Consolas" w:eastAsia="Times New Roman" w:hAnsi="Consolas" w:cs="Times New Roman"/>
+          <w:color w:val="CCCCCC"/>
+          <w:sz w:val="21"/>
+          <w:szCs w:val="21"/>
+          <w:lang w:eastAsia="en-IN"/>
+        </w:rPr>
+      </w:pPr>
+      <w:proofErr w:type="gramStart"/>
+      <w:r>
+        <w:rPr>
+          <w:rFonts w:ascii="Consolas" w:eastAsia="Times New Roman" w:hAnsi="Consolas" w:cs="Times New Roman"/>
+          <w:color w:val="569CD6"/>
+          <w:sz w:val="21"/>
+          <w:szCs w:val="21"/>
+          <w:lang w:eastAsia="en-IN"/>
+        </w:rPr>
+        <w:t>class</w:t>
+      </w:r>
+      <w:proofErr w:type="gramEnd"/>
+      <w:r>
+        <w:rPr>
+          <w:rFonts w:ascii="Consolas" w:eastAsia="Times New Roman" w:hAnsi="Consolas" w:cs="Times New Roman"/>
+          <w:color w:val="CCCCCC"/>
+          <w:sz w:val="21"/>
+          <w:szCs w:val="21"/>
+          <w:lang w:eastAsia="en-IN"/>
+        </w:rPr>
+        <w:t xml:space="preserve"> </w:t>
+      </w:r>
+      <w:r>
+        <w:rPr>
+          <w:rFonts w:ascii="Consolas" w:eastAsia="Times New Roman" w:hAnsi="Consolas" w:cs="Times New Roman"/>
+          <w:color w:val="4EC9B0"/>
+          <w:sz w:val="21"/>
+          <w:szCs w:val="21"/>
+          <w:lang w:eastAsia="en-IN"/>
+        </w:rPr>
+        <w:t>Solution</w:t>
+      </w:r>
+      <w:r>
+        <w:rPr>
+          <w:rFonts w:ascii="Consolas" w:eastAsia="Times New Roman" w:hAnsi="Consolas" w:cs="Times New Roman"/>
+          <w:color w:val="CCCCCC"/>
+          <w:sz w:val="21"/>
+          <w:szCs w:val="21"/>
+          <w:lang w:eastAsia="en-IN"/>
+        </w:rPr>
+        <w:t>:</w:t>
+      </w:r>
+    </w:p>
+    <w:p>
+      <w:pPr>
+        <w:shd w:val="clear" w:color="auto" w:fill="1F1F1F"/>
+        <w:spacing w:after="0" w:line="285" w:lineRule="atLeast"/>
+        <w:rPr>
+          <w:rFonts w:ascii="Consolas" w:eastAsia="Times New Roman" w:hAnsi="Consolas" w:cs="Times New Roman"/>
+          <w:color w:val="CCCCCC"/>
+          <w:sz w:val="21"/>
+          <w:szCs w:val="21"/>
+          <w:lang w:eastAsia="en-IN"/>
+        </w:rPr>
+      </w:pPr>
+      <w:r>
+        <w:rPr>
+          <w:rFonts w:ascii="Consolas" w:eastAsia="Times New Roman" w:hAnsi="Consolas" w:cs="Times New Roman"/>
+          <w:color w:val="CCCCCC"/>
+          <w:sz w:val="21"/>
+          <w:szCs w:val="21"/>
+          <w:lang w:eastAsia="en-IN"/>
+        </w:rPr>
+        <w:t xml:space="preserve">    </w:t>
+      </w:r>
+      <w:proofErr w:type="spellStart"/>
+      <w:proofErr w:type="gramStart"/>
+      <w:r>
+        <w:rPr>
+          <w:rFonts w:ascii="Consolas" w:eastAsia="Times New Roman" w:hAnsi="Consolas" w:cs="Times New Roman"/>
+          <w:color w:val="569CD6"/>
+          <w:sz w:val="21"/>
+          <w:szCs w:val="21"/>
+          <w:lang w:eastAsia="en-IN"/>
+        </w:rPr>
+        <w:t>def</w:t>
+      </w:r>
+      <w:proofErr w:type="spellEnd"/>
+      <w:proofErr w:type="gramEnd"/>
+      <w:r>
+        <w:rPr>
+          <w:rFonts w:ascii="Consolas" w:eastAsia="Times New Roman" w:hAnsi="Consolas" w:cs="Times New Roman"/>
+          <w:color w:val="CCCCCC"/>
+          <w:sz w:val="21"/>
+          <w:szCs w:val="21"/>
+          <w:lang w:eastAsia="en-IN"/>
+        </w:rPr>
+        <w:t xml:space="preserve"> </w:t>
+      </w:r>
+      <w:proofErr w:type="spellStart"/>
+      <w:r>
+        <w:rPr>
+          <w:rFonts w:ascii="Consolas" w:eastAsia="Times New Roman" w:hAnsi="Consolas" w:cs="Times New Roman"/>
+          <w:color w:val="DCDCAA"/>
+          <w:sz w:val="21"/>
+          <w:szCs w:val="21"/>
+          <w:lang w:eastAsia="en-IN"/>
+        </w:rPr>
+        <w:t>countBits</w:t>
+      </w:r>
+      <w:proofErr w:type="spellEnd"/>
+      <w:r>
+        <w:rPr>
+          <w:rFonts w:ascii="Consolas" w:eastAsia="Times New Roman" w:hAnsi="Consolas" w:cs="Times New Roman"/>
+          <w:color w:val="CCCCCC"/>
+          <w:sz w:val="21"/>
+          <w:szCs w:val="21"/>
+          <w:lang w:eastAsia="en-IN"/>
+        </w:rPr>
+        <w:t>(</w:t>
+      </w:r>
+      <w:r>
+        <w:rPr>
+          <w:rFonts w:ascii="Consolas" w:eastAsia="Times New Roman" w:hAnsi="Consolas" w:cs="Times New Roman"/>
+          <w:color w:val="9CDCFE"/>
+          <w:sz w:val="21"/>
+          <w:szCs w:val="21"/>
+          <w:lang w:eastAsia="en-IN"/>
+        </w:rPr>
+        <w:t>self</w:t>
+      </w:r>
+      <w:r>
+        <w:rPr>
+          <w:rFonts w:ascii="Consolas" w:eastAsia="Times New Roman" w:hAnsi="Consolas" w:cs="Times New Roman"/>
+          <w:color w:val="CCCCCC"/>
+          <w:sz w:val="21"/>
+          <w:szCs w:val="21"/>
+          <w:lang w:eastAsia="en-IN"/>
+        </w:rPr>
+        <w:t xml:space="preserve">, </w:t>
+      </w:r>
+      <w:r>
+        <w:rPr>
+          <w:rFonts w:ascii="Consolas" w:eastAsia="Times New Roman" w:hAnsi="Consolas" w:cs="Times New Roman"/>
+          <w:color w:val="9CDCFE"/>
+          <w:sz w:val="21"/>
+          <w:szCs w:val="21"/>
+          <w:lang w:eastAsia="en-IN"/>
+        </w:rPr>
+        <w:t>n</w:t>
+      </w:r>
+      <w:r>
+        <w:rPr>
+          <w:rFonts w:ascii="Consolas" w:eastAsia="Times New Roman" w:hAnsi="Consolas" w:cs="Times New Roman"/>
+          <w:color w:val="CCCCCC"/>
+          <w:sz w:val="21"/>
+          <w:szCs w:val="21"/>
+          <w:lang w:eastAsia="en-IN"/>
+        </w:rPr>
+        <w:t xml:space="preserve">: </w:t>
+      </w:r>
+      <w:proofErr w:type="spellStart"/>
+      <w:r>
+        <w:rPr>
+          <w:rFonts w:ascii="Consolas" w:eastAsia="Times New Roman" w:hAnsi="Consolas" w:cs="Times New Roman"/>
+          <w:color w:val="4EC9B0"/>
+          <w:sz w:val="21"/>
+          <w:szCs w:val="21"/>
+          <w:lang w:eastAsia="en-IN"/>
+        </w:rPr>
+        <w:t>int</w:t>
+      </w:r>
+      <w:proofErr w:type="spellEnd"/>
+      <w:r>
+        <w:rPr>
+          <w:rFonts w:ascii="Consolas" w:eastAsia="Times New Roman" w:hAnsi="Consolas" w:cs="Times New Roman"/>
+          <w:color w:val="CCCCCC"/>
+          <w:sz w:val="21"/>
+          <w:szCs w:val="21"/>
+          <w:lang w:eastAsia="en-IN"/>
+        </w:rPr>
+        <w:t>) -&gt; List[</w:t>
+      </w:r>
+      <w:proofErr w:type="spellStart"/>
+      <w:r>
+        <w:rPr>
+          <w:rFonts w:ascii="Consolas" w:eastAsia="Times New Roman" w:hAnsi="Consolas" w:cs="Times New Roman"/>
+          <w:color w:val="4EC9B0"/>
+          <w:sz w:val="21"/>
+          <w:szCs w:val="21"/>
+          <w:lang w:eastAsia="en-IN"/>
+        </w:rPr>
+        <w:t>int</w:t>
+      </w:r>
+      <w:proofErr w:type="spellEnd"/>
+      <w:r>
+        <w:rPr>
+          <w:rFonts w:ascii="Consolas" w:eastAsia="Times New Roman" w:hAnsi="Consolas" w:cs="Times New Roman"/>
+          <w:color w:val="CCCCCC"/>
+          <w:sz w:val="21"/>
+          <w:szCs w:val="21"/>
+          <w:lang w:eastAsia="en-IN"/>
+        </w:rPr>
+        <w:t>]:</w:t>
+      </w:r>
+    </w:p>
+    <w:p>
+      <w:pPr>
+        <w:shd w:val="clear" w:color="auto" w:fill="1F1F1F"/>
+        <w:spacing w:after="0" w:line="285" w:lineRule="atLeast"/>
+        <w:rPr>
+          <w:rFonts w:ascii="Consolas" w:eastAsia="Times New Roman" w:hAnsi="Consolas" w:cs="Times New Roman"/>
+          <w:color w:val="CCCCCC"/>
+          <w:sz w:val="21"/>
+          <w:szCs w:val="21"/>
+          <w:lang w:eastAsia="en-IN"/>
+        </w:rPr>
+      </w:pPr>
+      <w:r>
+        <w:rPr>
+          <w:rFonts w:ascii="Consolas" w:eastAsia="Times New Roman" w:hAnsi="Consolas" w:cs="Times New Roman"/>
+          <w:color w:val="CCCCCC"/>
+          <w:sz w:val="21"/>
+          <w:szCs w:val="21"/>
+          <w:lang w:eastAsia="en-IN"/>
+        </w:rPr>
+        <w:t xml:space="preserve">        </w:t>
+      </w:r>
+      <w:proofErr w:type="gramStart"/>
+      <w:r>
+        <w:rPr>
+          <w:rFonts w:ascii="Consolas" w:eastAsia="Times New Roman" w:hAnsi="Consolas" w:cs="Times New Roman"/>
+          <w:color w:val="9CDCFE"/>
+          <w:sz w:val="21"/>
+          <w:szCs w:val="21"/>
+          <w:lang w:eastAsia="en-IN"/>
+        </w:rPr>
+        <w:t>dp</w:t>
+      </w:r>
+      <w:proofErr w:type="gramEnd"/>
+      <w:r>
+        <w:rPr>
+          <w:rFonts w:ascii="Consolas" w:eastAsia="Times New Roman" w:hAnsi="Consolas" w:cs="Times New Roman"/>
+          <w:color w:val="CCCCCC"/>
+          <w:sz w:val="21"/>
+          <w:szCs w:val="21"/>
+          <w:lang w:eastAsia="en-IN"/>
+        </w:rPr>
+        <w:t xml:space="preserve"> </w:t>
+      </w:r>
+      <w:r>
+        <w:rPr>
+          <w:rFonts w:ascii="Consolas" w:eastAsia="Times New Roman" w:hAnsi="Consolas" w:cs="Times New Roman"/>
+          <w:color w:val="D4D4D4"/>
+          <w:sz w:val="21"/>
+          <w:szCs w:val="21"/>
+          <w:lang w:eastAsia="en-IN"/>
+        </w:rPr>
+        <w:t>=</w:t>
+      </w:r>
+      <w:r>
+        <w:rPr>
+          <w:rFonts w:ascii="Consolas" w:eastAsia="Times New Roman" w:hAnsi="Consolas" w:cs="Times New Roman"/>
+          <w:color w:val="CCCCCC"/>
+          <w:sz w:val="21"/>
+          <w:szCs w:val="21"/>
+          <w:lang w:eastAsia="en-IN"/>
+        </w:rPr>
+        <w:t xml:space="preserve"> [</w:t>
+      </w:r>
+      <w:r>
+        <w:rPr>
+          <w:rFonts w:ascii="Consolas" w:eastAsia="Times New Roman" w:hAnsi="Consolas" w:cs="Times New Roman"/>
+          <w:color w:val="B5CEA8"/>
+          <w:sz w:val="21"/>
+          <w:szCs w:val="21"/>
+          <w:lang w:eastAsia="en-IN"/>
+        </w:rPr>
+        <w:t>0</w:t>
+      </w:r>
+      <w:r>
+        <w:rPr>
+          <w:rFonts w:ascii="Consolas" w:eastAsia="Times New Roman" w:hAnsi="Consolas" w:cs="Times New Roman"/>
+          <w:color w:val="CCCCCC"/>
+          <w:sz w:val="21"/>
+          <w:szCs w:val="21"/>
+          <w:lang w:eastAsia="en-IN"/>
+        </w:rPr>
+        <w:t>]</w:t>
+      </w:r>
+      <w:r>
+        <w:rPr>
+          <w:rFonts w:ascii="Consolas" w:eastAsia="Times New Roman" w:hAnsi="Consolas" w:cs="Times New Roman"/>
+          <w:color w:val="D4D4D4"/>
+          <w:sz w:val="21"/>
+          <w:szCs w:val="21"/>
+          <w:lang w:eastAsia="en-IN"/>
+        </w:rPr>
+        <w:t>*</w:t>
+      </w:r>
+      <w:r>
+        <w:rPr>
+          <w:rFonts w:ascii="Consolas" w:eastAsia="Times New Roman" w:hAnsi="Consolas" w:cs="Times New Roman"/>
+          <w:color w:val="CCCCCC"/>
+          <w:sz w:val="21"/>
+          <w:szCs w:val="21"/>
+          <w:lang w:eastAsia="en-IN"/>
+        </w:rPr>
+        <w:t>(</w:t>
+      </w:r>
+      <w:r>
+        <w:rPr>
+          <w:rFonts w:ascii="Consolas" w:eastAsia="Times New Roman" w:hAnsi="Consolas" w:cs="Times New Roman"/>
+          <w:color w:val="9CDCFE"/>
+          <w:sz w:val="21"/>
+          <w:szCs w:val="21"/>
+          <w:lang w:eastAsia="en-IN"/>
+        </w:rPr>
+        <w:t>n</w:t>
+      </w:r>
+      <w:r>
+        <w:rPr>
+          <w:rFonts w:ascii="Consolas" w:eastAsia="Times New Roman" w:hAnsi="Consolas" w:cs="Times New Roman"/>
+          <w:color w:val="D4D4D4"/>
+          <w:sz w:val="21"/>
+          <w:szCs w:val="21"/>
+          <w:lang w:eastAsia="en-IN"/>
+        </w:rPr>
+        <w:t>+</w:t>
+      </w:r>
+      <w:r>
+        <w:rPr>
+          <w:rFonts w:ascii="Consolas" w:eastAsia="Times New Roman" w:hAnsi="Consolas" w:cs="Times New Roman"/>
+          <w:color w:val="B5CEA8"/>
+          <w:sz w:val="21"/>
+          <w:szCs w:val="21"/>
+          <w:lang w:eastAsia="en-IN"/>
+        </w:rPr>
+        <w:t>1</w:t>
+      </w:r>
+      <w:r>
+        <w:rPr>
+          <w:rFonts w:ascii="Consolas" w:eastAsia="Times New Roman" w:hAnsi="Consolas" w:cs="Times New Roman"/>
+          <w:color w:val="CCCCCC"/>
+          <w:sz w:val="21"/>
+          <w:szCs w:val="21"/>
+          <w:lang w:eastAsia="en-IN"/>
+        </w:rPr>
+        <w:t>)</w:t>
+      </w:r>
+    </w:p>
+    <w:p>
+      <w:pPr>
+        <w:shd w:val="clear" w:color="auto" w:fill="1F1F1F"/>
+        <w:spacing w:after="0" w:line="285" w:lineRule="atLeast"/>
+        <w:rPr>
+          <w:rFonts w:ascii="Consolas" w:eastAsia="Times New Roman" w:hAnsi="Consolas" w:cs="Times New Roman"/>
+          <w:color w:val="CCCCCC"/>
+          <w:sz w:val="21"/>
+          <w:szCs w:val="21"/>
+          <w:lang w:eastAsia="en-IN"/>
+        </w:rPr>
+      </w:pPr>
+      <w:r>
+        <w:rPr>
+          <w:rFonts w:ascii="Consolas" w:eastAsia="Times New Roman" w:hAnsi="Consolas" w:cs="Times New Roman"/>
+          <w:color w:val="CCCCCC"/>
+          <w:sz w:val="21"/>
+          <w:szCs w:val="21"/>
+          <w:lang w:eastAsia="en-IN"/>
+        </w:rPr>
+        <w:t xml:space="preserve">        </w:t>
+      </w:r>
+      <w:proofErr w:type="gramStart"/>
+      <w:r>
+        <w:rPr>
+          <w:rFonts w:ascii="Consolas" w:eastAsia="Times New Roman" w:hAnsi="Consolas" w:cs="Times New Roman"/>
+          <w:color w:val="C586C0"/>
+          <w:sz w:val="21"/>
+          <w:szCs w:val="21"/>
+          <w:lang w:eastAsia="en-IN"/>
+        </w:rPr>
+        <w:t>if</w:t>
+      </w:r>
+      <w:proofErr w:type="gramEnd"/>
+      <w:r>
+        <w:rPr>
+          <w:rFonts w:ascii="Consolas" w:eastAsia="Times New Roman" w:hAnsi="Consolas" w:cs="Times New Roman"/>
+          <w:color w:val="CCCCCC"/>
+          <w:sz w:val="21"/>
+          <w:szCs w:val="21"/>
+          <w:lang w:eastAsia="en-IN"/>
+        </w:rPr>
+        <w:t xml:space="preserve"> </w:t>
+      </w:r>
+      <w:r>
+        <w:rPr>
+          <w:rFonts w:ascii="Consolas" w:eastAsia="Times New Roman" w:hAnsi="Consolas" w:cs="Times New Roman"/>
+          <w:color w:val="9CDCFE"/>
+          <w:sz w:val="21"/>
+          <w:szCs w:val="21"/>
+          <w:lang w:eastAsia="en-IN"/>
+        </w:rPr>
+        <w:t>n</w:t>
+      </w:r>
+      <w:r>
+        <w:rPr>
+          <w:rFonts w:ascii="Consolas" w:eastAsia="Times New Roman" w:hAnsi="Consolas" w:cs="Times New Roman"/>
+          <w:color w:val="D4D4D4"/>
+          <w:sz w:val="21"/>
+          <w:szCs w:val="21"/>
+          <w:lang w:eastAsia="en-IN"/>
+        </w:rPr>
+        <w:t>==</w:t>
+      </w:r>
+      <w:r>
+        <w:rPr>
+          <w:rFonts w:ascii="Consolas" w:eastAsia="Times New Roman" w:hAnsi="Consolas" w:cs="Times New Roman"/>
+          <w:color w:val="B5CEA8"/>
+          <w:sz w:val="21"/>
+          <w:szCs w:val="21"/>
+          <w:lang w:eastAsia="en-IN"/>
+        </w:rPr>
+        <w:t>0</w:t>
+      </w:r>
+      <w:r>
+        <w:rPr>
+          <w:rFonts w:ascii="Consolas" w:eastAsia="Times New Roman" w:hAnsi="Consolas" w:cs="Times New Roman"/>
+          <w:color w:val="CCCCCC"/>
+          <w:sz w:val="21"/>
+          <w:szCs w:val="21"/>
+          <w:lang w:eastAsia="en-IN"/>
+        </w:rPr>
+        <w:t xml:space="preserve">: </w:t>
+      </w:r>
+      <w:r>
+        <w:rPr>
+          <w:rFonts w:ascii="Consolas" w:eastAsia="Times New Roman" w:hAnsi="Consolas" w:cs="Times New Roman"/>
+          <w:color w:val="C586C0"/>
+          <w:sz w:val="21"/>
+          <w:szCs w:val="21"/>
+          <w:lang w:eastAsia="en-IN"/>
+        </w:rPr>
+        <w:t>return</w:t>
+      </w:r>
+      <w:r>
+        <w:rPr>
+          <w:rFonts w:ascii="Consolas" w:eastAsia="Times New Roman" w:hAnsi="Consolas" w:cs="Times New Roman"/>
+          <w:color w:val="CCCCCC"/>
+          <w:sz w:val="21"/>
+          <w:szCs w:val="21"/>
+          <w:lang w:eastAsia="en-IN"/>
+        </w:rPr>
+        <w:t xml:space="preserve"> [</w:t>
+      </w:r>
+      <w:r>
+        <w:rPr>
+          <w:rFonts w:ascii="Consolas" w:eastAsia="Times New Roman" w:hAnsi="Consolas" w:cs="Times New Roman"/>
+          <w:color w:val="B5CEA8"/>
+          <w:sz w:val="21"/>
+          <w:szCs w:val="21"/>
+          <w:lang w:eastAsia="en-IN"/>
+        </w:rPr>
+        <w:t>0</w:t>
+      </w:r>
+      <w:r>
+        <w:rPr>
+          <w:rFonts w:ascii="Consolas" w:eastAsia="Times New Roman" w:hAnsi="Consolas" w:cs="Times New Roman"/>
+          <w:color w:val="CCCCCC"/>
+          <w:sz w:val="21"/>
+          <w:szCs w:val="21"/>
+          <w:lang w:eastAsia="en-IN"/>
+        </w:rPr>
+        <w:t>]</w:t>
+      </w:r>
+    </w:p>
+    <w:p>
+      <w:pPr>
+        <w:shd w:val="clear" w:color="auto" w:fill="1F1F1F"/>
+        <w:spacing w:after="0" w:line="285" w:lineRule="atLeast"/>
+        <w:rPr>
+          <w:rFonts w:ascii="Consolas" w:eastAsia="Times New Roman" w:hAnsi="Consolas" w:cs="Times New Roman"/>
+          <w:color w:val="CCCCCC"/>
+          <w:sz w:val="21"/>
+          <w:szCs w:val="21"/>
+          <w:lang w:eastAsia="en-IN"/>
+        </w:rPr>
+      </w:pPr>
+      <w:r>
+        <w:rPr>
+          <w:rFonts w:ascii="Consolas" w:eastAsia="Times New Roman" w:hAnsi="Consolas" w:cs="Times New Roman"/>
+          <w:color w:val="CCCCCC"/>
+          <w:sz w:val="21"/>
+          <w:szCs w:val="21"/>
+          <w:lang w:eastAsia="en-IN"/>
+        </w:rPr>
+        <w:t xml:space="preserve">        </w:t>
+      </w:r>
+      <w:proofErr w:type="gramStart"/>
+      <w:r>
+        <w:rPr>
+          <w:rFonts w:ascii="Consolas" w:eastAsia="Times New Roman" w:hAnsi="Consolas" w:cs="Times New Roman"/>
+          <w:color w:val="9CDCFE"/>
+          <w:sz w:val="21"/>
+          <w:szCs w:val="21"/>
+          <w:lang w:eastAsia="en-IN"/>
+        </w:rPr>
+        <w:t>dp</w:t>
+      </w:r>
+      <w:r>
+        <w:rPr>
+          <w:rFonts w:ascii="Consolas" w:eastAsia="Times New Roman" w:hAnsi="Consolas" w:cs="Times New Roman"/>
+          <w:color w:val="CCCCCC"/>
+          <w:sz w:val="21"/>
+          <w:szCs w:val="21"/>
+          <w:lang w:eastAsia="en-IN"/>
+        </w:rPr>
+        <w:t>[</w:t>
+      </w:r>
+      <w:proofErr w:type="gramEnd"/>
+      <w:r>
+        <w:rPr>
+          <w:rFonts w:ascii="Consolas" w:eastAsia="Times New Roman" w:hAnsi="Consolas" w:cs="Times New Roman"/>
+          <w:color w:val="B5CEA8"/>
+          <w:sz w:val="21"/>
+          <w:szCs w:val="21"/>
+          <w:lang w:eastAsia="en-IN"/>
+        </w:rPr>
+        <w:t>1</w:t>
+      </w:r>
+      <w:r>
+        <w:rPr>
+          <w:rFonts w:ascii="Consolas" w:eastAsia="Times New Roman" w:hAnsi="Consolas" w:cs="Times New Roman"/>
+          <w:color w:val="CCCCCC"/>
+          <w:sz w:val="21"/>
+          <w:szCs w:val="21"/>
+          <w:lang w:eastAsia="en-IN"/>
+        </w:rPr>
+        <w:t>]</w:t>
+      </w:r>
+      <w:r>
+        <w:rPr>
+          <w:rFonts w:ascii="Consolas" w:eastAsia="Times New Roman" w:hAnsi="Consolas" w:cs="Times New Roman"/>
+          <w:color w:val="D4D4D4"/>
+          <w:sz w:val="21"/>
+          <w:szCs w:val="21"/>
+          <w:lang w:eastAsia="en-IN"/>
+        </w:rPr>
+        <w:t>=</w:t>
+      </w:r>
+      <w:r>
+        <w:rPr>
+          <w:rFonts w:ascii="Consolas" w:eastAsia="Times New Roman" w:hAnsi="Consolas" w:cs="Times New Roman"/>
+          <w:color w:val="B5CEA8"/>
+          <w:sz w:val="21"/>
+          <w:szCs w:val="21"/>
+          <w:lang w:eastAsia="en-IN"/>
+        </w:rPr>
+        <w:t>1</w:t>
+      </w:r>
+    </w:p>
+    <w:p>
+      <w:pPr>
+        <w:shd w:val="clear" w:color="auto" w:fill="1F1F1F"/>
+        <w:spacing w:after="0" w:line="285" w:lineRule="atLeast"/>
+        <w:rPr>
+          <w:rFonts w:ascii="Consolas" w:eastAsia="Times New Roman" w:hAnsi="Consolas" w:cs="Times New Roman"/>
+          <w:color w:val="CCCCCC"/>
+          <w:sz w:val="21"/>
+          <w:szCs w:val="21"/>
+          <w:lang w:eastAsia="en-IN"/>
+        </w:rPr>
+      </w:pPr>
+    </w:p>
+    <w:p>
+      <w:pPr>
+        <w:shd w:val="clear" w:color="auto" w:fill="1F1F1F"/>
+        <w:spacing w:after="0" w:line="285" w:lineRule="atLeast"/>
+        <w:rPr>
+          <w:rFonts w:ascii="Consolas" w:eastAsia="Times New Roman" w:hAnsi="Consolas" w:cs="Times New Roman"/>
+          <w:color w:val="CCCCCC"/>
+          <w:sz w:val="21"/>
+          <w:szCs w:val="21"/>
+          <w:lang w:eastAsia="en-IN"/>
+        </w:rPr>
+      </w:pPr>
+      <w:r>
+        <w:rPr>
+          <w:rFonts w:ascii="Consolas" w:eastAsia="Times New Roman" w:hAnsi="Consolas" w:cs="Times New Roman"/>
+          <w:color w:val="CCCCCC"/>
+          <w:sz w:val="21"/>
+          <w:szCs w:val="21"/>
+          <w:lang w:eastAsia="en-IN"/>
+        </w:rPr>
+        <w:t xml:space="preserve">        </w:t>
+      </w:r>
+      <w:r>
+        <w:rPr>
+          <w:rFonts w:ascii="Consolas" w:eastAsia="Times New Roman" w:hAnsi="Consolas" w:cs="Times New Roman"/>
+          <w:color w:val="9CDCFE"/>
+          <w:sz w:val="21"/>
+          <w:szCs w:val="21"/>
+          <w:lang w:eastAsia="en-IN"/>
+        </w:rPr>
+        <w:t>p2</w:t>
+      </w:r>
+      <w:r>
+        <w:rPr>
+          <w:rFonts w:ascii="Consolas" w:eastAsia="Times New Roman" w:hAnsi="Consolas" w:cs="Times New Roman"/>
+          <w:color w:val="D4D4D4"/>
+          <w:sz w:val="21"/>
+          <w:szCs w:val="21"/>
+          <w:lang w:eastAsia="en-IN"/>
+        </w:rPr>
+        <w:t>=</w:t>
+      </w:r>
+      <w:r>
+        <w:rPr>
+          <w:rFonts w:ascii="Consolas" w:eastAsia="Times New Roman" w:hAnsi="Consolas" w:cs="Times New Roman"/>
+          <w:color w:val="B5CEA8"/>
+          <w:sz w:val="21"/>
+          <w:szCs w:val="21"/>
+          <w:lang w:eastAsia="en-IN"/>
+        </w:rPr>
+        <w:t>1</w:t>
+      </w:r>
+    </w:p>
+    <w:p>
+      <w:pPr>
+        <w:shd w:val="clear" w:color="auto" w:fill="1F1F1F"/>
+        <w:spacing w:after="0" w:line="285" w:lineRule="atLeast"/>
+        <w:rPr>
+          <w:rFonts w:ascii="Consolas" w:eastAsia="Times New Roman" w:hAnsi="Consolas" w:cs="Times New Roman"/>
+          <w:color w:val="CCCCCC"/>
+          <w:sz w:val="21"/>
+          <w:szCs w:val="21"/>
+          <w:lang w:eastAsia="en-IN"/>
+        </w:rPr>
+      </w:pPr>
+      <w:r>
+        <w:rPr>
+          <w:rFonts w:ascii="Consolas" w:eastAsia="Times New Roman" w:hAnsi="Consolas" w:cs="Times New Roman"/>
+          <w:color w:val="CCCCCC"/>
+          <w:sz w:val="21"/>
+          <w:szCs w:val="21"/>
+          <w:lang w:eastAsia="en-IN"/>
+        </w:rPr>
+        <w:t xml:space="preserve">        </w:t>
+      </w:r>
+      <w:proofErr w:type="gramStart"/>
+      <w:r>
+        <w:rPr>
+          <w:rFonts w:ascii="Consolas" w:eastAsia="Times New Roman" w:hAnsi="Consolas" w:cs="Times New Roman"/>
+          <w:color w:val="C586C0"/>
+          <w:sz w:val="21"/>
+          <w:szCs w:val="21"/>
+          <w:lang w:eastAsia="en-IN"/>
+        </w:rPr>
+        <w:t>for</w:t>
+      </w:r>
+      <w:proofErr w:type="gramEnd"/>
+      <w:r>
+        <w:rPr>
+          <w:rFonts w:ascii="Consolas" w:eastAsia="Times New Roman" w:hAnsi="Consolas" w:cs="Times New Roman"/>
+          <w:color w:val="CCCCCC"/>
+          <w:sz w:val="21"/>
+          <w:szCs w:val="21"/>
+          <w:lang w:eastAsia="en-IN"/>
+        </w:rPr>
+        <w:t xml:space="preserve"> </w:t>
+      </w:r>
+      <w:proofErr w:type="spellStart"/>
+      <w:r>
+        <w:rPr>
+          <w:rFonts w:ascii="Consolas" w:eastAsia="Times New Roman" w:hAnsi="Consolas" w:cs="Times New Roman"/>
+          <w:color w:val="9CDCFE"/>
+          <w:sz w:val="21"/>
+          <w:szCs w:val="21"/>
+          <w:lang w:eastAsia="en-IN"/>
+        </w:rPr>
+        <w:t>i</w:t>
+      </w:r>
+      <w:proofErr w:type="spellEnd"/>
+      <w:r>
+        <w:rPr>
+          <w:rFonts w:ascii="Consolas" w:eastAsia="Times New Roman" w:hAnsi="Consolas" w:cs="Times New Roman"/>
+          <w:color w:val="CCCCCC"/>
+          <w:sz w:val="21"/>
+          <w:szCs w:val="21"/>
+          <w:lang w:eastAsia="en-IN"/>
+        </w:rPr>
+        <w:t xml:space="preserve"> </w:t>
+      </w:r>
+      <w:r>
+        <w:rPr>
+          <w:rFonts w:ascii="Consolas" w:eastAsia="Times New Roman" w:hAnsi="Consolas" w:cs="Times New Roman"/>
+          <w:color w:val="C586C0"/>
+          <w:sz w:val="21"/>
+          <w:szCs w:val="21"/>
+          <w:lang w:eastAsia="en-IN"/>
+        </w:rPr>
+        <w:t>in</w:t>
+      </w:r>
+      <w:r>
+        <w:rPr>
+          <w:rFonts w:ascii="Consolas" w:eastAsia="Times New Roman" w:hAnsi="Consolas" w:cs="Times New Roman"/>
+          <w:color w:val="CCCCCC"/>
+          <w:sz w:val="21"/>
+          <w:szCs w:val="21"/>
+          <w:lang w:eastAsia="en-IN"/>
+        </w:rPr>
+        <w:t xml:space="preserve"> </w:t>
+      </w:r>
+      <w:r>
+        <w:rPr>
+          <w:rFonts w:ascii="Consolas" w:eastAsia="Times New Roman" w:hAnsi="Consolas" w:cs="Times New Roman"/>
+          <w:color w:val="4EC9B0"/>
+          <w:sz w:val="21"/>
+          <w:szCs w:val="21"/>
+          <w:lang w:eastAsia="en-IN"/>
+        </w:rPr>
+        <w:t>range</w:t>
+      </w:r>
+      <w:r>
+        <w:rPr>
+          <w:rFonts w:ascii="Consolas" w:eastAsia="Times New Roman" w:hAnsi="Consolas" w:cs="Times New Roman"/>
+          <w:color w:val="CCCCCC"/>
+          <w:sz w:val="21"/>
+          <w:szCs w:val="21"/>
+          <w:lang w:eastAsia="en-IN"/>
+        </w:rPr>
+        <w:t>(</w:t>
+      </w:r>
+      <w:r>
+        <w:rPr>
+          <w:rFonts w:ascii="Consolas" w:eastAsia="Times New Roman" w:hAnsi="Consolas" w:cs="Times New Roman"/>
+          <w:color w:val="B5CEA8"/>
+          <w:sz w:val="21"/>
+          <w:szCs w:val="21"/>
+          <w:lang w:eastAsia="en-IN"/>
+        </w:rPr>
+        <w:t>2</w:t>
+      </w:r>
+      <w:r>
+        <w:rPr>
+          <w:rFonts w:ascii="Consolas" w:eastAsia="Times New Roman" w:hAnsi="Consolas" w:cs="Times New Roman"/>
+          <w:color w:val="CCCCCC"/>
+          <w:sz w:val="21"/>
+          <w:szCs w:val="21"/>
+          <w:lang w:eastAsia="en-IN"/>
+        </w:rPr>
+        <w:t>,</w:t>
+      </w:r>
+      <w:r>
+        <w:rPr>
+          <w:rFonts w:ascii="Consolas" w:eastAsia="Times New Roman" w:hAnsi="Consolas" w:cs="Times New Roman"/>
+          <w:color w:val="9CDCFE"/>
+          <w:sz w:val="21"/>
+          <w:szCs w:val="21"/>
+          <w:lang w:eastAsia="en-IN"/>
+        </w:rPr>
+        <w:t>n</w:t>
+      </w:r>
+      <w:r>
+        <w:rPr>
+          <w:rFonts w:ascii="Consolas" w:eastAsia="Times New Roman" w:hAnsi="Consolas" w:cs="Times New Roman"/>
+          <w:color w:val="D4D4D4"/>
+          <w:sz w:val="21"/>
+          <w:szCs w:val="21"/>
+          <w:lang w:eastAsia="en-IN"/>
+        </w:rPr>
+        <w:t>+</w:t>
+      </w:r>
+      <w:r>
+        <w:rPr>
+          <w:rFonts w:ascii="Consolas" w:eastAsia="Times New Roman" w:hAnsi="Consolas" w:cs="Times New Roman"/>
+          <w:color w:val="B5CEA8"/>
+          <w:sz w:val="21"/>
+          <w:szCs w:val="21"/>
+          <w:lang w:eastAsia="en-IN"/>
+        </w:rPr>
+        <w:t>1</w:t>
+      </w:r>
+      <w:r>
+        <w:rPr>
+          <w:rFonts w:ascii="Consolas" w:eastAsia="Times New Roman" w:hAnsi="Consolas" w:cs="Times New Roman"/>
+          <w:color w:val="CCCCCC"/>
+          <w:sz w:val="21"/>
+          <w:szCs w:val="21"/>
+          <w:lang w:eastAsia="en-IN"/>
+        </w:rPr>
+        <w:t>):</w:t>
+      </w:r>
+    </w:p>
+    <w:p>
+      <w:pPr>
+        <w:shd w:val="clear" w:color="auto" w:fill="1F1F1F"/>
+        <w:spacing w:after="0" w:line="285" w:lineRule="atLeast"/>
+        <w:rPr>
+          <w:rFonts w:ascii="Consolas" w:eastAsia="Times New Roman" w:hAnsi="Consolas" w:cs="Times New Roman"/>
+          <w:color w:val="CCCCCC"/>
+          <w:sz w:val="21"/>
+          <w:szCs w:val="21"/>
+          <w:lang w:eastAsia="en-IN"/>
+        </w:rPr>
+      </w:pPr>
+      <w:r>
+        <w:rPr>
+          <w:rFonts w:ascii="Consolas" w:eastAsia="Times New Roman" w:hAnsi="Consolas" w:cs="Times New Roman"/>
+          <w:color w:val="CCCCCC"/>
+          <w:sz w:val="21"/>
+          <w:szCs w:val="21"/>
+          <w:lang w:eastAsia="en-IN"/>
+        </w:rPr>
+        <w:t xml:space="preserve">            </w:t>
+      </w:r>
+      <w:proofErr w:type="gramStart"/>
+      <w:r>
+        <w:rPr>
+          <w:rFonts w:ascii="Consolas" w:eastAsia="Times New Roman" w:hAnsi="Consolas" w:cs="Times New Roman"/>
+          <w:color w:val="C586C0"/>
+          <w:sz w:val="21"/>
+          <w:szCs w:val="21"/>
+          <w:lang w:eastAsia="en-IN"/>
+        </w:rPr>
+        <w:t>if</w:t>
+      </w:r>
+      <w:proofErr w:type="gramEnd"/>
+      <w:r>
+        <w:rPr>
+          <w:rFonts w:ascii="Consolas" w:eastAsia="Times New Roman" w:hAnsi="Consolas" w:cs="Times New Roman"/>
+          <w:color w:val="CCCCCC"/>
+          <w:sz w:val="21"/>
+          <w:szCs w:val="21"/>
+          <w:lang w:eastAsia="en-IN"/>
+        </w:rPr>
+        <w:t xml:space="preserve"> </w:t>
+      </w:r>
+      <w:proofErr w:type="spellStart"/>
+      <w:r>
+        <w:rPr>
+          <w:rFonts w:ascii="Consolas" w:eastAsia="Times New Roman" w:hAnsi="Consolas" w:cs="Times New Roman"/>
+          <w:color w:val="9CDCFE"/>
+          <w:sz w:val="21"/>
+          <w:szCs w:val="21"/>
+          <w:lang w:eastAsia="en-IN"/>
+        </w:rPr>
+        <w:t>i</w:t>
+      </w:r>
+      <w:proofErr w:type="spellEnd"/>
+      <w:r>
+        <w:rPr>
+          <w:rFonts w:ascii="Consolas" w:eastAsia="Times New Roman" w:hAnsi="Consolas" w:cs="Times New Roman"/>
+          <w:color w:val="CCCCCC"/>
+          <w:sz w:val="21"/>
+          <w:szCs w:val="21"/>
+          <w:lang w:eastAsia="en-IN"/>
+        </w:rPr>
+        <w:t xml:space="preserve"> </w:t>
+      </w:r>
+      <w:r>
+        <w:rPr>
+          <w:rFonts w:ascii="Consolas" w:eastAsia="Times New Roman" w:hAnsi="Consolas" w:cs="Times New Roman"/>
+          <w:color w:val="D4D4D4"/>
+          <w:sz w:val="21"/>
+          <w:szCs w:val="21"/>
+          <w:lang w:eastAsia="en-IN"/>
+        </w:rPr>
+        <w:t>&amp;</w:t>
+      </w:r>
+      <w:r>
+        <w:rPr>
+          <w:rFonts w:ascii="Consolas" w:eastAsia="Times New Roman" w:hAnsi="Consolas" w:cs="Times New Roman"/>
+          <w:color w:val="CCCCCC"/>
+          <w:sz w:val="21"/>
+          <w:szCs w:val="21"/>
+          <w:lang w:eastAsia="en-IN"/>
+        </w:rPr>
+        <w:t xml:space="preserve"> (</w:t>
+      </w:r>
+      <w:r>
+        <w:rPr>
+          <w:rFonts w:ascii="Consolas" w:eastAsia="Times New Roman" w:hAnsi="Consolas" w:cs="Times New Roman"/>
+          <w:color w:val="9CDCFE"/>
+          <w:sz w:val="21"/>
+          <w:szCs w:val="21"/>
+          <w:lang w:eastAsia="en-IN"/>
+        </w:rPr>
+        <w:t>i</w:t>
+      </w:r>
+      <w:r>
+        <w:rPr>
+          <w:rFonts w:ascii="Consolas" w:eastAsia="Times New Roman" w:hAnsi="Consolas" w:cs="Times New Roman"/>
+          <w:color w:val="D4D4D4"/>
+          <w:sz w:val="21"/>
+          <w:szCs w:val="21"/>
+          <w:lang w:eastAsia="en-IN"/>
+        </w:rPr>
+        <w:t>-</w:t>
+      </w:r>
+      <w:r>
+        <w:rPr>
+          <w:rFonts w:ascii="Consolas" w:eastAsia="Times New Roman" w:hAnsi="Consolas" w:cs="Times New Roman"/>
+          <w:color w:val="B5CEA8"/>
+          <w:sz w:val="21"/>
+          <w:szCs w:val="21"/>
+          <w:lang w:eastAsia="en-IN"/>
+        </w:rPr>
+        <w:t>1</w:t>
+      </w:r>
+      <w:r>
+        <w:rPr>
+          <w:rFonts w:ascii="Consolas" w:eastAsia="Times New Roman" w:hAnsi="Consolas" w:cs="Times New Roman"/>
+          <w:color w:val="CCCCCC"/>
+          <w:sz w:val="21"/>
+          <w:szCs w:val="21"/>
+          <w:lang w:eastAsia="en-IN"/>
+        </w:rPr>
+        <w:t xml:space="preserve">) </w:t>
+      </w:r>
+      <w:r>
+        <w:rPr>
+          <w:rFonts w:ascii="Consolas" w:eastAsia="Times New Roman" w:hAnsi="Consolas" w:cs="Times New Roman"/>
+          <w:color w:val="D4D4D4"/>
+          <w:sz w:val="21"/>
+          <w:szCs w:val="21"/>
+          <w:lang w:eastAsia="en-IN"/>
+        </w:rPr>
+        <w:t>==</w:t>
+      </w:r>
+      <w:r>
+        <w:rPr>
+          <w:rFonts w:ascii="Consolas" w:eastAsia="Times New Roman" w:hAnsi="Consolas" w:cs="Times New Roman"/>
+          <w:color w:val="B5CEA8"/>
+          <w:sz w:val="21"/>
+          <w:szCs w:val="21"/>
+          <w:lang w:eastAsia="en-IN"/>
+        </w:rPr>
+        <w:t>0</w:t>
+      </w:r>
+      <w:r>
+        <w:rPr>
+          <w:rFonts w:ascii="Consolas" w:eastAsia="Times New Roman" w:hAnsi="Consolas" w:cs="Times New Roman"/>
+          <w:color w:val="CCCCCC"/>
+          <w:sz w:val="21"/>
+          <w:szCs w:val="21"/>
+          <w:lang w:eastAsia="en-IN"/>
+        </w:rPr>
+        <w:t>:</w:t>
+      </w:r>
+    </w:p>
+    <w:p>
+      <w:pPr>
+        <w:shd w:val="clear" w:color="auto" w:fill="1F1F1F"/>
+        <w:spacing w:after="0" w:line="285" w:lineRule="atLeast"/>
+        <w:rPr>
+          <w:rFonts w:ascii="Consolas" w:eastAsia="Times New Roman" w:hAnsi="Consolas" w:cs="Times New Roman"/>
+          <w:color w:val="CCCCCC"/>
+          <w:sz w:val="21"/>
+          <w:szCs w:val="21"/>
+          <w:lang w:eastAsia="en-IN"/>
+        </w:rPr>
+      </w:pPr>
+      <w:r>
+        <w:rPr>
+          <w:rFonts w:ascii="Consolas" w:eastAsia="Times New Roman" w:hAnsi="Consolas" w:cs="Times New Roman"/>
+          <w:color w:val="CCCCCC"/>
+          <w:sz w:val="21"/>
+          <w:szCs w:val="21"/>
+          <w:lang w:eastAsia="en-IN"/>
+        </w:rPr>
+        <w:t xml:space="preserve">                </w:t>
+      </w:r>
+      <w:proofErr w:type="gramStart"/>
+      <w:r>
+        <w:rPr>
+          <w:rFonts w:ascii="Consolas" w:eastAsia="Times New Roman" w:hAnsi="Consolas" w:cs="Times New Roman"/>
+          <w:color w:val="9CDCFE"/>
+          <w:sz w:val="21"/>
+          <w:szCs w:val="21"/>
+          <w:lang w:eastAsia="en-IN"/>
+        </w:rPr>
+        <w:t>p2</w:t>
+      </w:r>
+      <w:r>
+        <w:rPr>
+          <w:rFonts w:ascii="Consolas" w:eastAsia="Times New Roman" w:hAnsi="Consolas" w:cs="Times New Roman"/>
+          <w:color w:val="CCCCCC"/>
+          <w:sz w:val="21"/>
+          <w:szCs w:val="21"/>
+          <w:lang w:eastAsia="en-IN"/>
+        </w:rPr>
+        <w:t xml:space="preserve">  </w:t>
+      </w:r>
+      <w:r>
+        <w:rPr>
+          <w:rFonts w:ascii="Consolas" w:eastAsia="Times New Roman" w:hAnsi="Consolas" w:cs="Times New Roman"/>
+          <w:color w:val="D4D4D4"/>
+          <w:sz w:val="21"/>
+          <w:szCs w:val="21"/>
+          <w:lang w:eastAsia="en-IN"/>
+        </w:rPr>
+        <w:t>=</w:t>
+      </w:r>
+      <w:proofErr w:type="gramEnd"/>
+      <w:r>
+        <w:rPr>
+          <w:rFonts w:ascii="Consolas" w:eastAsia="Times New Roman" w:hAnsi="Consolas" w:cs="Times New Roman"/>
+          <w:color w:val="CCCCCC"/>
+          <w:sz w:val="21"/>
+          <w:szCs w:val="21"/>
+          <w:lang w:eastAsia="en-IN"/>
+        </w:rPr>
+        <w:t xml:space="preserve"> </w:t>
+      </w:r>
+      <w:r>
+        <w:rPr>
+          <w:rFonts w:ascii="Consolas" w:eastAsia="Times New Roman" w:hAnsi="Consolas" w:cs="Times New Roman"/>
+          <w:color w:val="9CDCFE"/>
+          <w:sz w:val="21"/>
+          <w:szCs w:val="21"/>
+          <w:lang w:eastAsia="en-IN"/>
+        </w:rPr>
+        <w:t>p2</w:t>
+      </w:r>
+      <w:r>
+        <w:rPr>
+          <w:rFonts w:ascii="Consolas" w:eastAsia="Times New Roman" w:hAnsi="Consolas" w:cs="Times New Roman"/>
+          <w:color w:val="D4D4D4"/>
+          <w:sz w:val="21"/>
+          <w:szCs w:val="21"/>
+          <w:lang w:eastAsia="en-IN"/>
+        </w:rPr>
+        <w:t>*</w:t>
+      </w:r>
+      <w:r>
+        <w:rPr>
+          <w:rFonts w:ascii="Consolas" w:eastAsia="Times New Roman" w:hAnsi="Consolas" w:cs="Times New Roman"/>
+          <w:color w:val="B5CEA8"/>
+          <w:sz w:val="21"/>
+          <w:szCs w:val="21"/>
+          <w:lang w:eastAsia="en-IN"/>
+        </w:rPr>
+        <w:t>2</w:t>
+      </w:r>
+    </w:p>
+    <w:p>
+      <w:pPr>
+        <w:shd w:val="clear" w:color="auto" w:fill="1F1F1F"/>
+        <w:spacing w:after="0" w:line="285" w:lineRule="atLeast"/>
+        <w:rPr>
+          <w:rFonts w:ascii="Consolas" w:eastAsia="Times New Roman" w:hAnsi="Consolas" w:cs="Times New Roman"/>
+          <w:color w:val="CCCCCC"/>
+          <w:sz w:val="21"/>
+          <w:szCs w:val="21"/>
+          <w:lang w:eastAsia="en-IN"/>
+        </w:rPr>
+      </w:pPr>
+      <w:r>
+        <w:rPr>
+          <w:rFonts w:ascii="Consolas" w:eastAsia="Times New Roman" w:hAnsi="Consolas" w:cs="Times New Roman"/>
+          <w:color w:val="CCCCCC"/>
+          <w:sz w:val="21"/>
+          <w:szCs w:val="21"/>
+          <w:lang w:eastAsia="en-IN"/>
+        </w:rPr>
+        <w:t xml:space="preserve">            </w:t>
+      </w:r>
+      <w:proofErr w:type="gramStart"/>
+      <w:r>
+        <w:rPr>
+          <w:rFonts w:ascii="Consolas" w:eastAsia="Times New Roman" w:hAnsi="Consolas" w:cs="Times New Roman"/>
+          <w:color w:val="9CDCFE"/>
+          <w:sz w:val="21"/>
+          <w:szCs w:val="21"/>
+          <w:lang w:eastAsia="en-IN"/>
+        </w:rPr>
+        <w:t>dp</w:t>
+      </w:r>
+      <w:r>
+        <w:rPr>
+          <w:rFonts w:ascii="Consolas" w:eastAsia="Times New Roman" w:hAnsi="Consolas" w:cs="Times New Roman"/>
+          <w:color w:val="CCCCCC"/>
+          <w:sz w:val="21"/>
+          <w:szCs w:val="21"/>
+          <w:lang w:eastAsia="en-IN"/>
+        </w:rPr>
+        <w:t>[</w:t>
+      </w:r>
+      <w:proofErr w:type="spellStart"/>
+      <w:proofErr w:type="gramEnd"/>
+      <w:r>
+        <w:rPr>
+          <w:rFonts w:ascii="Consolas" w:eastAsia="Times New Roman" w:hAnsi="Consolas" w:cs="Times New Roman"/>
+          <w:color w:val="9CDCFE"/>
+          <w:sz w:val="21"/>
+          <w:szCs w:val="21"/>
+          <w:lang w:eastAsia="en-IN"/>
+        </w:rPr>
+        <w:t>i</w:t>
+      </w:r>
+      <w:proofErr w:type="spellEnd"/>
+      <w:r>
+        <w:rPr>
+          <w:rFonts w:ascii="Consolas" w:eastAsia="Times New Roman" w:hAnsi="Consolas" w:cs="Times New Roman"/>
+          <w:color w:val="CCCCCC"/>
+          <w:sz w:val="21"/>
+          <w:szCs w:val="21"/>
+          <w:lang w:eastAsia="en-IN"/>
+        </w:rPr>
+        <w:t xml:space="preserve">] </w:t>
+      </w:r>
+      <w:r>
+        <w:rPr>
+          <w:rFonts w:ascii="Consolas" w:eastAsia="Times New Roman" w:hAnsi="Consolas" w:cs="Times New Roman"/>
+          <w:color w:val="D4D4D4"/>
+          <w:sz w:val="21"/>
+          <w:szCs w:val="21"/>
+          <w:lang w:eastAsia="en-IN"/>
+        </w:rPr>
+        <w:t>=</w:t>
+      </w:r>
+      <w:r>
+        <w:rPr>
+          <w:rFonts w:ascii="Consolas" w:eastAsia="Times New Roman" w:hAnsi="Consolas" w:cs="Times New Roman"/>
+          <w:color w:val="CCCCCC"/>
+          <w:sz w:val="21"/>
+          <w:szCs w:val="21"/>
+          <w:lang w:eastAsia="en-IN"/>
+        </w:rPr>
+        <w:t xml:space="preserve"> </w:t>
+      </w:r>
+      <w:r>
+        <w:rPr>
+          <w:rFonts w:ascii="Consolas" w:eastAsia="Times New Roman" w:hAnsi="Consolas" w:cs="Times New Roman"/>
+          <w:color w:val="B5CEA8"/>
+          <w:sz w:val="21"/>
+          <w:szCs w:val="21"/>
+          <w:lang w:eastAsia="en-IN"/>
+        </w:rPr>
+        <w:t>1</w:t>
+      </w:r>
+      <w:r>
+        <w:rPr>
+          <w:rFonts w:ascii="Consolas" w:eastAsia="Times New Roman" w:hAnsi="Consolas" w:cs="Times New Roman"/>
+          <w:color w:val="CCCCCC"/>
+          <w:sz w:val="21"/>
+          <w:szCs w:val="21"/>
+          <w:lang w:eastAsia="en-IN"/>
+        </w:rPr>
+        <w:t xml:space="preserve"> </w:t>
+      </w:r>
+      <w:r>
+        <w:rPr>
+          <w:rFonts w:ascii="Consolas" w:eastAsia="Times New Roman" w:hAnsi="Consolas" w:cs="Times New Roman"/>
+          <w:color w:val="D4D4D4"/>
+          <w:sz w:val="21"/>
+          <w:szCs w:val="21"/>
+          <w:lang w:eastAsia="en-IN"/>
+        </w:rPr>
+        <w:t>+</w:t>
+      </w:r>
+      <w:r>
+        <w:rPr>
+          <w:rFonts w:ascii="Consolas" w:eastAsia="Times New Roman" w:hAnsi="Consolas" w:cs="Times New Roman"/>
+          <w:color w:val="CCCCCC"/>
+          <w:sz w:val="21"/>
+          <w:szCs w:val="21"/>
+          <w:lang w:eastAsia="en-IN"/>
+        </w:rPr>
+        <w:t xml:space="preserve"> </w:t>
+      </w:r>
+      <w:r>
+        <w:rPr>
+          <w:rFonts w:ascii="Consolas" w:eastAsia="Times New Roman" w:hAnsi="Consolas" w:cs="Times New Roman"/>
+          <w:color w:val="9CDCFE"/>
+          <w:sz w:val="21"/>
+          <w:szCs w:val="21"/>
+          <w:lang w:eastAsia="en-IN"/>
+        </w:rPr>
+        <w:t>dp</w:t>
+      </w:r>
+      <w:r>
+        <w:rPr>
+          <w:rFonts w:ascii="Consolas" w:eastAsia="Times New Roman" w:hAnsi="Consolas" w:cs="Times New Roman"/>
+          <w:color w:val="CCCCCC"/>
+          <w:sz w:val="21"/>
+          <w:szCs w:val="21"/>
+          <w:lang w:eastAsia="en-IN"/>
+        </w:rPr>
+        <w:t>[</w:t>
+      </w:r>
+      <w:r>
+        <w:rPr>
+          <w:rFonts w:ascii="Consolas" w:eastAsia="Times New Roman" w:hAnsi="Consolas" w:cs="Times New Roman"/>
+          <w:color w:val="9CDCFE"/>
+          <w:sz w:val="21"/>
+          <w:szCs w:val="21"/>
+          <w:lang w:eastAsia="en-IN"/>
+        </w:rPr>
+        <w:t>i</w:t>
+      </w:r>
+      <w:r>
+        <w:rPr>
+          <w:rFonts w:ascii="Consolas" w:eastAsia="Times New Roman" w:hAnsi="Consolas" w:cs="Times New Roman"/>
+          <w:color w:val="D4D4D4"/>
+          <w:sz w:val="21"/>
+          <w:szCs w:val="21"/>
+          <w:lang w:eastAsia="en-IN"/>
+        </w:rPr>
+        <w:t>-</w:t>
+      </w:r>
+      <w:r>
+        <w:rPr>
+          <w:rFonts w:ascii="Consolas" w:eastAsia="Times New Roman" w:hAnsi="Consolas" w:cs="Times New Roman"/>
+          <w:color w:val="9CDCFE"/>
+          <w:sz w:val="21"/>
+          <w:szCs w:val="21"/>
+          <w:lang w:eastAsia="en-IN"/>
+        </w:rPr>
+        <w:t>p2</w:t>
+      </w:r>
+      <w:r>
+        <w:rPr>
+          <w:rFonts w:ascii="Consolas" w:eastAsia="Times New Roman" w:hAnsi="Consolas" w:cs="Times New Roman"/>
+          <w:color w:val="CCCCCC"/>
+          <w:sz w:val="21"/>
+          <w:szCs w:val="21"/>
+          <w:lang w:eastAsia="en-IN"/>
+        </w:rPr>
+        <w:t>]</w:t>
+      </w:r>
+    </w:p>
+    <w:p>
+      <w:pPr>
+        <w:shd w:val="clear" w:color="auto" w:fill="1F1F1F"/>
+        <w:spacing w:after="0" w:line="285" w:lineRule="atLeast"/>
+        <w:rPr>
+          <w:rFonts w:ascii="Consolas" w:eastAsia="Times New Roman" w:hAnsi="Consolas" w:cs="Times New Roman"/>
+          <w:color w:val="CCCCCC"/>
+          <w:sz w:val="21"/>
+          <w:szCs w:val="21"/>
+          <w:lang w:eastAsia="en-IN"/>
+        </w:rPr>
+      </w:pPr>
+      <w:r>
+        <w:rPr>
+          <w:rFonts w:ascii="Consolas" w:eastAsia="Times New Roman" w:hAnsi="Consolas" w:cs="Times New Roman"/>
+          <w:color w:val="CCCCCC"/>
+          <w:sz w:val="21"/>
+          <w:szCs w:val="21"/>
+          <w:lang w:eastAsia="en-IN"/>
+        </w:rPr>
+        <w:t xml:space="preserve">        </w:t>
+      </w:r>
+      <w:proofErr w:type="gramStart"/>
+      <w:r>
+        <w:rPr>
+          <w:rFonts w:ascii="Consolas" w:eastAsia="Times New Roman" w:hAnsi="Consolas" w:cs="Times New Roman"/>
+          <w:color w:val="C586C0"/>
+          <w:sz w:val="21"/>
+          <w:szCs w:val="21"/>
+          <w:lang w:eastAsia="en-IN"/>
+        </w:rPr>
+        <w:t>return</w:t>
+      </w:r>
+      <w:proofErr w:type="gramEnd"/>
+      <w:r>
+        <w:rPr>
+          <w:rFonts w:ascii="Consolas" w:eastAsia="Times New Roman" w:hAnsi="Consolas" w:cs="Times New Roman"/>
+          <w:color w:val="CCCCCC"/>
+          <w:sz w:val="21"/>
+          <w:szCs w:val="21"/>
+          <w:lang w:eastAsia="en-IN"/>
+        </w:rPr>
+        <w:t xml:space="preserve"> </w:t>
+      </w:r>
+      <w:r>
+        <w:rPr>
+          <w:rFonts w:ascii="Consolas" w:eastAsia="Times New Roman" w:hAnsi="Consolas" w:cs="Times New Roman"/>
+          <w:color w:val="9CDCFE"/>
+          <w:sz w:val="21"/>
+          <w:szCs w:val="21"/>
+          <w:lang w:eastAsia="en-IN"/>
+        </w:rPr>
+        <w:t>dp</w:t>
+      </w:r>
+    </w:p>
+    <w:p>
+      <w:pPr>
+        <w:shd w:val="clear" w:color="auto" w:fill="1F1F1F"/>
+        <w:spacing w:after="0" w:line="285" w:lineRule="atLeast"/>
+        <w:rPr>
+          <w:rFonts w:ascii="Consolas" w:eastAsia="Times New Roman" w:hAnsi="Consolas" w:cs="Times New Roman"/>
+          <w:color w:val="CCCCCC"/>
+          <w:sz w:val="21"/>
+          <w:szCs w:val="21"/>
+          <w:lang w:eastAsia="en-IN"/>
+        </w:rPr>
+      </w:pPr>
+    </w:p>
+    <w:p>
+      <w:pPr>
+        <w:shd w:val="clear" w:color="auto" w:fill="1F1F1F"/>
+        <w:spacing w:after="0" w:line="285" w:lineRule="atLeast"/>
+        <w:rPr>
+          <w:rFonts w:ascii="Consolas" w:eastAsia="Times New Roman" w:hAnsi="Consolas" w:cs="Times New Roman"/>
+          <w:color w:val="CCCCCC"/>
+          <w:sz w:val="21"/>
+          <w:szCs w:val="21"/>
+          <w:lang w:eastAsia="en-IN"/>
+        </w:rPr>
+      </w:pPr>
+      <w:r>
+        <w:rPr>
+          <w:rFonts w:ascii="Consolas" w:eastAsia="Times New Roman" w:hAnsi="Consolas" w:cs="Times New Roman"/>
+          <w:color w:val="6A9955"/>
+          <w:sz w:val="21"/>
+          <w:szCs w:val="21"/>
+          <w:lang w:eastAsia="en-IN"/>
+        </w:rPr>
+        <w:t>#Analysis</w:t>
+      </w:r>
+    </w:p>
+    <w:p>
+      <w:pPr>
+        <w:shd w:val="clear" w:color="auto" w:fill="1F1F1F"/>
+        <w:spacing w:after="0" w:line="285" w:lineRule="atLeast"/>
+        <w:rPr>
+          <w:rFonts w:ascii="Consolas" w:eastAsia="Times New Roman" w:hAnsi="Consolas" w:cs="Times New Roman"/>
+          <w:color w:val="CCCCCC"/>
+          <w:sz w:val="21"/>
+          <w:szCs w:val="21"/>
+          <w:lang w:eastAsia="en-IN"/>
+        </w:rPr>
+      </w:pPr>
+      <w:r>
+        <w:rPr>
+          <w:rFonts w:ascii="Consolas" w:eastAsia="Times New Roman" w:hAnsi="Consolas" w:cs="Times New Roman"/>
+          <w:color w:val="6A9955"/>
+          <w:sz w:val="21"/>
+          <w:szCs w:val="21"/>
+          <w:lang w:eastAsia="en-IN"/>
+        </w:rPr>
+        <w:t># n=0[0] =&gt; 0     n=1[1] =&gt;1</w:t>
+      </w:r>
+    </w:p>
+    <w:p>
+      <w:pPr>
+        <w:shd w:val="clear" w:color="auto" w:fill="1F1F1F"/>
+        <w:spacing w:after="0" w:line="285" w:lineRule="atLeast"/>
+        <w:rPr>
+          <w:rFonts w:ascii="Consolas" w:eastAsia="Times New Roman" w:hAnsi="Consolas" w:cs="Times New Roman"/>
+          <w:color w:val="CCCCCC"/>
+          <w:sz w:val="21"/>
+          <w:szCs w:val="21"/>
+          <w:lang w:eastAsia="en-IN"/>
+        </w:rPr>
+      </w:pPr>
+      <w:r>
+        <w:rPr>
+          <w:rFonts w:ascii="Consolas" w:eastAsia="Times New Roman" w:hAnsi="Consolas" w:cs="Times New Roman"/>
+          <w:color w:val="6A9955"/>
+          <w:sz w:val="21"/>
+          <w:szCs w:val="21"/>
+          <w:lang w:eastAsia="en-IN"/>
+        </w:rPr>
+        <w:t># n=2[10</w:t>
+      </w:r>
+      <w:proofErr w:type="gramStart"/>
+      <w:r>
+        <w:rPr>
+          <w:rFonts w:ascii="Consolas" w:eastAsia="Times New Roman" w:hAnsi="Consolas" w:cs="Times New Roman"/>
+          <w:color w:val="6A9955"/>
+          <w:sz w:val="21"/>
+          <w:szCs w:val="21"/>
+          <w:lang w:eastAsia="en-IN"/>
+        </w:rPr>
+        <w:t>]=</w:t>
+      </w:r>
+      <w:proofErr w:type="gramEnd"/>
+      <w:r>
+        <w:rPr>
+          <w:rFonts w:ascii="Consolas" w:eastAsia="Times New Roman" w:hAnsi="Consolas" w:cs="Times New Roman"/>
+          <w:color w:val="6A9955"/>
+          <w:sz w:val="21"/>
+          <w:szCs w:val="21"/>
+          <w:lang w:eastAsia="en-IN"/>
+        </w:rPr>
+        <w:t>&gt; 1     n=3[11] =&gt;2</w:t>
+      </w:r>
+    </w:p>
+    <w:p>
+      <w:pPr>
+        <w:shd w:val="clear" w:color="auto" w:fill="1F1F1F"/>
+        <w:spacing w:after="0" w:line="285" w:lineRule="atLeast"/>
+        <w:rPr>
+          <w:rFonts w:ascii="Consolas" w:eastAsia="Times New Roman" w:hAnsi="Consolas" w:cs="Times New Roman"/>
+          <w:color w:val="CCCCCC"/>
+          <w:sz w:val="21"/>
+          <w:szCs w:val="21"/>
+          <w:lang w:eastAsia="en-IN"/>
+        </w:rPr>
+      </w:pPr>
+      <w:r>
+        <w:rPr>
+          <w:rFonts w:ascii="Consolas" w:eastAsia="Times New Roman" w:hAnsi="Consolas" w:cs="Times New Roman"/>
+          <w:color w:val="6A9955"/>
+          <w:sz w:val="21"/>
+          <w:szCs w:val="21"/>
+          <w:lang w:eastAsia="en-IN"/>
+        </w:rPr>
+        <w:t># n=4[100</w:t>
+      </w:r>
+      <w:proofErr w:type="gramStart"/>
+      <w:r>
+        <w:rPr>
+          <w:rFonts w:ascii="Consolas" w:eastAsia="Times New Roman" w:hAnsi="Consolas" w:cs="Times New Roman"/>
+          <w:color w:val="6A9955"/>
+          <w:sz w:val="21"/>
+          <w:szCs w:val="21"/>
+          <w:lang w:eastAsia="en-IN"/>
+        </w:rPr>
+        <w:t>]=</w:t>
+      </w:r>
+      <w:proofErr w:type="gramEnd"/>
+      <w:r>
+        <w:rPr>
+          <w:rFonts w:ascii="Consolas" w:eastAsia="Times New Roman" w:hAnsi="Consolas" w:cs="Times New Roman"/>
+          <w:color w:val="6A9955"/>
+          <w:sz w:val="21"/>
+          <w:szCs w:val="21"/>
+          <w:lang w:eastAsia="en-IN"/>
+        </w:rPr>
+        <w:t>&gt;1     n=5[101]=&gt;2   n=6[110]=&gt;2  n=7[111]=&gt;3</w:t>
+      </w:r>
+    </w:p>
+    <w:p>
+      <w:pPr>
+        <w:shd w:val="clear" w:color="auto" w:fill="1F1F1F"/>
+        <w:spacing w:after="0" w:line="285" w:lineRule="atLeast"/>
+        <w:rPr>
+          <w:rFonts w:ascii="Consolas" w:eastAsia="Times New Roman" w:hAnsi="Consolas" w:cs="Times New Roman"/>
+          <w:color w:val="CCCCCC"/>
+          <w:sz w:val="21"/>
+          <w:szCs w:val="21"/>
+          <w:lang w:eastAsia="en-IN"/>
+        </w:rPr>
+      </w:pPr>
+      <w:r>
+        <w:rPr>
+          <w:rFonts w:ascii="Consolas" w:eastAsia="Times New Roman" w:hAnsi="Consolas" w:cs="Times New Roman"/>
+          <w:color w:val="6A9955"/>
+          <w:sz w:val="21"/>
+          <w:szCs w:val="21"/>
+          <w:lang w:eastAsia="en-IN"/>
+        </w:rPr>
+        <w:t># n=8[1000</w:t>
+      </w:r>
+      <w:proofErr w:type="gramStart"/>
+      <w:r>
+        <w:rPr>
+          <w:rFonts w:ascii="Consolas" w:eastAsia="Times New Roman" w:hAnsi="Consolas" w:cs="Times New Roman"/>
+          <w:color w:val="6A9955"/>
+          <w:sz w:val="21"/>
+          <w:szCs w:val="21"/>
+          <w:lang w:eastAsia="en-IN"/>
+        </w:rPr>
+        <w:t>]=</w:t>
+      </w:r>
+      <w:proofErr w:type="gramEnd"/>
+      <w:r>
+        <w:rPr>
+          <w:rFonts w:ascii="Consolas" w:eastAsia="Times New Roman" w:hAnsi="Consolas" w:cs="Times New Roman"/>
+          <w:color w:val="6A9955"/>
+          <w:sz w:val="21"/>
+          <w:szCs w:val="21"/>
+          <w:lang w:eastAsia="en-IN"/>
+        </w:rPr>
+        <w:t>&gt;1</w:t>
+      </w:r>
+    </w:p>
+    <w:p>
+      <w:pPr>
+        <w:shd w:val="clear" w:color="auto" w:fill="1F1F1F"/>
+        <w:spacing w:after="0" w:line="285" w:lineRule="atLeast"/>
+        <w:rPr>
+          <w:rFonts w:ascii="Consolas" w:eastAsia="Times New Roman" w:hAnsi="Consolas" w:cs="Times New Roman"/>
+          <w:color w:val="CCCCCC"/>
+          <w:sz w:val="21"/>
+          <w:szCs w:val="21"/>
+          <w:lang w:eastAsia="en-IN"/>
+        </w:rPr>
+      </w:pPr>
+    </w:p>
+    <w:p>
+      <w:pPr>
+        <w:shd w:val="clear" w:color="auto" w:fill="1F1F1F"/>
+        <w:spacing w:after="0" w:line="285" w:lineRule="atLeast"/>
+        <w:rPr>
+          <w:rFonts w:ascii="Consolas" w:eastAsia="Times New Roman" w:hAnsi="Consolas" w:cs="Times New Roman"/>
+          <w:color w:val="CCCCCC"/>
+          <w:sz w:val="21"/>
+          <w:szCs w:val="21"/>
+          <w:lang w:eastAsia="en-IN"/>
+        </w:rPr>
+      </w:pPr>
+      <w:r>
+        <w:rPr>
+          <w:rFonts w:ascii="Consolas" w:eastAsia="Times New Roman" w:hAnsi="Consolas" w:cs="Times New Roman"/>
+          <w:color w:val="6A9955"/>
+          <w:sz w:val="21"/>
+          <w:szCs w:val="21"/>
+          <w:lang w:eastAsia="en-IN"/>
+        </w:rPr>
+        <w:t xml:space="preserve">#n=3 = 1 + (n-2) = 2 </w:t>
+      </w:r>
+    </w:p>
+    <w:p>
+      <w:pPr>
+        <w:shd w:val="clear" w:color="auto" w:fill="1F1F1F"/>
+        <w:spacing w:after="0" w:line="285" w:lineRule="atLeast"/>
+        <w:rPr>
+          <w:rFonts w:ascii="Consolas" w:eastAsia="Times New Roman" w:hAnsi="Consolas" w:cs="Times New Roman"/>
+          <w:color w:val="CCCCCC"/>
+          <w:sz w:val="21"/>
+          <w:szCs w:val="21"/>
+          <w:lang w:eastAsia="en-IN"/>
+        </w:rPr>
+      </w:pPr>
+      <w:r>
+        <w:rPr>
+          <w:rFonts w:ascii="Consolas" w:eastAsia="Times New Roman" w:hAnsi="Consolas" w:cs="Times New Roman"/>
+          <w:color w:val="6A9955"/>
+          <w:sz w:val="21"/>
+          <w:szCs w:val="21"/>
+          <w:lang w:eastAsia="en-IN"/>
+        </w:rPr>
+        <w:t xml:space="preserve">#n=7 = 1 + </w:t>
+      </w:r>
+      <w:proofErr w:type="gramStart"/>
+      <w:r>
+        <w:rPr>
+          <w:rFonts w:ascii="Consolas" w:eastAsia="Times New Roman" w:hAnsi="Consolas" w:cs="Times New Roman"/>
+          <w:color w:val="6A9955"/>
+          <w:sz w:val="21"/>
+          <w:szCs w:val="21"/>
+          <w:lang w:eastAsia="en-IN"/>
+        </w:rPr>
+        <w:t>n[</w:t>
+      </w:r>
+      <w:proofErr w:type="gramEnd"/>
+      <w:r>
+        <w:rPr>
+          <w:rFonts w:ascii="Consolas" w:eastAsia="Times New Roman" w:hAnsi="Consolas" w:cs="Times New Roman"/>
+          <w:color w:val="6A9955"/>
+          <w:sz w:val="21"/>
+          <w:szCs w:val="21"/>
+          <w:lang w:eastAsia="en-IN"/>
+        </w:rPr>
+        <w:t>7-4] bits =3bits</w:t>
+      </w:r>
+    </w:p>
+    <w:p>
+      <w:pPr>
+        <w:shd w:val="clear" w:color="auto" w:fill="1F1F1F"/>
+        <w:spacing w:after="0" w:line="285" w:lineRule="atLeast"/>
+        <w:rPr>
+          <w:rFonts w:ascii="Consolas" w:eastAsia="Times New Roman" w:hAnsi="Consolas" w:cs="Times New Roman"/>
+          <w:color w:val="CCCCCC"/>
+          <w:sz w:val="21"/>
+          <w:szCs w:val="21"/>
+          <w:lang w:eastAsia="en-IN"/>
+        </w:rPr>
+      </w:pPr>
+    </w:p>
+    <w:p/>
+    <w:p>
+      <w:r>
+        <w:t xml:space="preserve">To check if number is power of 2, do </w:t>
+      </w:r>
+      <w:r>
+        <w:rPr>
+          <w:highlight w:val="yellow"/>
+        </w:rPr>
+        <w:t>(n</w:t>
+      </w:r>
+      <w:proofErr w:type="gramStart"/>
+      <w:r>
+        <w:rPr>
+          <w:highlight w:val="yellow"/>
+        </w:rPr>
+        <w:t>)&amp;</w:t>
+      </w:r>
+      <w:proofErr w:type="gramEnd"/>
+      <w:r>
+        <w:rPr>
+          <w:highlight w:val="yellow"/>
+        </w:rPr>
+        <w:t>(n-1)==0</w:t>
+      </w:r>
     </w:p>
     <w:p/>
     <w:p/>
@@ -11052,12 +12349,6 @@
     <w:p/>
     <w:p/>
     <w:p/>
-    <w:p/>
-    <w:p/>
-    <w:p/>
-    <w:p/>
-    <w:p/>
-    <w:p/>
     <w:p>
       <w:pPr>
         <w:pStyle w:val="Heading2"/>
@@ -11066,13 +12357,12 @@
           <w:sz w:val="36"/>
         </w:rPr>
       </w:pPr>
-      <w:bookmarkStart w:id="12" w:name="_Toc171628520"/>
+      <w:bookmarkStart w:id="10" w:name="_Toc171628520"/>
       <w:r>
         <w:rPr>
           <w:b/>
           <w:sz w:val="36"/>
         </w:rPr>
-        <w:lastRenderedPageBreak/>
         <w:t>LEVEL 2</w:t>
       </w:r>
       <w:r>
@@ -11082,7 +12372,7 @@
         </w:rPr>
         <w:t>:</w:t>
       </w:r>
-      <w:bookmarkEnd w:id="12"/>
+      <w:bookmarkEnd w:id="10"/>
     </w:p>
     <w:p/>
     <w:p>
@@ -11113,7 +12403,7 @@
             <wp:extent cx="2292096" cy="1719072"/>
             <wp:effectExtent l="0" t="0" r="0" b="0"/>
             <wp:docPr id="14" name="Video 14">
-              <a:hlinkClick xmlns:a="http://schemas.openxmlformats.org/drawingml/2006/main" r:id="rId21"/>
+              <a:hlinkClick xmlns:a="http://schemas.openxmlformats.org/drawingml/2006/main" r:id="rId19"/>
             </wp:docPr>
             <wp:cNvGraphicFramePr>
               <a:graphicFrameLocks xmlns:a="http://schemas.openxmlformats.org/drawingml/2006/main" noChangeAspect="1"/>
@@ -11126,7 +12416,7 @@
                     <pic:cNvPicPr/>
                   </pic:nvPicPr>
                   <pic:blipFill>
-                    <a:blip r:embed="rId22">
+                    <a:blip r:embed="rId20">
                       <a:extLst>
                         <a:ext uri="{28A0092B-C50C-407E-A947-70E740481C1C}">
                           <a14:useLocalDpi xmlns:a14="http://schemas.microsoft.com/office/drawing/2010/main" val="0"/>
@@ -12297,6 +13587,7 @@
           <w:szCs w:val="21"/>
           <w:lang w:eastAsia="en-IN"/>
         </w:rPr>
+        <w:lastRenderedPageBreak/>
         <w:t xml:space="preserve">            </w:t>
       </w:r>
       <w:proofErr w:type="spellStart"/>
@@ -12835,7 +14126,7 @@
     <w:p/>
     <w:p/>
     <w:sectPr>
-      <w:footerReference w:type="default" r:id="rId23"/>
+      <w:footerReference w:type="default" r:id="rId21"/>
       <w:pgSz w:w="11906" w:h="16838" w:code="9"/>
       <w:pgMar w:top="720" w:right="720" w:bottom="720" w:left="720" w:header="0" w:footer="283" w:gutter="0"/>
       <w:cols w:space="708"/>
@@ -12919,7 +14210,7 @@
         <w:noProof/>
         <w:color w:val="404040" w:themeColor="text1" w:themeTint="BF"/>
       </w:rPr>
-      <w:t>9</w:t>
+      <w:t>10</w:t>
     </w:r>
     <w:r>
       <w:rPr>
@@ -15619,7 +16910,7 @@
       <w:lvlText w:val="%1."/>
       <w:lvlJc w:val="left"/>
       <w:pPr>
-        <w:ind w:left="720" w:hanging="360"/>
+        <w:ind w:left="360" w:hanging="360"/>
       </w:pPr>
       <w:rPr>
         <w:rFonts w:hint="default"/>
@@ -15631,7 +16922,7 @@
       <w:lvlText w:val="%2."/>
       <w:lvlJc w:val="left"/>
       <w:pPr>
-        <w:ind w:left="1440" w:hanging="360"/>
+        <w:ind w:left="1080" w:hanging="360"/>
       </w:pPr>
     </w:lvl>
     <w:lvl w:ilvl="2" w:tplc="4009001B" w:tentative="1">
@@ -15640,7 +16931,7 @@
       <w:lvlText w:val="%3."/>
       <w:lvlJc w:val="right"/>
       <w:pPr>
-        <w:ind w:left="2160" w:hanging="180"/>
+        <w:ind w:left="1800" w:hanging="180"/>
       </w:pPr>
     </w:lvl>
     <w:lvl w:ilvl="3" w:tplc="4009000F" w:tentative="1">
@@ -15649,7 +16940,7 @@
       <w:lvlText w:val="%4."/>
       <w:lvlJc w:val="left"/>
       <w:pPr>
-        <w:ind w:left="2880" w:hanging="360"/>
+        <w:ind w:left="2520" w:hanging="360"/>
       </w:pPr>
     </w:lvl>
     <w:lvl w:ilvl="4" w:tplc="40090019" w:tentative="1">
@@ -15658,7 +16949,7 @@
       <w:lvlText w:val="%5."/>
       <w:lvlJc w:val="left"/>
       <w:pPr>
-        <w:ind w:left="3600" w:hanging="360"/>
+        <w:ind w:left="3240" w:hanging="360"/>
       </w:pPr>
     </w:lvl>
     <w:lvl w:ilvl="5" w:tplc="4009001B" w:tentative="1">
@@ -15667,7 +16958,7 @@
       <w:lvlText w:val="%6."/>
       <w:lvlJc w:val="right"/>
       <w:pPr>
-        <w:ind w:left="4320" w:hanging="180"/>
+        <w:ind w:left="3960" w:hanging="180"/>
       </w:pPr>
     </w:lvl>
     <w:lvl w:ilvl="6" w:tplc="4009000F" w:tentative="1">
@@ -15676,7 +16967,7 @@
       <w:lvlText w:val="%7."/>
       <w:lvlJc w:val="left"/>
       <w:pPr>
-        <w:ind w:left="5040" w:hanging="360"/>
+        <w:ind w:left="4680" w:hanging="360"/>
       </w:pPr>
     </w:lvl>
     <w:lvl w:ilvl="7" w:tplc="40090019" w:tentative="1">
@@ -15685,7 +16976,7 @@
       <w:lvlText w:val="%8."/>
       <w:lvlJc w:val="left"/>
       <w:pPr>
-        <w:ind w:left="5760" w:hanging="360"/>
+        <w:ind w:left="5400" w:hanging="360"/>
       </w:pPr>
     </w:lvl>
     <w:lvl w:ilvl="8" w:tplc="4009001B" w:tentative="1">
@@ -15694,7 +16985,7 @@
       <w:lvlText w:val="%9."/>
       <w:lvlJc w:val="right"/>
       <w:pPr>
-        <w:ind w:left="6480" w:hanging="180"/>
+        <w:ind w:left="6120" w:hanging="180"/>
       </w:pPr>
     </w:lvl>
   </w:abstractNum>
@@ -17833,6 +19124,7 @@
   <w:style w:type="character" w:default="1" w:styleId="DefaultParagraphFont">
     <w:name w:val="Default Paragraph Font"/>
     <w:uiPriority w:val="1"/>
+    <w:semiHidden/>
     <w:unhideWhenUsed/>
   </w:style>
   <w:style w:type="table" w:default="1" w:styleId="TableNormal">
@@ -18544,7 +19836,7 @@
 </file>
 
 <file path=customXml/itemProps1.xml><?xml version="1.0" encoding="utf-8"?>
-<ds:datastoreItem xmlns:ds="http://schemas.openxmlformats.org/officeDocument/2006/customXml" ds:itemID="{A1ED16CC-61B1-4965-94A6-C26981BD1E4A}">
+<ds:datastoreItem xmlns:ds="http://schemas.openxmlformats.org/officeDocument/2006/customXml" ds:itemID="{84752C3F-5A47-4E0B-8E9A-024C844350D8}">
   <ds:schemaRefs>
     <ds:schemaRef ds:uri="http://schemas.openxmlformats.org/officeDocument/2006/bibliography"/>
   </ds:schemaRefs>

</xml_diff>